<commit_message>
machine learning - historia
</commit_message>
<xml_diff>
--- a/Dissertacao/Machine learning rascunho .docx
+++ b/Dissertacao/Machine learning rascunho .docx
@@ -74,12 +74,16 @@
         <w:jc w:val="both"/>
         <w:rPr>
           <w:rFonts w:ascii="NewsGotT" w:hAnsi="NewsGotT"/>
-          <w:lang w:val="pt-BR" w:eastAsia="x-none"/>
-        </w:rPr>
-      </w:pPr>
-      <w:r>
-        <w:rPr>
-          <w:rFonts w:ascii="NewsGotT" w:hAnsi="NewsGotT"/>
+          <w:b/>
+          <w:bCs/>
+          <w:lang w:val="pt-BR" w:eastAsia="x-none"/>
+        </w:rPr>
+      </w:pPr>
+      <w:r>
+        <w:rPr>
+          <w:rFonts w:ascii="NewsGotT" w:hAnsi="NewsGotT"/>
+          <w:b/>
+          <w:bCs/>
           <w:lang w:val="pt-BR" w:eastAsia="x-none"/>
         </w:rPr>
         <w:t xml:space="preserve">Durante os últimos anos devido aos avanços da tecnologia, o armazenamento de dados tem sido uma prática recorrente. O que levou a um crescente interesse na prospecção de dados, ou na utilização de dados históricos para descobrir regularidades e melhorar decisões futuras. </w:t>
@@ -87,6 +91,8 @@
       <w:r>
         <w:rPr>
           <w:rFonts w:ascii="NewsGotT" w:hAnsi="NewsGotT"/>
+          <w:b/>
+          <w:bCs/>
           <w:lang w:val="pt-BR" w:eastAsia="x-none"/>
         </w:rPr>
         <w:fldChar w:fldCharType="begin" w:fldLock="1"/>
@@ -94,6 +100,8 @@
       <w:r>
         <w:rPr>
           <w:rFonts w:ascii="NewsGotT" w:hAnsi="NewsGotT"/>
+          <w:b/>
+          <w:bCs/>
           <w:lang w:val="pt-BR" w:eastAsia="x-none"/>
         </w:rPr>
         <w:instrText>ADDIN CSL_CITATION {"citationItems":[{"id":"ITEM-1","itemData":{"DOI":"10.1145/319382.319388","ISBN":"9781904275213","abstract":"Good data mining practice for business intelligence (the art of turning raw software into meaningful information) is demonstrated by the many new techniques and developments in the conversion of fresh scientific discovery into widely accessible software solutions. Written as an introduction to the main issues associated with the basics of machine learning and the algorithms used in data mining, this text is suitable for advanced undergraduates, postgraduates and tutors in a wide area of computer science and technology, as well as researchers looking to adapt various algorithms for particular data mining tasks. A valuable addition to libraries and bookshelves of the many companies who are using the principles of data mining to effectively deliver solid business and industry solutions. © 2007 Woodhead Publishing Limited.","author":[{"dropping-particle":"","family":"Mitchell","given":"T. M.","non-dropping-particle":"","parse-names":false,"suffix":""}],"container-title":"Communications of the ACM","id":"ITEM-1","issue":"11","issued":{"date-parts":[["1999"]]},"page":"30-46","title":"Machine learning and data mining","type":"article-journal","volume":"42"},"uris":["http://www.mendeley.com/documents/?uuid=cc62cfdb-4229-4d6a-a61b-d152861f265a"]}],"mendeley":{"formattedCitation":"(Mitchell, 1999)","plainTextFormattedCitation":"(Mitchell, 1999)"},"properties":{"noteIndex":0},"schema":"https://github.com/citation-style-language/schema/raw/master/csl-citation.json"}</w:instrText>
@@ -101,6 +109,8 @@
       <w:r>
         <w:rPr>
           <w:rFonts w:ascii="NewsGotT" w:hAnsi="NewsGotT"/>
+          <w:b/>
+          <w:bCs/>
           <w:lang w:val="pt-BR" w:eastAsia="x-none"/>
         </w:rPr>
         <w:fldChar w:fldCharType="separate"/>
@@ -108,6 +118,8 @@
       <w:r>
         <w:rPr>
           <w:rFonts w:ascii="NewsGotT" w:hAnsi="NewsGotT"/>
+          <w:b/>
+          <w:bCs/>
           <w:noProof/>
           <w:lang w:val="pt-BR" w:eastAsia="x-none"/>
         </w:rPr>
@@ -116,6 +128,8 @@
       <w:r>
         <w:rPr>
           <w:rFonts w:ascii="NewsGotT" w:hAnsi="NewsGotT"/>
+          <w:b/>
+          <w:bCs/>
           <w:lang w:val="pt-BR" w:eastAsia="x-none"/>
         </w:rPr>
         <w:fldChar w:fldCharType="end"/>
@@ -137,6 +151,8 @@
         <w:jc w:val="both"/>
         <w:rPr>
           <w:rFonts w:ascii="NewsGotT" w:hAnsi="NewsGotT"/>
+          <w:b/>
+          <w:bCs/>
           <w:lang w:val="pt-BR" w:eastAsia="x-none"/>
         </w:rPr>
       </w:pPr>
@@ -161,45 +177,58 @@
           <w:rFonts w:ascii="NewsGotT" w:hAnsi="NewsGotT"/>
           <w:lang w:val="pt-BR" w:eastAsia="x-none"/>
         </w:rPr>
-        <w:t xml:space="preserve"> Learning (ML) é um campo da Inteligência Artificial, baseado na ideia de que os sistemas podem aprender com dados, identificar padrões e tomar decisões com um mínimo de intervenção humana. A aprendizagem automática é frequentemente utilizada para fazer previsões utilizando computadores. Apesar de não ser nova, tem vindo a ganhar importância nos últimos anos e é agora utilizada numa grande variedade de aplicações.</w:t>
-      </w:r>
-    </w:p>
-    <w:p>
-      <w:pPr>
-        <w:spacing w:line="360" w:lineRule="auto"/>
-        <w:jc w:val="both"/>
-        <w:rPr>
-          <w:rFonts w:ascii="NewsGotT" w:hAnsi="NewsGotT"/>
-          <w:lang w:val="pt-BR" w:eastAsia="x-none"/>
-        </w:rPr>
-      </w:pPr>
-    </w:p>
-    <w:p>
-      <w:pPr>
-        <w:spacing w:line="360" w:lineRule="auto"/>
-        <w:jc w:val="both"/>
-        <w:rPr>
-          <w:rFonts w:ascii="NewsGotT" w:hAnsi="NewsGotT"/>
-          <w:lang w:val="pt-BR" w:eastAsia="x-none"/>
-        </w:rPr>
-      </w:pPr>
-      <w:r>
-        <w:rPr>
-          <w:rFonts w:ascii="NewsGotT" w:hAnsi="NewsGotT"/>
-          <w:lang w:val="pt-BR" w:eastAsia="x-none"/>
-        </w:rPr>
-        <w:t>Este aglomerado de dados requer métodos automatizados de análise de dados, que é o que a aprendizagem automática proporciona. Em particular, definimos a aprendizagem mecânica como um conjunto de métodos que podem detectar automaticamente padrões em dados, e depois utilizar os padrões descobertos para prever dados futuros, ou para realizar outros tipos de tomada de decisão sob incerteza</w:t>
-      </w:r>
-      <w:r>
-        <w:rPr>
-          <w:rFonts w:ascii="NewsGotT" w:hAnsi="NewsGotT"/>
-          <w:lang w:val="pt-BR" w:eastAsia="x-none"/>
-        </w:rPr>
-        <w:t xml:space="preserve">. </w:t>
-      </w:r>
-      <w:r>
-        <w:rPr>
-          <w:rFonts w:ascii="NewsGotT" w:hAnsi="NewsGotT"/>
+        <w:t xml:space="preserve"> Learning (ML) é um campo da Inteligência Artificial, baseado na ideia de que os sistemas podem aprender com dados, identificar padrões e tomar decisões com um mínimo de intervenção humana. A aprendizagem automática é frequentemente utilizada para fazer previsões utilizando computadores. </w:t>
+      </w:r>
+      <w:r>
+        <w:rPr>
+          <w:rFonts w:ascii="NewsGotT" w:hAnsi="NewsGotT"/>
+          <w:b/>
+          <w:bCs/>
+          <w:lang w:val="pt-BR" w:eastAsia="x-none"/>
+        </w:rPr>
+        <w:t>Apesar de não ser nova, tem vindo a ganhar importância nos últimos anos e é agora utilizada numa grande variedade de aplicações.</w:t>
+      </w:r>
+    </w:p>
+    <w:p>
+      <w:pPr>
+        <w:spacing w:line="360" w:lineRule="auto"/>
+        <w:jc w:val="both"/>
+        <w:rPr>
+          <w:rFonts w:ascii="NewsGotT" w:hAnsi="NewsGotT"/>
+          <w:lang w:val="pt-BR" w:eastAsia="x-none"/>
+        </w:rPr>
+      </w:pPr>
+    </w:p>
+    <w:p>
+      <w:pPr>
+        <w:spacing w:line="360" w:lineRule="auto"/>
+        <w:jc w:val="both"/>
+        <w:rPr>
+          <w:rFonts w:ascii="NewsGotT" w:hAnsi="NewsGotT"/>
+          <w:lang w:val="pt-BR" w:eastAsia="x-none"/>
+        </w:rPr>
+      </w:pPr>
+      <w:r>
+        <w:rPr>
+          <w:rFonts w:ascii="NewsGotT" w:hAnsi="NewsGotT"/>
+          <w:lang w:val="pt-BR" w:eastAsia="x-none"/>
+        </w:rPr>
+        <w:t>Este aglomerado de dados requer métodos automatizados de análise de dados, que é o que a aprendizagem automática proporciona. Em particular, definimos a aprendizagem mecânica como um conjunto de métodos que podem detectar automaticamente padrões em dados,</w:t>
+      </w:r>
+      <w:r>
+        <w:rPr>
+          <w:rFonts w:ascii="NewsGotT" w:hAnsi="NewsGotT"/>
+          <w:b/>
+          <w:bCs/>
+          <w:lang w:val="pt-BR" w:eastAsia="x-none"/>
+        </w:rPr>
+        <w:t xml:space="preserve"> e depois utilizar os padrões descobertos para prever dados futuros, ou para realizar outros tipos de tomada de decisão sob incerteza. </w:t>
+      </w:r>
+      <w:r>
+        <w:rPr>
+          <w:rFonts w:ascii="NewsGotT" w:hAnsi="NewsGotT"/>
+          <w:b/>
+          <w:bCs/>
           <w:lang w:val="pt-BR" w:eastAsia="x-none"/>
         </w:rPr>
         <w:fldChar w:fldCharType="begin" w:fldLock="1"/>
@@ -207,6 +236,8 @@
       <w:r>
         <w:rPr>
           <w:rFonts w:ascii="NewsGotT" w:hAnsi="NewsGotT"/>
+          <w:b/>
+          <w:bCs/>
           <w:lang w:val="pt-BR" w:eastAsia="x-none"/>
         </w:rPr>
         <w:instrText>ADDIN CSL_CITATION {"citationItems":[{"id":"ITEM-1","itemData":{"DOI":"10.1111/j.1468-0394.1988.tb00341.x","ISBN":"9780262018029","ISSN":"14680394","abstract":"Today's Web-enabled deluge of electronic data calls for automated methods of data analysis. Machine learning provides these, developing methods that can automatically detect patterns in data and then use the uncovered patterns to predict future data. This textbook offers a comprehensive and self-contained introduction to the field of machine learning, based on a unified, probabilistic approach. The coverage combines breadth and depth, offering necessary background material on such topics as probability, optimization, and linear algebra as well as discussion of recent developments in the field, including conditional random fields, L1 regularization, and deep learning. The book is written in an informal, accessible style, complete with pseudo-code for the most important algorithms. All topics are copiously illustrated with color images and worked examples drawn from such application domains as biology, text processing, computer vision, and robotics. Rather than providing a cookbook of different heuristic methods, the book stresses a principled model-based approach, often using the language of graphical models to specify models in a concise and intuitive way. Almost all the models described have been implemented in a MATLAB software package--PMTK (probabilistic modeling toolkit)--that is freely available online. The book is suitable for upper-level undergraduates with an introductory-level college math background and beginning graduate students.","author":[{"dropping-particle":"","family":"Murphy","given":"Kevin P.","non-dropping-particle":"","parse-names":false,"suffix":""}],"container-title":"Expert Systems","id":"ITEM-1","issue":"2","issued":{"date-parts":[["2012"]]},"number-of-pages":"1096","publisher":"The MIT Press","title":"Machine learning: A Probabilistic Perspective","type":"book","volume":"5"},"uris":["http://www.mendeley.com/documents/?uuid=915eddec-6caf-4fb3-a5f6-fcd28f6f8b6e"]}],"mendeley":{"formattedCitation":"(Murphy, 2012)","plainTextFormattedCitation":"(Murphy, 2012)","previouslyFormattedCitation":"(Murphy, 2012)"},"properties":{"noteIndex":0},"schema":"https://github.com/citation-style-language/schema/raw/master/csl-citation.json"}</w:instrText>
@@ -214,6 +245,8 @@
       <w:r>
         <w:rPr>
           <w:rFonts w:ascii="NewsGotT" w:hAnsi="NewsGotT"/>
+          <w:b/>
+          <w:bCs/>
           <w:lang w:val="pt-BR" w:eastAsia="x-none"/>
         </w:rPr>
         <w:fldChar w:fldCharType="separate"/>
@@ -221,6 +254,8 @@
       <w:r>
         <w:rPr>
           <w:rFonts w:ascii="NewsGotT" w:hAnsi="NewsGotT"/>
+          <w:b/>
+          <w:bCs/>
           <w:noProof/>
           <w:lang w:val="pt-BR" w:eastAsia="x-none"/>
         </w:rPr>
@@ -229,6 +264,8 @@
       <w:r>
         <w:rPr>
           <w:rFonts w:ascii="NewsGotT" w:hAnsi="NewsGotT"/>
+          <w:b/>
+          <w:bCs/>
           <w:lang w:val="pt-BR" w:eastAsia="x-none"/>
         </w:rPr>
         <w:fldChar w:fldCharType="end"/>
@@ -391,6 +428,8 @@
         <w:jc w:val="both"/>
         <w:rPr>
           <w:rFonts w:ascii="NewsGotT" w:hAnsi="NewsGotT"/>
+          <w:b/>
+          <w:bCs/>
           <w:lang w:val="pt-BR" w:eastAsia="x-none"/>
         </w:rPr>
       </w:pPr>
@@ -408,35 +447,7 @@
           <w:rFonts w:ascii="NewsGotT" w:hAnsi="NewsGotT"/>
           <w:lang w:val="pt-BR" w:eastAsia="x-none"/>
         </w:rPr>
-        <w:t xml:space="preserve"> Learning </w:t>
-      </w:r>
-      <w:r>
-        <w:rPr>
-          <w:rFonts w:ascii="NewsGotT" w:hAnsi="NewsGotT"/>
-          <w:lang w:val="pt-BR" w:eastAsia="x-none"/>
-        </w:rPr>
-        <w:t>(ML) está relacionad</w:t>
-      </w:r>
-      <w:r>
-        <w:rPr>
-          <w:rFonts w:ascii="NewsGotT" w:hAnsi="NewsGotT"/>
-          <w:lang w:val="pt-BR" w:eastAsia="x-none"/>
-        </w:rPr>
-        <w:t>o</w:t>
-      </w:r>
-      <w:r>
-        <w:rPr>
-          <w:rFonts w:ascii="NewsGotT" w:hAnsi="NewsGotT"/>
-          <w:lang w:val="pt-BR" w:eastAsia="x-none"/>
-        </w:rPr>
-        <w:t xml:space="preserve"> com a concepção e desenvolvimento de algoritmos e técnicas que permitem aos computadores "aprender". O principal objetivo da investigação do ML é extrair informação dos dados automaticamente, através de métodos computacionais e estatísticos. Está assim intimamente relacionado com a prospecção de dados e estatísticas". </w:t>
-      </w:r>
-      <w:r>
-        <w:rPr>
-          <w:rFonts w:ascii="NewsGotT" w:hAnsi="NewsGotT"/>
-          <w:lang w:val="pt-BR" w:eastAsia="x-none"/>
-        </w:rPr>
-        <w:t>[</w:t>
+        <w:t xml:space="preserve"> Learning (ML) está relacionado com a concepção e desenvolvimento de algoritmos e técnicas que permitem aos computadores "aprender". O principal objetivo da investigação do ML é extrair informação dos dados automaticamente, através de métodos computacionais e estatísticos. Está assim intimamente relacionado com a prospecção de dados e estatísticas". [</w:t>
       </w:r>
       <w:proofErr w:type="spellStart"/>
       <w:r>
@@ -468,7 +479,43 @@
           <w:rFonts w:ascii="NewsGotT" w:hAnsi="NewsGotT"/>
           <w:lang w:val="pt-BR" w:eastAsia="x-none"/>
         </w:rPr>
-        <w:t>, 2008]</w:t>
+        <w:t xml:space="preserve">, 2008] Com o rápido desenvolvimento da inteligência artificial (IA), o ML e o reconhecimento inteligente têm sido aplicados à vida humana. </w:t>
+      </w:r>
+      <w:r>
+        <w:rPr>
+          <w:rFonts w:ascii="NewsGotT" w:hAnsi="NewsGotT"/>
+          <w:lang w:val="pt-BR" w:eastAsia="x-none"/>
+        </w:rPr>
+        <w:fldChar w:fldCharType="begin" w:fldLock="1"/>
+      </w:r>
+      <w:r>
+        <w:rPr>
+          <w:rFonts w:ascii="NewsGotT" w:hAnsi="NewsGotT"/>
+          <w:lang w:val="pt-BR" w:eastAsia="x-none"/>
+        </w:rPr>
+        <w:instrText>ADDIN CSL_CITATION {"citationItems":[{"id":"ITEM-1","itemData":{"DOI":"10.1109/IDAACS.2019.8924236","ISBN":"9781728140681","abstract":"In this thesis, an intelligent medicine recognition method for medicine vending machines has been proposed. Considering that the name of the medicine is generally the largest character in the medicine box, the medicine name recognition can be converted into the largest character recognition in the picture in this thesis. First, we used Support Vector Machine (SVM) and Connected Component to determine the text region, and found the largest connected region to locate the medicine name. Secondly, we use the method of 'fragment link' for text segmentation, which divides the text into two elements: fragment and link, and combines the whole word according to the set rules. Finally, we can directly use Optical Character Recognition (OCR)software for character recognition. Experiments show that this method has a high accuracy of medicine identification.","author":[{"dropping-particle":"","family":"Xia","given":"Huiling","non-dropping-particle":"","parse-names":false,"suffix":""},{"dropping-particle":"","family":"Wang","given":"Chunzhi","non-dropping-particle":"","parse-names":false,"suffix":""},{"dropping-particle":"","family":"Yan","given":"Lingyu","non-dropping-particle":"","parse-names":false,"suffix":""},{"dropping-particle":"","family":"Dong","given":"Xinhua","non-dropping-particle":"","parse-names":false,"suffix":""},{"dropping-particle":"","family":"Wang","given":"Yichao","non-dropping-particle":"","parse-names":false,"suffix":""}],"container-title":"Proceedings of the 2019 10th IEEE International Conference on Intelligent Data Acquisition and Advanced Computing Systems: Technology and Applications, IDAACS 2019","id":"ITEM-1","issue":"Dic","issued":{"date-parts":[["2019"]]},"note":"Conferencia","page":"912-915","publisher":"IEEE","title":"Machine Learning Based Medicine Distribution System","type":"paper-conference","volume":"2"},"uris":["http://www.mendeley.com/documents/?uuid=f30d5de3-8671-4ec6-b07e-3bb676c2c3fb"]}],"mendeley":{"formattedCitation":"(Xia, Wang, Yan, Dong, &amp; Wang, 2019)","plainTextFormattedCitation":"(Xia, Wang, Yan, Dong, &amp; Wang, 2019)","previouslyFormattedCitation":"(Xia, Wang, Yan, Dong, &amp; Wang, 2019)"},"properties":{"noteIndex":0},"schema":"https://github.com/citation-style-language/schema/raw/master/csl-citation.json"}</w:instrText>
+      </w:r>
+      <w:r>
+        <w:rPr>
+          <w:rFonts w:ascii="NewsGotT" w:hAnsi="NewsGotT"/>
+          <w:lang w:val="pt-BR" w:eastAsia="x-none"/>
+        </w:rPr>
+        <w:fldChar w:fldCharType="separate"/>
+      </w:r>
+      <w:r>
+        <w:rPr>
+          <w:rFonts w:ascii="NewsGotT" w:hAnsi="NewsGotT"/>
+          <w:noProof/>
+          <w:lang w:val="pt-BR" w:eastAsia="x-none"/>
+        </w:rPr>
+        <w:t>(Xia, Wang, Yan, Dong, &amp; Wang, 2019)</w:t>
+      </w:r>
+      <w:r>
+        <w:rPr>
+          <w:rFonts w:ascii="NewsGotT" w:hAnsi="NewsGotT"/>
+          <w:lang w:val="pt-BR" w:eastAsia="x-none"/>
+        </w:rPr>
+        <w:fldChar w:fldCharType="end"/>
       </w:r>
       <w:r>
         <w:rPr>
@@ -480,48 +527,125 @@
       <w:r>
         <w:rPr>
           <w:rFonts w:ascii="NewsGotT" w:hAnsi="NewsGotT"/>
-          <w:lang w:val="pt-BR" w:eastAsia="x-none"/>
-        </w:rPr>
-        <w:t>Com o rápido desenvolvimento da inteligência artificial</w:t>
-      </w:r>
-      <w:r>
-        <w:rPr>
-          <w:rFonts w:ascii="NewsGotT" w:hAnsi="NewsGotT"/>
-          <w:lang w:val="pt-BR" w:eastAsia="x-none"/>
-        </w:rPr>
-        <w:t xml:space="preserve"> (IA)</w:t>
-      </w:r>
-      <w:r>
-        <w:rPr>
-          <w:rFonts w:ascii="NewsGotT" w:hAnsi="NewsGotT"/>
-          <w:lang w:val="pt-BR" w:eastAsia="x-none"/>
-        </w:rPr>
-        <w:t xml:space="preserve">, </w:t>
-      </w:r>
-      <w:r>
-        <w:rPr>
-          <w:rFonts w:ascii="NewsGotT" w:hAnsi="NewsGotT"/>
-          <w:lang w:val="pt-BR" w:eastAsia="x-none"/>
-        </w:rPr>
-        <w:t xml:space="preserve">o ML </w:t>
-      </w:r>
-      <w:r>
-        <w:rPr>
-          <w:rFonts w:ascii="NewsGotT" w:hAnsi="NewsGotT"/>
-          <w:lang w:val="pt-BR" w:eastAsia="x-none"/>
-        </w:rPr>
-        <w:t>e o reconhecimento inteligente têm sido aplicados à vida humana.</w:t>
-      </w:r>
-      <w:r>
-        <w:rPr>
-          <w:rFonts w:ascii="NewsGotT" w:hAnsi="NewsGotT"/>
+          <w:b/>
+          <w:bCs/>
+          <w:lang w:val="pt-BR" w:eastAsia="x-none"/>
+        </w:rPr>
+        <w:t>Além de que a IA está a provar ser cada vez mais aplicável aos cuidados de saúde e existe uma lista crescente de tarefas em que os algoritmos têm desempenho médico igual ou superior ao dos médicos.</w:t>
+      </w:r>
+      <w:r>
+        <w:rPr>
+          <w:rFonts w:ascii="NewsGotT" w:hAnsi="NewsGotT"/>
+          <w:b/>
+          <w:bCs/>
+          <w:lang w:val="pt-BR" w:eastAsia="x-none"/>
+        </w:rPr>
+        <w:fldChar w:fldCharType="begin" w:fldLock="1"/>
+      </w:r>
+      <w:r>
+        <w:rPr>
+          <w:rFonts w:ascii="NewsGotT" w:hAnsi="NewsGotT"/>
+          <w:b/>
+          <w:bCs/>
+          <w:lang w:val="pt-BR" w:eastAsia="x-none"/>
+        </w:rPr>
+        <w:instrText>ADDIN CSL_CITATION {"citationItems":[{"id":"ITEM-1","itemData":{"DOI":"10.1111/1742-6723.13145","ISSN":"17426723","PMID":"30014578","abstract":"Interest in artificial intelligence (AI) research has grown rapidly over the past few years, in part thanks to the numerous successes of modern machine learning techniques such as deep learning, the availability of large datasets and improvements in computing power. AI is proving to be increasingly applicable to healthcare and there is a growing list of tasks where algorithms have matched or surpassed physician performance. Despite the successes there remain significant concerns and challenges surrounding algorithm opacity, trust and patient data security. Notwithstanding these challenges, AI technologies will likely become increasingly integrated into emergency medicine in the coming years. This perspective presents an overview of current AI research relevant to emergency medicine.","author":[{"dropping-particle":"","family":"Stewart","given":"Jonathon","non-dropping-particle":"","parse-names":false,"suffix":""},{"dropping-particle":"","family":"Sprivulis","given":"Peter","non-dropping-particle":"","parse-names":false,"suffix":""},{"dropping-particle":"","family":"Dwivedi","given":"Girish","non-dropping-particle":"","parse-names":false,"suffix":""}],"container-title":"EMA - Emergency Medicine Australasia","id":"ITEM-1","issue":"6","issued":{"date-parts":[["2018"]]},"page":"870-874","title":"Artificial intelligence and machine learning in emergency medicine","type":"article-journal","volume":"30"},"uris":["http://www.mendeley.com/documents/?uuid=ff75337b-53cf-4a1b-8d5f-6e21ff6f6053"]}],"mendeley":{"formattedCitation":"(Stewart, Sprivulis, &amp; Dwivedi, 2018)","plainTextFormattedCitation":"(Stewart, Sprivulis, &amp; Dwivedi, 2018)","previouslyFormattedCitation":"(Stewart, Sprivulis, &amp; Dwivedi, 2018)"},"properties":{"noteIndex":0},"schema":"https://github.com/citation-style-language/schema/raw/master/csl-citation.json"}</w:instrText>
+      </w:r>
+      <w:r>
+        <w:rPr>
+          <w:rFonts w:ascii="NewsGotT" w:hAnsi="NewsGotT"/>
+          <w:b/>
+          <w:bCs/>
+          <w:lang w:val="pt-BR" w:eastAsia="x-none"/>
+        </w:rPr>
+        <w:fldChar w:fldCharType="separate"/>
+      </w:r>
+      <w:r>
+        <w:rPr>
+          <w:rFonts w:ascii="NewsGotT" w:hAnsi="NewsGotT"/>
+          <w:b/>
+          <w:bCs/>
+          <w:noProof/>
+          <w:lang w:val="pt-BR" w:eastAsia="x-none"/>
+        </w:rPr>
+        <w:t>(Stewart, Sprivulis, &amp; Dwivedi, 2018)</w:t>
+      </w:r>
+      <w:r>
+        <w:rPr>
+          <w:rFonts w:ascii="NewsGotT" w:hAnsi="NewsGotT"/>
+          <w:b/>
+          <w:bCs/>
+          <w:lang w:val="pt-BR" w:eastAsia="x-none"/>
+        </w:rPr>
+        <w:fldChar w:fldCharType="end"/>
+      </w:r>
+      <w:r>
+        <w:rPr>
+          <w:rFonts w:ascii="NewsGotT" w:hAnsi="NewsGotT"/>
+          <w:b/>
+          <w:bCs/>
           <w:lang w:val="pt-BR" w:eastAsia="x-none"/>
         </w:rPr>
         <w:t xml:space="preserve"> </w:t>
       </w:r>
-      <w:r>
-        <w:rPr>
-          <w:rFonts w:ascii="NewsGotT" w:hAnsi="NewsGotT"/>
+    </w:p>
+    <w:p>
+      <w:pPr>
+        <w:spacing w:line="360" w:lineRule="auto"/>
+        <w:jc w:val="both"/>
+        <w:rPr>
+          <w:rFonts w:ascii="NewsGotT" w:hAnsi="NewsGotT"/>
+          <w:lang w:val="pt-BR" w:eastAsia="x-none"/>
+        </w:rPr>
+      </w:pPr>
+    </w:p>
+    <w:p>
+      <w:pPr>
+        <w:spacing w:line="360" w:lineRule="auto"/>
+        <w:jc w:val="both"/>
+        <w:rPr>
+          <w:rFonts w:ascii="NewsGotT" w:hAnsi="NewsGotT"/>
+          <w:lang w:val="pt-BR" w:eastAsia="x-none"/>
+        </w:rPr>
+      </w:pPr>
+      <w:r>
+        <w:rPr>
+          <w:rFonts w:ascii="NewsGotT" w:hAnsi="NewsGotT"/>
+          <w:b/>
+          <w:bCs/>
+          <w:lang w:val="pt-BR" w:eastAsia="x-none"/>
+        </w:rPr>
+        <w:t>Com a emergência de novas tecnologias, uma grande quantidade de dados é registada,</w:t>
+      </w:r>
+      <w:r>
+        <w:rPr>
+          <w:rFonts w:ascii="NewsGotT" w:hAnsi="NewsGotT"/>
+          <w:lang w:val="pt-BR" w:eastAsia="x-none"/>
+        </w:rPr>
+        <w:t xml:space="preserve"> oferecendo perspectivas interessantes com a aprendizagem de máquinas para a análise preditiva de dados. A aprendizagem mecânica é um conjunto de métodos que processam dados para modelar um problema de aprendizagem. Algoritmos de aprendizagem supervisionada por máquinas consistem em utilizar </w:t>
+      </w:r>
+      <w:r>
+        <w:rPr>
+          <w:rFonts w:ascii="NewsGotT" w:hAnsi="NewsGotT"/>
+          <w:lang w:val="pt-BR" w:eastAsia="x-none"/>
+        </w:rPr>
+        <w:lastRenderedPageBreak/>
+        <w:t>dados anotados para construir o modelo. Esta categoria permite resolver problemas de análise de dados de previs</w:t>
+      </w:r>
+      <w:r>
+        <w:rPr>
+          <w:rFonts w:ascii="NewsGotT" w:hAnsi="NewsGotT"/>
+          <w:b/>
+          <w:bCs/>
+          <w:lang w:val="pt-BR" w:eastAsia="x-none"/>
+        </w:rPr>
+        <w:t xml:space="preserve">ão. </w:t>
+      </w:r>
+      <w:r>
+        <w:rPr>
+          <w:rFonts w:ascii="NewsGotT" w:hAnsi="NewsGotT"/>
+          <w:b/>
+          <w:bCs/>
           <w:lang w:val="pt-BR" w:eastAsia="x-none"/>
         </w:rPr>
         <w:fldChar w:fldCharType="begin" w:fldLock="1"/>
@@ -529,13 +653,17 @@
       <w:r>
         <w:rPr>
           <w:rFonts w:ascii="NewsGotT" w:hAnsi="NewsGotT"/>
-          <w:lang w:val="pt-BR" w:eastAsia="x-none"/>
-        </w:rPr>
-        <w:instrText>ADDIN CSL_CITATION {"citationItems":[{"id":"ITEM-1","itemData":{"DOI":"10.1109/IDAACS.2019.8924236","ISBN":"9781728140681","abstract":"In this thesis, an intelligent medicine recognition method for medicine vending machines has been proposed. Considering that the name of the medicine is generally the largest character in the medicine box, the medicine name recognition can be converted into the largest character recognition in the picture in this thesis. First, we used Support Vector Machine (SVM) and Connected Component to determine the text region, and found the largest connected region to locate the medicine name. Secondly, we use the method of 'fragment link' for text segmentation, which divides the text into two elements: fragment and link, and combines the whole word according to the set rules. Finally, we can directly use Optical Character Recognition (OCR)software for character recognition. Experiments show that this method has a high accuracy of medicine identification.","author":[{"dropping-particle":"","family":"Xia","given":"Huiling","non-dropping-particle":"","parse-names":false,"suffix":""},{"dropping-particle":"","family":"Wang","given":"Chunzhi","non-dropping-particle":"","parse-names":false,"suffix":""},{"dropping-particle":"","family":"Yan","given":"Lingyu","non-dropping-particle":"","parse-names":false,"suffix":""},{"dropping-particle":"","family":"Dong","given":"Xinhua","non-dropping-particle":"","parse-names":false,"suffix":""},{"dropping-particle":"","family":"Wang","given":"Yichao","non-dropping-particle":"","parse-names":false,"suffix":""}],"container-title":"Proceedings of the 2019 10th IEEE International Conference on Intelligent Data Acquisition and Advanced Computing Systems: Technology and Applications, IDAACS 2019","id":"ITEM-1","issue":"Dic","issued":{"date-parts":[["2019"]]},"note":"Conferencia","page":"912-915","publisher":"IEEE","title":"Machine Learning Based Medicine Distribution System","type":"paper-conference","volume":"2"},"uris":["http://www.mendeley.com/documents/?uuid=f30d5de3-8671-4ec6-b07e-3bb676c2c3fb"]}],"mendeley":{"formattedCitation":"(Xia, Wang, Yan, Dong, &amp; Wang, 2019)","plainTextFormattedCitation":"(Xia, Wang, Yan, Dong, &amp; Wang, 2019)","previouslyFormattedCitation":"(Xia, Wang, Yan, Dong, &amp; Wang, 2019)"},"properties":{"noteIndex":0},"schema":"https://github.com/citation-style-language/schema/raw/master/csl-citation.json"}</w:instrText>
-      </w:r>
-      <w:r>
-        <w:rPr>
-          <w:rFonts w:ascii="NewsGotT" w:hAnsi="NewsGotT"/>
+          <w:b/>
+          <w:bCs/>
+          <w:lang w:val="pt-BR" w:eastAsia="x-none"/>
+        </w:rPr>
+        <w:instrText>ADDIN CSL_CITATION {"citationItems":[{"id":"ITEM-1","itemData":{"DOI":"10.1111/cpf.12686","ISSN":"1475097X","PMID":"33316137","abstract":"The evidence-based medicine allows the physician to evaluate the risk–benefit ratio of a treatment through setting and data. Risk-based choices can be done by the doctor using different information. With the emergence of new technologies, a large amount of data is recorded offering interesting perspectives with machine learning for predictive data analytics. Machine learning is an ensemble of methods that process data to model a learning problem. Supervised machine learning algorithms consist in using annotated data to construct the model. This category allows to solve prediction data analytics problems. In this paper, we detail the use of supervised machine learning algorithms for predictive data analytics problems in medicine. In the medical field, data can be split into two categories: medical images and other data. For brevity, our review deals with any kind of medical data excluding images. In this article, we offer a discussion around four supervised machine learning approaches: information-based, similarity-based, probability-based and error-based approaches. Each method is illustrated with detailed cardiovascular and nuclear medicine examples. Our review shows that model ensemble (ME) and support vector machine (SVM) methods are the most popular. SVM, ME and artificial neural networks often lead to better results than those given by other algorithms. In the coming years, more studies, more data, more tools and more methods will, for sure, be proposed.","author":[{"dropping-particle":"","family":"Jamin","given":"Antoine","non-dropping-particle":"","parse-names":false,"suffix":""},{"dropping-particle":"","family":"Abraham","given":"Pierre","non-dropping-particle":"","parse-names":false,"suffix":""},{"dropping-particle":"","family":"Humeau-Heurtier","given":"Anne","non-dropping-particle":"","parse-names":false,"suffix":""}],"container-title":"Clinical Physiology and Functional Imaging","id":"ITEM-1","issue":"2","issued":{"date-parts":[["2021"]]},"page":"113-127","title":"Machine learning for predictive data analytics in medicine: A review illustrated by cardiovascular and nuclear medicine examples","type":"article-journal","volume":"41"},"uris":["http://www.mendeley.com/documents/?uuid=5a1053a6-ac31-4d0d-9d2e-0e6289472b6a"]}],"mendeley":{"formattedCitation":"(Jamin, Abraham, &amp; Humeau-Heurtier, 2021)","plainTextFormattedCitation":"(Jamin, Abraham, &amp; Humeau-Heurtier, 2021)","previouslyFormattedCitation":"(Jamin, Abraham, &amp; Humeau-Heurtier, 2021)"},"properties":{"noteIndex":0},"schema":"https://github.com/citation-style-language/schema/raw/master/csl-citation.json"}</w:instrText>
+      </w:r>
+      <w:r>
+        <w:rPr>
+          <w:rFonts w:ascii="NewsGotT" w:hAnsi="NewsGotT"/>
+          <w:b/>
+          <w:bCs/>
           <w:lang w:val="pt-BR" w:eastAsia="x-none"/>
         </w:rPr>
         <w:fldChar w:fldCharType="separate"/>
@@ -543,45 +671,48 @@
       <w:r>
         <w:rPr>
           <w:rFonts w:ascii="NewsGotT" w:hAnsi="NewsGotT"/>
+          <w:b/>
+          <w:bCs/>
           <w:noProof/>
           <w:lang w:val="pt-BR" w:eastAsia="x-none"/>
         </w:rPr>
-        <w:t>(Xia, Wang, Yan, Dong, &amp; Wang, 2019)</w:t>
-      </w:r>
-      <w:r>
-        <w:rPr>
-          <w:rFonts w:ascii="NewsGotT" w:hAnsi="NewsGotT"/>
+        <w:t>(Jamin, Abraham, &amp; Humeau-Heurtier, 2021)</w:t>
+      </w:r>
+      <w:r>
+        <w:rPr>
+          <w:rFonts w:ascii="NewsGotT" w:hAnsi="NewsGotT"/>
+          <w:b/>
+          <w:bCs/>
           <w:lang w:val="pt-BR" w:eastAsia="x-none"/>
         </w:rPr>
         <w:fldChar w:fldCharType="end"/>
       </w:r>
-      <w:r>
-        <w:rPr>
-          <w:rFonts w:ascii="NewsGotT" w:hAnsi="NewsGotT"/>
-          <w:lang w:val="pt-BR" w:eastAsia="x-none"/>
-        </w:rPr>
-        <w:t xml:space="preserve"> </w:t>
-      </w:r>
-      <w:r>
-        <w:rPr>
-          <w:rFonts w:ascii="NewsGotT" w:hAnsi="NewsGotT"/>
-          <w:lang w:val="pt-BR" w:eastAsia="x-none"/>
-        </w:rPr>
-        <w:t>A</w:t>
-      </w:r>
-      <w:r>
-        <w:rPr>
-          <w:rFonts w:ascii="NewsGotT" w:hAnsi="NewsGotT"/>
-          <w:lang w:val="pt-BR" w:eastAsia="x-none"/>
-        </w:rPr>
-        <w:t>lém de que a</w:t>
-      </w:r>
-      <w:r>
-        <w:rPr>
-          <w:rFonts w:ascii="NewsGotT" w:hAnsi="NewsGotT"/>
-          <w:lang w:val="pt-BR" w:eastAsia="x-none"/>
-        </w:rPr>
-        <w:t xml:space="preserve"> IA está a provar ser cada vez mais aplicável aos cuidados de saúde e existe uma lista crescente de tarefas em que os algoritmos têm desempenho médico igual ou superior ao dos médicos.</w:t>
+    </w:p>
+    <w:p>
+      <w:pPr>
+        <w:spacing w:line="360" w:lineRule="auto"/>
+        <w:jc w:val="both"/>
+        <w:rPr>
+          <w:rFonts w:ascii="NewsGotT" w:hAnsi="NewsGotT"/>
+          <w:lang w:val="pt-BR" w:eastAsia="x-none"/>
+        </w:rPr>
+      </w:pPr>
+    </w:p>
+    <w:p>
+      <w:pPr>
+        <w:spacing w:line="360" w:lineRule="auto"/>
+        <w:jc w:val="both"/>
+        <w:rPr>
+          <w:rFonts w:ascii="NewsGotT" w:hAnsi="NewsGotT"/>
+          <w:lang w:val="pt-BR" w:eastAsia="x-none"/>
+        </w:rPr>
+      </w:pPr>
+      <w:r>
+        <w:rPr>
+          <w:rFonts w:ascii="NewsGotT" w:hAnsi="NewsGotT"/>
+          <w:lang w:val="pt-BR" w:eastAsia="x-none"/>
+        </w:rPr>
+        <w:t>O cuidado dos pacientes do serviço de urgência (SU) depende de decisões clínicas rápidas e precisas baseadas em informação limitada e está a tornar-se cada vez mais difícil.</w:t>
       </w:r>
       <w:r>
         <w:rPr>
@@ -595,7 +726,7 @@
           <w:rFonts w:ascii="NewsGotT" w:hAnsi="NewsGotT"/>
           <w:lang w:val="pt-BR" w:eastAsia="x-none"/>
         </w:rPr>
-        <w:instrText>ADDIN CSL_CITATION {"citationItems":[{"id":"ITEM-1","itemData":{"DOI":"10.1111/1742-6723.13145","ISSN":"17426723","PMID":"30014578","abstract":"Interest in artificial intelligence (AI) research has grown rapidly over the past few years, in part thanks to the numerous successes of modern machine learning techniques such as deep learning, the availability of large datasets and improvements in computing power. AI is proving to be increasingly applicable to healthcare and there is a growing list of tasks where algorithms have matched or surpassed physician performance. Despite the successes there remain significant concerns and challenges surrounding algorithm opacity, trust and patient data security. Notwithstanding these challenges, AI technologies will likely become increasingly integrated into emergency medicine in the coming years. This perspective presents an overview of current AI research relevant to emergency medicine.","author":[{"dropping-particle":"","family":"Stewart","given":"Jonathon","non-dropping-particle":"","parse-names":false,"suffix":""},{"dropping-particle":"","family":"Sprivulis","given":"Peter","non-dropping-particle":"","parse-names":false,"suffix":""},{"dropping-particle":"","family":"Dwivedi","given":"Girish","non-dropping-particle":"","parse-names":false,"suffix":""}],"container-title":"EMA - Emergency Medicine Australasia","id":"ITEM-1","issue":"6","issued":{"date-parts":[["2018"]]},"page":"870-874","title":"Artificial intelligence and machine learning in emergency medicine","type":"article-journal","volume":"30"},"uris":["http://www.mendeley.com/documents/?uuid=ff75337b-53cf-4a1b-8d5f-6e21ff6f6053"]}],"mendeley":{"formattedCitation":"(Stewart, Sprivulis, &amp; Dwivedi, 2018)","plainTextFormattedCitation":"(Stewart, Sprivulis, &amp; Dwivedi, 2018)","previouslyFormattedCitation":"(Stewart, Sprivulis, &amp; Dwivedi, 2018)"},"properties":{"noteIndex":0},"schema":"https://github.com/citation-style-language/schema/raw/master/csl-citation.json"}</w:instrText>
+        <w:instrText>ADDIN CSL_CITATION {"citationItems":[{"id":"ITEM-1","itemData":{"DOI":"10.1111/acem.14190","ISSN":"15532712","PMID":"33277724","abstract":"Objective: Having shown promise in other medical fields, we sought to determine whether machine learning (ML) models perform better than usual care in diagnostic and prognostic prediction for emergency department (ED) patients. Methods: In this systematic review, we searched MEDLINE, Embase, Central, and CINAHL from inception to October 17, 2019. We included studies comparing diagnostic and prognostic prediction of ED patients by ML models to usual care methods (triage-based scores, clinical prediction tools, clinician judgment) using predictor variables readily available to ED clinicians. We extracted commonly reported performance metrics of model discrimination and classification. We used the PROBAST tool for risk of bias assessment (PROSPERO registration: CRD42020158129). Results: The search yielded 1,656 unique records, of which 23 studies involving 16,274,647 patients were included. In all seven diagnostic studies, ML models outperformed usual care in all performance metrics. In six studies assessing in-hospital mortality, the best-performing ML models had better discrimination (area under the receiver operating characteristic curve [AUROC] =0.74–0.94) than any clinical decision tool (AUROC =0.68–0.81). In four studies assessing hospitalization, ML models had better discrimination (AUROC =0.80–0.83) than triage-based scores (AUROC =0.68–0.82). Clinical heterogeneity precluded meta-analysis. Most studies had high risk of bias due to lack of external validation, low event rates, and insufficient reporting of calibration. Conclusions: Our review suggests that ML may have better prediction performance than usual care for ED patients with a variety of clinical presentations and outcomes. However, prediction model reporting guidelines should be followed to provide clinically applicable data. Interventional trials are needed to assess the impact of ML models on patient-centered outcomes.","author":[{"dropping-particle":"","family":"Kareemi","given":"Hashim","non-dropping-particle":"","parse-names":false,"suffix":""},{"dropping-particle":"","family":"Vaillancourt","given":"Christian","non-dropping-particle":"","parse-names":false,"suffix":""},{"dropping-particle":"","family":"Rosenberg","given":"Hans","non-dropping-particle":"","parse-names":false,"suffix":""},{"dropping-particle":"","family":"Fournier","given":"Karine","non-dropping-particle":"","parse-names":false,"suffix":""},{"dropping-particle":"","family":"Yadav","given":"Krishan","non-dropping-particle":"","parse-names":false,"suffix":""}],"container-title":"Academic Emergency Medicine","id":"ITEM-1","issue":"2","issued":{"date-parts":[["2021"]]},"page":"184-196","title":"Machine Learning Versus Usual Care for Diagnostic and Prognostic Prediction in the Emergency Department: A Systematic Review","type":"article-journal","volume":"28"},"uris":["http://www.mendeley.com/documents/?uuid=8bf539d0-a3d3-4b73-a106-665aa9d3b218"]}],"mendeley":{"formattedCitation":"(Kareemi, Vaillancourt, Rosenberg, Fournier, &amp; Yadav, 2021)","plainTextFormattedCitation":"(Kareemi, Vaillancourt, Rosenberg, Fournier, &amp; Yadav, 2021)","previouslyFormattedCitation":"(Kareemi, Vaillancourt, Rosenberg, Fournier, &amp; Yadav, 2021)"},"properties":{"noteIndex":0},"schema":"https://github.com/citation-style-language/schema/raw/master/csl-citation.json"}</w:instrText>
       </w:r>
       <w:r>
         <w:rPr>
@@ -610,7 +741,25 @@
           <w:noProof/>
           <w:lang w:val="pt-BR" w:eastAsia="x-none"/>
         </w:rPr>
-        <w:t>(Stewart, Sprivulis, &amp; Dwivedi, 2018)</w:t>
+        <w:t>(</w:t>
+      </w:r>
+      <w:proofErr w:type="spellStart"/>
+      <w:r>
+        <w:rPr>
+          <w:rFonts w:ascii="NewsGotT" w:hAnsi="NewsGotT"/>
+          <w:noProof/>
+          <w:lang w:val="pt-BR" w:eastAsia="x-none"/>
+        </w:rPr>
+        <w:t>Kareemi</w:t>
+      </w:r>
+      <w:proofErr w:type="spellEnd"/>
+      <w:r>
+        <w:rPr>
+          <w:rFonts w:ascii="NewsGotT" w:hAnsi="NewsGotT"/>
+          <w:noProof/>
+          <w:lang w:val="pt-BR" w:eastAsia="x-none"/>
+        </w:rPr>
+        <w:t>, Vaillancourt, Rosenberg, Fournier, &amp; Yadav, 2021)</w:t>
       </w:r>
       <w:r>
         <w:rPr>
@@ -619,58 +768,53 @@
         </w:rPr>
         <w:fldChar w:fldCharType="end"/>
       </w:r>
-      <w:r>
-        <w:rPr>
-          <w:rFonts w:ascii="NewsGotT" w:hAnsi="NewsGotT"/>
-          <w:lang w:val="pt-BR" w:eastAsia="x-none"/>
-        </w:rPr>
-        <w:t xml:space="preserve"> </w:t>
-      </w:r>
-    </w:p>
-    <w:p>
-      <w:pPr>
-        <w:spacing w:line="360" w:lineRule="auto"/>
-        <w:jc w:val="both"/>
-        <w:rPr>
-          <w:rFonts w:ascii="NewsGotT" w:hAnsi="NewsGotT"/>
-          <w:lang w:val="pt-BR" w:eastAsia="x-none"/>
-        </w:rPr>
-      </w:pPr>
-    </w:p>
-    <w:p>
-      <w:pPr>
-        <w:spacing w:line="360" w:lineRule="auto"/>
-        <w:jc w:val="both"/>
-        <w:rPr>
-          <w:rFonts w:ascii="NewsGotT" w:hAnsi="NewsGotT"/>
-          <w:lang w:val="pt-BR" w:eastAsia="x-none"/>
-        </w:rPr>
-      </w:pPr>
-      <w:r>
-        <w:rPr>
-          <w:rFonts w:ascii="NewsGotT" w:hAnsi="NewsGotT"/>
-          <w:lang w:val="pt-BR" w:eastAsia="x-none"/>
-        </w:rPr>
-        <w:t xml:space="preserve">Com a emergência de novas tecnologias, uma grande quantidade de dados é registada, oferecendo perspectivas interessantes com a aprendizagem de máquinas para a análise preditiva de dados. A aprendizagem mecânica é um conjunto de métodos que processam dados para modelar um problema de aprendizagem. Algoritmos de aprendizagem supervisionada por máquinas consistem em utilizar </w:t>
-      </w:r>
-      <w:r>
-        <w:rPr>
-          <w:rFonts w:ascii="NewsGotT" w:hAnsi="NewsGotT"/>
-          <w:lang w:val="pt-BR" w:eastAsia="x-none"/>
-        </w:rPr>
-        <w:lastRenderedPageBreak/>
-        <w:t>dados anotados para construir o modelo. Esta categoria permite resolver problemas de análise de dados de previsão.</w:t>
-      </w:r>
-      <w:r>
-        <w:rPr>
-          <w:rFonts w:ascii="NewsGotT" w:hAnsi="NewsGotT"/>
-          <w:lang w:val="pt-BR" w:eastAsia="x-none"/>
-        </w:rPr>
-        <w:t xml:space="preserve"> </w:t>
-      </w:r>
-      <w:r>
-        <w:rPr>
-          <w:rFonts w:ascii="NewsGotT" w:hAnsi="NewsGotT"/>
+    </w:p>
+    <w:p>
+      <w:pPr>
+        <w:spacing w:line="360" w:lineRule="auto"/>
+        <w:jc w:val="both"/>
+        <w:rPr>
+          <w:rFonts w:ascii="NewsGotT" w:hAnsi="NewsGotT"/>
+          <w:lang w:val="pt-BR" w:eastAsia="x-none"/>
+        </w:rPr>
+      </w:pPr>
+    </w:p>
+    <w:p>
+      <w:pPr>
+        <w:spacing w:line="360" w:lineRule="auto"/>
+        <w:jc w:val="both"/>
+        <w:rPr>
+          <w:rFonts w:ascii="NewsGotT" w:hAnsi="NewsGotT"/>
+          <w:b/>
+          <w:bCs/>
+          <w:lang w:val="pt-BR" w:eastAsia="x-none"/>
+        </w:rPr>
+      </w:pPr>
+      <w:proofErr w:type="spellStart"/>
+      <w:r>
+        <w:rPr>
+          <w:rFonts w:ascii="NewsGotT" w:hAnsi="NewsGotT"/>
+          <w:b/>
+          <w:bCs/>
+          <w:lang w:val="pt-BR" w:eastAsia="x-none"/>
+        </w:rPr>
+        <w:t>Kareemi</w:t>
+      </w:r>
+      <w:proofErr w:type="spellEnd"/>
+      <w:r>
+        <w:rPr>
+          <w:rFonts w:ascii="NewsGotT" w:hAnsi="NewsGotT"/>
+          <w:b/>
+          <w:bCs/>
+          <w:lang w:val="pt-BR" w:eastAsia="x-none"/>
+        </w:rPr>
+        <w:t xml:space="preserve"> et al. destacam o potencial do ML implementado nos cuidados de saúde proporcionando cuidados de saúde de maior qualidade e mais eficientes. As ferramentas de ML aproveitam muitos dos mesmos princípios centrais das abordagens estatísticas tradicionais, ao mesmo tempo que relaxam as limitações sobre o número de variáveis em estudo, variedades de dados de entrada, e os tipos de relações entre as variáveis. </w:t>
+      </w:r>
+      <w:r>
+        <w:rPr>
+          <w:rFonts w:ascii="NewsGotT" w:hAnsi="NewsGotT"/>
+          <w:b/>
+          <w:bCs/>
           <w:lang w:val="pt-BR" w:eastAsia="x-none"/>
         </w:rPr>
         <w:fldChar w:fldCharType="begin" w:fldLock="1"/>
@@ -678,13 +822,17 @@
       <w:r>
         <w:rPr>
           <w:rFonts w:ascii="NewsGotT" w:hAnsi="NewsGotT"/>
-          <w:lang w:val="pt-BR" w:eastAsia="x-none"/>
-        </w:rPr>
-        <w:instrText>ADDIN CSL_CITATION {"citationItems":[{"id":"ITEM-1","itemData":{"DOI":"10.1111/cpf.12686","ISSN":"1475097X","PMID":"33316137","abstract":"The evidence-based medicine allows the physician to evaluate the risk–benefit ratio of a treatment through setting and data. Risk-based choices can be done by the doctor using different information. With the emergence of new technologies, a large amount of data is recorded offering interesting perspectives with machine learning for predictive data analytics. Machine learning is an ensemble of methods that process data to model a learning problem. Supervised machine learning algorithms consist in using annotated data to construct the model. This category allows to solve prediction data analytics problems. In this paper, we detail the use of supervised machine learning algorithms for predictive data analytics problems in medicine. In the medical field, data can be split into two categories: medical images and other data. For brevity, our review deals with any kind of medical data excluding images. In this article, we offer a discussion around four supervised machine learning approaches: information-based, similarity-based, probability-based and error-based approaches. Each method is illustrated with detailed cardiovascular and nuclear medicine examples. Our review shows that model ensemble (ME) and support vector machine (SVM) methods are the most popular. SVM, ME and artificial neural networks often lead to better results than those given by other algorithms. In the coming years, more studies, more data, more tools and more methods will, for sure, be proposed.","author":[{"dropping-particle":"","family":"Jamin","given":"Antoine","non-dropping-particle":"","parse-names":false,"suffix":""},{"dropping-particle":"","family":"Abraham","given":"Pierre","non-dropping-particle":"","parse-names":false,"suffix":""},{"dropping-particle":"","family":"Humeau-Heurtier","given":"Anne","non-dropping-particle":"","parse-names":false,"suffix":""}],"container-title":"Clinical Physiology and Functional Imaging","id":"ITEM-1","issue":"2","issued":{"date-parts":[["2021"]]},"page":"113-127","title":"Machine learning for predictive data analytics in medicine: A review illustrated by cardiovascular and nuclear medicine examples","type":"article-journal","volume":"41"},"uris":["http://www.mendeley.com/documents/?uuid=5a1053a6-ac31-4d0d-9d2e-0e6289472b6a"]}],"mendeley":{"formattedCitation":"(Jamin, Abraham, &amp; Humeau-Heurtier, 2021)","plainTextFormattedCitation":"(Jamin, Abraham, &amp; Humeau-Heurtier, 2021)","previouslyFormattedCitation":"(Jamin, Abraham, &amp; Humeau-Heurtier, 2021)"},"properties":{"noteIndex":0},"schema":"https://github.com/citation-style-language/schema/raw/master/csl-citation.json"}</w:instrText>
-      </w:r>
-      <w:r>
-        <w:rPr>
-          <w:rFonts w:ascii="NewsGotT" w:hAnsi="NewsGotT"/>
+          <w:b/>
+          <w:bCs/>
+          <w:lang w:val="pt-BR" w:eastAsia="x-none"/>
+        </w:rPr>
+        <w:instrText>ADDIN CSL_CITATION {"citationItems":[{"id":"ITEM-1","itemData":{"DOI":"10.1111/acem.14190","ISSN":"15532712","PMID":"33277724","abstract":"Objective: Having shown promise in other medical fields, we sought to determine whether machine learning (ML) models perform better than usual care in diagnostic and prognostic prediction for emergency department (ED) patients. Methods: In this systematic review, we searched MEDLINE, Embase, Central, and CINAHL from inception to October 17, 2019. We included studies comparing diagnostic and prognostic prediction of ED patients by ML models to usual care methods (triage-based scores, clinical prediction tools, clinician judgment) using predictor variables readily available to ED clinicians. We extracted commonly reported performance metrics of model discrimination and classification. We used the PROBAST tool for risk of bias assessment (PROSPERO registration: CRD42020158129). Results: The search yielded 1,656 unique records, of which 23 studies involving 16,274,647 patients were included. In all seven diagnostic studies, ML models outperformed usual care in all performance metrics. In six studies assessing in-hospital mortality, the best-performing ML models had better discrimination (area under the receiver operating characteristic curve [AUROC] =0.74–0.94) than any clinical decision tool (AUROC =0.68–0.81). In four studies assessing hospitalization, ML models had better discrimination (AUROC =0.80–0.83) than triage-based scores (AUROC =0.68–0.82). Clinical heterogeneity precluded meta-analysis. Most studies had high risk of bias due to lack of external validation, low event rates, and insufficient reporting of calibration. Conclusions: Our review suggests that ML may have better prediction performance than usual care for ED patients with a variety of clinical presentations and outcomes. However, prediction model reporting guidelines should be followed to provide clinically applicable data. Interventional trials are needed to assess the impact of ML models on patient-centered outcomes.","author":[{"dropping-particle":"","family":"Kareemi","given":"Hashim","non-dropping-particle":"","parse-names":false,"suffix":""},{"dropping-particle":"","family":"Vaillancourt","given":"Christian","non-dropping-particle":"","parse-names":false,"suffix":""},{"dropping-particle":"","family":"Rosenberg","given":"Hans","non-dropping-particle":"","parse-names":false,"suffix":""},{"dropping-particle":"","family":"Fournier","given":"Karine","non-dropping-particle":"","parse-names":false,"suffix":""},{"dropping-particle":"","family":"Yadav","given":"Krishan","non-dropping-particle":"","parse-names":false,"suffix":""}],"container-title":"Academic Emergency Medicine","id":"ITEM-1","issue":"2","issued":{"date-parts":[["2021"]]},"page":"184-196","title":"Machine Learning Versus Usual Care for Diagnostic and Prognostic Prediction in the Emergency Department: A Systematic Review","type":"article-journal","volume":"28"},"uris":["http://www.mendeley.com/documents/?uuid=8bf539d0-a3d3-4b73-a106-665aa9d3b218"]}],"mendeley":{"formattedCitation":"(Kareemi et al., 2021)","plainTextFormattedCitation":"(Kareemi et al., 2021)","previouslyFormattedCitation":"(Kareemi et al., 2021)"},"properties":{"noteIndex":0},"schema":"https://github.com/citation-style-language/schema/raw/master/csl-citation.json"}</w:instrText>
+      </w:r>
+      <w:r>
+        <w:rPr>
+          <w:rFonts w:ascii="NewsGotT" w:hAnsi="NewsGotT"/>
+          <w:b/>
+          <w:bCs/>
           <w:lang w:val="pt-BR" w:eastAsia="x-none"/>
         </w:rPr>
         <w:fldChar w:fldCharType="separate"/>
@@ -692,14 +840,18 @@
       <w:r>
         <w:rPr>
           <w:rFonts w:ascii="NewsGotT" w:hAnsi="NewsGotT"/>
+          <w:b/>
+          <w:bCs/>
           <w:noProof/>
           <w:lang w:val="pt-BR" w:eastAsia="x-none"/>
         </w:rPr>
-        <w:t>(Jamin, Abraham, &amp; Humeau-Heurtier, 2021)</w:t>
-      </w:r>
-      <w:r>
-        <w:rPr>
-          <w:rFonts w:ascii="NewsGotT" w:hAnsi="NewsGotT"/>
+        <w:t>(Kareemi et al., 2021)</w:t>
+      </w:r>
+      <w:r>
+        <w:rPr>
+          <w:rFonts w:ascii="NewsGotT" w:hAnsi="NewsGotT"/>
+          <w:b/>
+          <w:bCs/>
           <w:lang w:val="pt-BR" w:eastAsia="x-none"/>
         </w:rPr>
         <w:fldChar w:fldCharType="end"/>
@@ -724,58 +876,30 @@
           <w:lang w:val="pt-BR" w:eastAsia="x-none"/>
         </w:rPr>
       </w:pPr>
-      <w:r>
-        <w:rPr>
-          <w:rFonts w:ascii="NewsGotT" w:hAnsi="NewsGotT"/>
-          <w:lang w:val="pt-BR" w:eastAsia="x-none"/>
-        </w:rPr>
-        <w:t xml:space="preserve">O cuidado dos pacientes do </w:t>
-      </w:r>
-      <w:r>
-        <w:rPr>
-          <w:rFonts w:ascii="NewsGotT" w:hAnsi="NewsGotT"/>
-          <w:lang w:val="pt-BR" w:eastAsia="x-none"/>
-        </w:rPr>
-        <w:t>serviço</w:t>
-      </w:r>
-      <w:r>
-        <w:rPr>
-          <w:rFonts w:ascii="NewsGotT" w:hAnsi="NewsGotT"/>
-          <w:lang w:val="pt-BR" w:eastAsia="x-none"/>
-        </w:rPr>
-        <w:t xml:space="preserve"> de </w:t>
-      </w:r>
-      <w:r>
-        <w:rPr>
-          <w:rFonts w:ascii="NewsGotT" w:hAnsi="NewsGotT"/>
-          <w:lang w:val="pt-BR" w:eastAsia="x-none"/>
-        </w:rPr>
-        <w:t>urgência</w:t>
-      </w:r>
-      <w:r>
-        <w:rPr>
-          <w:rFonts w:ascii="NewsGotT" w:hAnsi="NewsGotT"/>
-          <w:lang w:val="pt-BR" w:eastAsia="x-none"/>
-        </w:rPr>
-        <w:t xml:space="preserve"> (</w:t>
-      </w:r>
-      <w:r>
-        <w:rPr>
-          <w:rFonts w:ascii="NewsGotT" w:hAnsi="NewsGotT"/>
-          <w:lang w:val="pt-BR" w:eastAsia="x-none"/>
-        </w:rPr>
-        <w:t>SU</w:t>
-      </w:r>
-      <w:r>
-        <w:rPr>
-          <w:rFonts w:ascii="NewsGotT" w:hAnsi="NewsGotT"/>
-          <w:lang w:val="pt-BR" w:eastAsia="x-none"/>
-        </w:rPr>
-        <w:t>) depende de decisões clínicas rápidas e precisas baseadas em informação limitada e está a tornar-se cada vez mais difícil.</w:t>
-      </w:r>
-      <w:r>
-        <w:rPr>
-          <w:rFonts w:ascii="NewsGotT" w:hAnsi="NewsGotT"/>
+    </w:p>
+    <w:p>
+      <w:pPr>
+        <w:spacing w:line="360" w:lineRule="auto"/>
+        <w:jc w:val="both"/>
+        <w:rPr>
+          <w:rFonts w:ascii="NewsGotT" w:hAnsi="NewsGotT"/>
+          <w:lang w:val="pt-BR" w:eastAsia="x-none"/>
+        </w:rPr>
+      </w:pPr>
+      <w:r>
+        <w:rPr>
+          <w:rFonts w:ascii="NewsGotT" w:hAnsi="NewsGotT"/>
+          <w:b/>
+          <w:bCs/>
+          <w:lang w:val="pt-BR" w:eastAsia="x-none"/>
+        </w:rPr>
+        <w:t xml:space="preserve">A revisão sistemática sugere que que os modelos de aprendizagem de máquinas parecem ter melhor desempenho de diagnóstico e prognóstico em comparação com os cuidados habituais para pacientes admitidos em SU (Serviço de Urgência) com uma variedade de atuações. </w:t>
+      </w:r>
+      <w:r>
+        <w:rPr>
+          <w:rFonts w:ascii="NewsGotT" w:hAnsi="NewsGotT"/>
+          <w:b/>
+          <w:bCs/>
           <w:lang w:val="pt-BR" w:eastAsia="x-none"/>
         </w:rPr>
         <w:fldChar w:fldCharType="begin" w:fldLock="1"/>
@@ -783,13 +907,17 @@
       <w:r>
         <w:rPr>
           <w:rFonts w:ascii="NewsGotT" w:hAnsi="NewsGotT"/>
-          <w:lang w:val="pt-BR" w:eastAsia="x-none"/>
-        </w:rPr>
-        <w:instrText>ADDIN CSL_CITATION {"citationItems":[{"id":"ITEM-1","itemData":{"DOI":"10.1111/acem.14190","ISSN":"15532712","PMID":"33277724","abstract":"Objective: Having shown promise in other medical fields, we sought to determine whether machine learning (ML) models perform better than usual care in diagnostic and prognostic prediction for emergency department (ED) patients. Methods: In this systematic review, we searched MEDLINE, Embase, Central, and CINAHL from inception to October 17, 2019. We included studies comparing diagnostic and prognostic prediction of ED patients by ML models to usual care methods (triage-based scores, clinical prediction tools, clinician judgment) using predictor variables readily available to ED clinicians. We extracted commonly reported performance metrics of model discrimination and classification. We used the PROBAST tool for risk of bias assessment (PROSPERO registration: CRD42020158129). Results: The search yielded 1,656 unique records, of which 23 studies involving 16,274,647 patients were included. In all seven diagnostic studies, ML models outperformed usual care in all performance metrics. In six studies assessing in-hospital mortality, the best-performing ML models had better discrimination (area under the receiver operating characteristic curve [AUROC] =0.74–0.94) than any clinical decision tool (AUROC =0.68–0.81). In four studies assessing hospitalization, ML models had better discrimination (AUROC =0.80–0.83) than triage-based scores (AUROC =0.68–0.82). Clinical heterogeneity precluded meta-analysis. Most studies had high risk of bias due to lack of external validation, low event rates, and insufficient reporting of calibration. Conclusions: Our review suggests that ML may have better prediction performance than usual care for ED patients with a variety of clinical presentations and outcomes. However, prediction model reporting guidelines should be followed to provide clinically applicable data. Interventional trials are needed to assess the impact of ML models on patient-centered outcomes.","author":[{"dropping-particle":"","family":"Kareemi","given":"Hashim","non-dropping-particle":"","parse-names":false,"suffix":""},{"dropping-particle":"","family":"Vaillancourt","given":"Christian","non-dropping-particle":"","parse-names":false,"suffix":""},{"dropping-particle":"","family":"Rosenberg","given":"Hans","non-dropping-particle":"","parse-names":false,"suffix":""},{"dropping-particle":"","family":"Fournier","given":"Karine","non-dropping-particle":"","parse-names":false,"suffix":""},{"dropping-particle":"","family":"Yadav","given":"Krishan","non-dropping-particle":"","parse-names":false,"suffix":""}],"container-title":"Academic Emergency Medicine","id":"ITEM-1","issue":"2","issued":{"date-parts":[["2021"]]},"page":"184-196","title":"Machine Learning Versus Usual Care for Diagnostic and Prognostic Prediction in the Emergency Department: A Systematic Review","type":"article-journal","volume":"28"},"uris":["http://www.mendeley.com/documents/?uuid=8bf539d0-a3d3-4b73-a106-665aa9d3b218"]}],"mendeley":{"formattedCitation":"(Kareemi, Vaillancourt, Rosenberg, Fournier, &amp; Yadav, 2021)","plainTextFormattedCitation":"(Kareemi, Vaillancourt, Rosenberg, Fournier, &amp; Yadav, 2021)","previouslyFormattedCitation":"(Kareemi, Vaillancourt, Rosenberg, Fournier, &amp; Yadav, 2021)"},"properties":{"noteIndex":0},"schema":"https://github.com/citation-style-language/schema/raw/master/csl-citation.json"}</w:instrText>
-      </w:r>
-      <w:r>
-        <w:rPr>
-          <w:rFonts w:ascii="NewsGotT" w:hAnsi="NewsGotT"/>
+          <w:b/>
+          <w:bCs/>
+          <w:lang w:val="pt-BR" w:eastAsia="x-none"/>
+        </w:rPr>
+        <w:instrText>ADDIN CSL_CITATION {"citationItems":[{"id":"ITEM-1","itemData":{"DOI":"10.1111/acem.14190","ISSN":"15532712","PMID":"33277724","abstract":"Objective: Having shown promise in other medical fields, we sought to determine whether machine learning (ML) models perform better than usual care in diagnostic and prognostic prediction for emergency department (ED) patients. Methods: In this systematic review, we searched MEDLINE, Embase, Central, and CINAHL from inception to October 17, 2019. We included studies comparing diagnostic and prognostic prediction of ED patients by ML models to usual care methods (triage-based scores, clinical prediction tools, clinician judgment) using predictor variables readily available to ED clinicians. We extracted commonly reported performance metrics of model discrimination and classification. We used the PROBAST tool for risk of bias assessment (PROSPERO registration: CRD42020158129). Results: The search yielded 1,656 unique records, of which 23 studies involving 16,274,647 patients were included. In all seven diagnostic studies, ML models outperformed usual care in all performance metrics. In six studies assessing in-hospital mortality, the best-performing ML models had better discrimination (area under the receiver operating characteristic curve [AUROC] =0.74–0.94) than any clinical decision tool (AUROC =0.68–0.81). In four studies assessing hospitalization, ML models had better discrimination (AUROC =0.80–0.83) than triage-based scores (AUROC =0.68–0.82). Clinical heterogeneity precluded meta-analysis. Most studies had high risk of bias due to lack of external validation, low event rates, and insufficient reporting of calibration. Conclusions: Our review suggests that ML may have better prediction performance than usual care for ED patients with a variety of clinical presentations and outcomes. However, prediction model reporting guidelines should be followed to provide clinically applicable data. Interventional trials are needed to assess the impact of ML models on patient-centered outcomes.","author":[{"dropping-particle":"","family":"Kareemi","given":"Hashim","non-dropping-particle":"","parse-names":false,"suffix":""},{"dropping-particle":"","family":"Vaillancourt","given":"Christian","non-dropping-particle":"","parse-names":false,"suffix":""},{"dropping-particle":"","family":"Rosenberg","given":"Hans","non-dropping-particle":"","parse-names":false,"suffix":""},{"dropping-particle":"","family":"Fournier","given":"Karine","non-dropping-particle":"","parse-names":false,"suffix":""},{"dropping-particle":"","family":"Yadav","given":"Krishan","non-dropping-particle":"","parse-names":false,"suffix":""}],"container-title":"Academic Emergency Medicine","id":"ITEM-1","issue":"2","issued":{"date-parts":[["2021"]]},"page":"184-196","title":"Machine Learning Versus Usual Care for Diagnostic and Prognostic Prediction in the Emergency Department: A Systematic Review","type":"article-journal","volume":"28"},"uris":["http://www.mendeley.com/documents/?uuid=8bf539d0-a3d3-4b73-a106-665aa9d3b218"]}],"mendeley":{"formattedCitation":"(Kareemi et al., 2021)","plainTextFormattedCitation":"(Kareemi et al., 2021)","previouslyFormattedCitation":"(Kareemi et al., 2021)"},"properties":{"noteIndex":0},"schema":"https://github.com/citation-style-language/schema/raw/master/csl-citation.json"}</w:instrText>
+      </w:r>
+      <w:r>
+        <w:rPr>
+          <w:rFonts w:ascii="NewsGotT" w:hAnsi="NewsGotT"/>
+          <w:b/>
+          <w:bCs/>
           <w:lang w:val="pt-BR" w:eastAsia="x-none"/>
         </w:rPr>
         <w:fldChar w:fldCharType="separate"/>
@@ -797,9 +925,118 @@
       <w:r>
         <w:rPr>
           <w:rFonts w:ascii="NewsGotT" w:hAnsi="NewsGotT"/>
+          <w:b/>
+          <w:bCs/>
           <w:noProof/>
           <w:lang w:val="pt-BR" w:eastAsia="x-none"/>
         </w:rPr>
+        <w:t>(Kareemi et al., 2021)</w:t>
+      </w:r>
+      <w:r>
+        <w:rPr>
+          <w:rFonts w:ascii="NewsGotT" w:hAnsi="NewsGotT"/>
+          <w:b/>
+          <w:bCs/>
+          <w:lang w:val="pt-BR" w:eastAsia="x-none"/>
+        </w:rPr>
+        <w:fldChar w:fldCharType="end"/>
+      </w:r>
+      <w:r>
+        <w:rPr>
+          <w:rFonts w:ascii="NewsGotT" w:hAnsi="NewsGotT"/>
+          <w:b/>
+          <w:bCs/>
+          <w:lang w:val="pt-BR" w:eastAsia="x-none"/>
+        </w:rPr>
+        <w:t xml:space="preserve"> Esta revisão conclui que o ML tem um desempenho superior em quase todas as tarefas, mas também chama a atenção para várias deficiências generalizadas, incluindo a adesão limitada às diretrizes de comunicação e a falta de avaliação através de ensaios intervencionais.</w:t>
+      </w:r>
+      <w:r>
+        <w:rPr>
+          <w:rFonts w:ascii="NewsGotT" w:hAnsi="NewsGotT"/>
+          <w:lang w:val="pt-BR" w:eastAsia="x-none"/>
+        </w:rPr>
+        <w:t xml:space="preserve"> Estas conclusões sublinham a necessidade de uma nova fase no apoio à decisão clínica (CDS) para cuidados de emergência, com investigação e prática centradas em sistemas CDS integrados, dirigidos pelo ML, que sejam utilizáveis, interpretáveis e eficazes.</w:t>
+      </w:r>
+    </w:p>
+    <w:p>
+      <w:pPr>
+        <w:spacing w:line="360" w:lineRule="auto"/>
+        <w:jc w:val="both"/>
+        <w:rPr>
+          <w:rFonts w:ascii="NewsGotT" w:hAnsi="NewsGotT"/>
+          <w:lang w:val="pt-BR" w:eastAsia="x-none"/>
+        </w:rPr>
+      </w:pPr>
+    </w:p>
+    <w:p>
+      <w:pPr>
+        <w:spacing w:line="360" w:lineRule="auto"/>
+        <w:jc w:val="both"/>
+        <w:rPr>
+          <w:rFonts w:ascii="NewsGotT" w:hAnsi="NewsGotT"/>
+          <w:lang w:val="pt-BR" w:eastAsia="x-none"/>
+        </w:rPr>
+      </w:pPr>
+    </w:p>
+    <w:p>
+      <w:pPr>
+        <w:spacing w:line="360" w:lineRule="auto"/>
+        <w:jc w:val="both"/>
+        <w:rPr>
+          <w:rFonts w:ascii="NewsGotT" w:hAnsi="NewsGotT"/>
+          <w:lang w:val="pt-BR" w:eastAsia="x-none"/>
+        </w:rPr>
+      </w:pPr>
+      <w:r>
+        <w:rPr>
+          <w:rFonts w:ascii="NewsGotT" w:hAnsi="NewsGotT"/>
+          <w:lang w:val="pt-BR" w:eastAsia="x-none"/>
+        </w:rPr>
+        <w:t xml:space="preserve">A IA por si só ou em parceria com o ML parece ser uma solução eficaz para melhorar a qualidade da medicina personalizada e para acelerar o ritmo de evolução de técnicas complexas de diagnóstico e terapêuticas, tais como no campo da genética, pequenas moléculas, e terapias </w:t>
+      </w:r>
+      <w:proofErr w:type="spellStart"/>
+      <w:r>
+        <w:rPr>
+          <w:rFonts w:ascii="NewsGotT" w:hAnsi="NewsGotT"/>
+          <w:lang w:val="pt-BR" w:eastAsia="x-none"/>
+        </w:rPr>
+        <w:t>super-alvo</w:t>
+      </w:r>
+      <w:proofErr w:type="spellEnd"/>
+      <w:r>
+        <w:rPr>
+          <w:rFonts w:ascii="NewsGotT" w:hAnsi="NewsGotT"/>
+          <w:lang w:val="pt-BR" w:eastAsia="x-none"/>
+        </w:rPr>
+        <w:t>. A transformação digital ao serviço da medicina deve basear-se tanto em conhecimentos clínicos - para garantir a máxima eficácia - como em orientações informáticas precisas, a fim de ultrapassar limitações.</w:t>
+      </w:r>
+      <w:r>
+        <w:rPr>
+          <w:rFonts w:ascii="NewsGotT" w:hAnsi="NewsGotT"/>
+          <w:lang w:val="pt-BR" w:eastAsia="x-none"/>
+        </w:rPr>
+        <w:fldChar w:fldCharType="begin" w:fldLock="1"/>
+      </w:r>
+      <w:r>
+        <w:rPr>
+          <w:rFonts w:ascii="NewsGotT" w:hAnsi="NewsGotT"/>
+          <w:lang w:val="pt-BR" w:eastAsia="x-none"/>
+        </w:rPr>
+        <w:instrText>ADDIN CSL_CITATION {"citationItems":[{"id":"ITEM-1","itemData":{"DOI":"10.1016/j.retram.2020.01.002","ISSN":"24523186","PMID":"32029403","abstract":"Motivation: As a result of the worldwide health care system digitalization trend, the produced healthcare data is estimated to reach as much as 2314 Exabytes of new data generated in 2020. The ongoing development of intelligent systems aims to provide better reasoning and to more efficiently use the data collected. This use is not restricted retrospective interpretation, that is, to provide diagnostic conclusions. It can also be extended to prospective interpretation providing early prognosis. That said, physicians who could be assisted by these systems find themselves standing in the gap between clinical case and deep technical reviews. What they lack is a clear starting point from which to approach the world of machine learning in medicine. Methodology and Main Structure: This article aims at providing interested physicians with an easy-to-follow insight of Artificial Intelligence (AI) and Machine Learning (ML) use in the medical field, primarily over the last few years. To this end, we first discuss the general developmental paths concerning AI and ML concept usage in healthcare systems. We then list fields where these technologies are already being put to the test or even applied such as in Hematology, Neurology, Cardiology, Oncology, Radiology, Ophthalmology, Cell Biology and Cell Therapy.","author":[{"dropping-particle":"","family":"Alsuliman","given":"Tamim","non-dropping-particle":"","parse-names":false,"suffix":""},{"dropping-particle":"","family":"Humaidan","given":"Dania","non-dropping-particle":"","parse-names":false,"suffix":""},{"dropping-particle":"","family":"Sliman","given":"Layth","non-dropping-particle":"","parse-names":false,"suffix":""}],"container-title":"Current Research in Translational Medicine","id":"ITEM-1","issue":"4","issued":{"date-parts":[["2020"]]},"note":"Q2","page":"245-251","title":"Machine learning and artificial intelligence in the service of medicine: Necessity or potentiality?","type":"article-journal","volume":"68"},"uris":["http://www.mendeley.com/documents/?uuid=7a05a435-1146-4c63-97c9-b5524c0ad93d"]}],"mendeley":{"formattedCitation":"(Alsuliman, Humaidan, &amp; Sliman, 2020)","plainTextFormattedCitation":"(Alsuliman, Humaidan, &amp; Sliman, 2020)","previouslyFormattedCitation":"(Alsuliman, Humaidan, &amp; Sliman, 2020)"},"properties":{"noteIndex":0},"schema":"https://github.com/citation-style-language/schema/raw/master/csl-citation.json"}</w:instrText>
+      </w:r>
+      <w:r>
+        <w:rPr>
+          <w:rFonts w:ascii="NewsGotT" w:hAnsi="NewsGotT"/>
+          <w:lang w:val="pt-BR" w:eastAsia="x-none"/>
+        </w:rPr>
+        <w:fldChar w:fldCharType="separate"/>
+      </w:r>
+      <w:r>
+        <w:rPr>
+          <w:rFonts w:ascii="NewsGotT" w:hAnsi="NewsGotT"/>
+          <w:noProof/>
+          <w:lang w:val="pt-BR" w:eastAsia="x-none"/>
+        </w:rPr>
         <w:t>(</w:t>
       </w:r>
       <w:proofErr w:type="spellStart"/>
@@ -809,7 +1046,7 @@
           <w:noProof/>
           <w:lang w:val="pt-BR" w:eastAsia="x-none"/>
         </w:rPr>
-        <w:t>Kareemi</w:t>
+        <w:t>Alsuliman</w:t>
       </w:r>
       <w:proofErr w:type="spellEnd"/>
       <w:r>
@@ -818,7 +1055,7 @@
           <w:noProof/>
           <w:lang w:val="pt-BR" w:eastAsia="x-none"/>
         </w:rPr>
-        <w:t>, Vaillancourt, Rosenberg, Fournier, &amp; Yadav, 2021)</w:t>
+        <w:t>, Humaidan, &amp; Sliman, 2020)</w:t>
       </w:r>
       <w:r>
         <w:rPr>
@@ -847,604 +1084,6 @@
           <w:lang w:val="pt-BR" w:eastAsia="x-none"/>
         </w:rPr>
       </w:pPr>
-      <w:proofErr w:type="spellStart"/>
-      <w:r>
-        <w:rPr>
-          <w:rFonts w:ascii="NewsGotT" w:hAnsi="NewsGotT"/>
-          <w:lang w:val="pt-BR" w:eastAsia="x-none"/>
-        </w:rPr>
-        <w:t>Kareemi</w:t>
-      </w:r>
-      <w:proofErr w:type="spellEnd"/>
-      <w:r>
-        <w:rPr>
-          <w:rFonts w:ascii="NewsGotT" w:hAnsi="NewsGotT"/>
-          <w:lang w:val="pt-BR" w:eastAsia="x-none"/>
-        </w:rPr>
-        <w:t xml:space="preserve"> et al. destacam </w:t>
-      </w:r>
-      <w:r>
-        <w:rPr>
-          <w:rFonts w:ascii="NewsGotT" w:hAnsi="NewsGotT"/>
-          <w:lang w:val="pt-BR" w:eastAsia="x-none"/>
-        </w:rPr>
-        <w:t xml:space="preserve">o </w:t>
-      </w:r>
-      <w:r>
-        <w:rPr>
-          <w:rFonts w:ascii="NewsGotT" w:hAnsi="NewsGotT"/>
-          <w:lang w:val="pt-BR" w:eastAsia="x-none"/>
-        </w:rPr>
-        <w:t xml:space="preserve">potencial do ML </w:t>
-      </w:r>
-      <w:r>
-        <w:rPr>
-          <w:rFonts w:ascii="NewsGotT" w:hAnsi="NewsGotT"/>
-          <w:lang w:val="pt-BR" w:eastAsia="x-none"/>
-        </w:rPr>
-        <w:t>implementado nos</w:t>
-      </w:r>
-      <w:r>
-        <w:rPr>
-          <w:rFonts w:ascii="NewsGotT" w:hAnsi="NewsGotT"/>
-          <w:lang w:val="pt-BR" w:eastAsia="x-none"/>
-        </w:rPr>
-        <w:t xml:space="preserve"> cuidados de </w:t>
-      </w:r>
-      <w:r>
-        <w:rPr>
-          <w:rFonts w:ascii="NewsGotT" w:hAnsi="NewsGotT"/>
-          <w:lang w:val="pt-BR" w:eastAsia="x-none"/>
-        </w:rPr>
-        <w:t xml:space="preserve">saúde proporcionando cuidados de saúde </w:t>
-      </w:r>
-      <w:r>
-        <w:rPr>
-          <w:rFonts w:ascii="NewsGotT" w:hAnsi="NewsGotT"/>
-          <w:lang w:val="pt-BR" w:eastAsia="x-none"/>
-        </w:rPr>
-        <w:t>de maior qualidade e mais eficientes. As ferramentas de ML aproveitam muitos dos mesmos princípios centrais das abordagens estatísticas tradicionais, ao mesmo tempo que relaxam as limitações sobre o número de variáveis em estudo, variedades de dados de entrada, e os tipos de relações entre as variáveis.</w:t>
-      </w:r>
-      <w:r>
-        <w:rPr>
-          <w:rFonts w:ascii="NewsGotT" w:hAnsi="NewsGotT"/>
-          <w:lang w:val="pt-BR" w:eastAsia="x-none"/>
-        </w:rPr>
-        <w:t xml:space="preserve"> </w:t>
-      </w:r>
-      <w:r>
-        <w:rPr>
-          <w:rFonts w:ascii="NewsGotT" w:hAnsi="NewsGotT"/>
-          <w:lang w:val="pt-BR" w:eastAsia="x-none"/>
-        </w:rPr>
-        <w:fldChar w:fldCharType="begin" w:fldLock="1"/>
-      </w:r>
-      <w:r>
-        <w:rPr>
-          <w:rFonts w:ascii="NewsGotT" w:hAnsi="NewsGotT"/>
-          <w:lang w:val="pt-BR" w:eastAsia="x-none"/>
-        </w:rPr>
-        <w:instrText>ADDIN CSL_CITATION {"citationItems":[{"id":"ITEM-1","itemData":{"DOI":"10.1111/acem.14190","ISSN":"15532712","PMID":"33277724","abstract":"Objective: Having shown promise in other medical fields, we sought to determine whether machine learning (ML) models perform better than usual care in diagnostic and prognostic prediction for emergency department (ED) patients. Methods: In this systematic review, we searched MEDLINE, Embase, Central, and CINAHL from inception to October 17, 2019. We included studies comparing diagnostic and prognostic prediction of ED patients by ML models to usual care methods (triage-based scores, clinical prediction tools, clinician judgment) using predictor variables readily available to ED clinicians. We extracted commonly reported performance metrics of model discrimination and classification. We used the PROBAST tool for risk of bias assessment (PROSPERO registration: CRD42020158129). Results: The search yielded 1,656 unique records, of which 23 studies involving 16,274,647 patients were included. In all seven diagnostic studies, ML models outperformed usual care in all performance metrics. In six studies assessing in-hospital mortality, the best-performing ML models had better discrimination (area under the receiver operating characteristic curve [AUROC] =0.74–0.94) than any clinical decision tool (AUROC =0.68–0.81). In four studies assessing hospitalization, ML models had better discrimination (AUROC =0.80–0.83) than triage-based scores (AUROC =0.68–0.82). Clinical heterogeneity precluded meta-analysis. Most studies had high risk of bias due to lack of external validation, low event rates, and insufficient reporting of calibration. Conclusions: Our review suggests that ML may have better prediction performance than usual care for ED patients with a variety of clinical presentations and outcomes. However, prediction model reporting guidelines should be followed to provide clinically applicable data. Interventional trials are needed to assess the impact of ML models on patient-centered outcomes.","author":[{"dropping-particle":"","family":"Kareemi","given":"Hashim","non-dropping-particle":"","parse-names":false,"suffix":""},{"dropping-particle":"","family":"Vaillancourt","given":"Christian","non-dropping-particle":"","parse-names":false,"suffix":""},{"dropping-particle":"","family":"Rosenberg","given":"Hans","non-dropping-particle":"","parse-names":false,"suffix":""},{"dropping-particle":"","family":"Fournier","given":"Karine","non-dropping-particle":"","parse-names":false,"suffix":""},{"dropping-particle":"","family":"Yadav","given":"Krishan","non-dropping-particle":"","parse-names":false,"suffix":""}],"container-title":"Academic Emergency Medicine","id":"ITEM-1","issue":"2","issued":{"date-parts":[["2021"]]},"page":"184-196","title":"Machine Learning Versus Usual Care for Diagnostic and Prognostic Prediction in the Emergency Department: A Systematic Review","type":"article-journal","volume":"28"},"uris":["http://www.mendeley.com/documents/?uuid=8bf539d0-a3d3-4b73-a106-665aa9d3b218"]}],"mendeley":{"formattedCitation":"(Kareemi et al., 2021)","plainTextFormattedCitation":"(Kareemi et al., 2021)","previouslyFormattedCitation":"(Kareemi et al., 2021)"},"properties":{"noteIndex":0},"schema":"https://github.com/citation-style-language/schema/raw/master/csl-citation.json"}</w:instrText>
-      </w:r>
-      <w:r>
-        <w:rPr>
-          <w:rFonts w:ascii="NewsGotT" w:hAnsi="NewsGotT"/>
-          <w:lang w:val="pt-BR" w:eastAsia="x-none"/>
-        </w:rPr>
-        <w:fldChar w:fldCharType="separate"/>
-      </w:r>
-      <w:r>
-        <w:rPr>
-          <w:rFonts w:ascii="NewsGotT" w:hAnsi="NewsGotT"/>
-          <w:noProof/>
-          <w:lang w:val="pt-BR" w:eastAsia="x-none"/>
-        </w:rPr>
-        <w:t>(Kareemi et al., 2021)</w:t>
-      </w:r>
-      <w:r>
-        <w:rPr>
-          <w:rFonts w:ascii="NewsGotT" w:hAnsi="NewsGotT"/>
-          <w:lang w:val="pt-BR" w:eastAsia="x-none"/>
-        </w:rPr>
-        <w:fldChar w:fldCharType="end"/>
-      </w:r>
-    </w:p>
-    <w:p>
-      <w:pPr>
-        <w:spacing w:line="360" w:lineRule="auto"/>
-        <w:jc w:val="both"/>
-        <w:rPr>
-          <w:rFonts w:ascii="NewsGotT" w:hAnsi="NewsGotT"/>
-          <w:lang w:val="pt-BR" w:eastAsia="x-none"/>
-        </w:rPr>
-      </w:pPr>
-    </w:p>
-    <w:p>
-      <w:pPr>
-        <w:spacing w:line="360" w:lineRule="auto"/>
-        <w:jc w:val="both"/>
-        <w:rPr>
-          <w:rFonts w:ascii="NewsGotT" w:hAnsi="NewsGotT"/>
-          <w:lang w:val="pt-BR" w:eastAsia="x-none"/>
-        </w:rPr>
-      </w:pPr>
-    </w:p>
-    <w:p>
-      <w:pPr>
-        <w:spacing w:line="360" w:lineRule="auto"/>
-        <w:jc w:val="both"/>
-        <w:rPr>
-          <w:rFonts w:ascii="NewsGotT" w:hAnsi="NewsGotT"/>
-          <w:lang w:val="pt-BR" w:eastAsia="x-none"/>
-        </w:rPr>
-      </w:pPr>
-      <w:r>
-        <w:rPr>
-          <w:rFonts w:ascii="NewsGotT" w:hAnsi="NewsGotT"/>
-          <w:lang w:val="pt-BR" w:eastAsia="x-none"/>
-        </w:rPr>
-        <w:t xml:space="preserve">A revisão sistemática sugere que </w:t>
-      </w:r>
-      <w:r>
-        <w:rPr>
-          <w:rFonts w:ascii="NewsGotT" w:hAnsi="NewsGotT"/>
-          <w:lang w:val="pt-BR" w:eastAsia="x-none"/>
-        </w:rPr>
-        <w:t xml:space="preserve">que os modelos de aprendizagem de máquinas parecem ter melhor desempenho de diagnóstico e prognóstico em comparação com os cuidados habituais para pacientes </w:t>
-      </w:r>
-      <w:r>
-        <w:rPr>
-          <w:rFonts w:ascii="NewsGotT" w:hAnsi="NewsGotT"/>
-          <w:lang w:val="pt-BR" w:eastAsia="x-none"/>
-        </w:rPr>
-        <w:t>admitidos em SU</w:t>
-      </w:r>
-      <w:r>
-        <w:rPr>
-          <w:rFonts w:ascii="NewsGotT" w:hAnsi="NewsGotT"/>
-          <w:lang w:val="pt-BR" w:eastAsia="x-none"/>
-        </w:rPr>
-        <w:t xml:space="preserve"> (</w:t>
-      </w:r>
-      <w:r>
-        <w:rPr>
-          <w:rFonts w:ascii="NewsGotT" w:hAnsi="NewsGotT"/>
-          <w:lang w:val="pt-BR" w:eastAsia="x-none"/>
-        </w:rPr>
-        <w:t>Serviço de Urgência</w:t>
-      </w:r>
-      <w:r>
-        <w:rPr>
-          <w:rFonts w:ascii="NewsGotT" w:hAnsi="NewsGotT"/>
-          <w:lang w:val="pt-BR" w:eastAsia="x-none"/>
-        </w:rPr>
-        <w:t>) com uma variedade de atuações.</w:t>
-      </w:r>
-      <w:r>
-        <w:rPr>
-          <w:rFonts w:ascii="NewsGotT" w:hAnsi="NewsGotT"/>
-          <w:lang w:val="pt-BR" w:eastAsia="x-none"/>
-        </w:rPr>
-        <w:t xml:space="preserve"> </w:t>
-      </w:r>
-      <w:r>
-        <w:rPr>
-          <w:rFonts w:ascii="NewsGotT" w:hAnsi="NewsGotT"/>
-          <w:lang w:val="pt-BR" w:eastAsia="x-none"/>
-        </w:rPr>
-        <w:fldChar w:fldCharType="begin" w:fldLock="1"/>
-      </w:r>
-      <w:r>
-        <w:rPr>
-          <w:rFonts w:ascii="NewsGotT" w:hAnsi="NewsGotT"/>
-          <w:lang w:val="pt-BR" w:eastAsia="x-none"/>
-        </w:rPr>
-        <w:instrText>ADDIN CSL_CITATION {"citationItems":[{"id":"ITEM-1","itemData":{"DOI":"10.1111/acem.14190","ISSN":"15532712","PMID":"33277724","abstract":"Objective: Having shown promise in other medical fields, we sought to determine whether machine learning (ML) models perform better than usual care in diagnostic and prognostic prediction for emergency department (ED) patients. Methods: In this systematic review, we searched MEDLINE, Embase, Central, and CINAHL from inception to October 17, 2019. We included studies comparing diagnostic and prognostic prediction of ED patients by ML models to usual care methods (triage-based scores, clinical prediction tools, clinician judgment) using predictor variables readily available to ED clinicians. We extracted commonly reported performance metrics of model discrimination and classification. We used the PROBAST tool for risk of bias assessment (PROSPERO registration: CRD42020158129). Results: The search yielded 1,656 unique records, of which 23 studies involving 16,274,647 patients were included. In all seven diagnostic studies, ML models outperformed usual care in all performance metrics. In six studies assessing in-hospital mortality, the best-performing ML models had better discrimination (area under the receiver operating characteristic curve [AUROC] =0.74–0.94) than any clinical decision tool (AUROC =0.68–0.81). In four studies assessing hospitalization, ML models had better discrimination (AUROC =0.80–0.83) than triage-based scores (AUROC =0.68–0.82). Clinical heterogeneity precluded meta-analysis. Most studies had high risk of bias due to lack of external validation, low event rates, and insufficient reporting of calibration. Conclusions: Our review suggests that ML may have better prediction performance than usual care for ED patients with a variety of clinical presentations and outcomes. However, prediction model reporting guidelines should be followed to provide clinically applicable data. Interventional trials are needed to assess the impact of ML models on patient-centered outcomes.","author":[{"dropping-particle":"","family":"Kareemi","given":"Hashim","non-dropping-particle":"","parse-names":false,"suffix":""},{"dropping-particle":"","family":"Vaillancourt","given":"Christian","non-dropping-particle":"","parse-names":false,"suffix":""},{"dropping-particle":"","family":"Rosenberg","given":"Hans","non-dropping-particle":"","parse-names":false,"suffix":""},{"dropping-particle":"","family":"Fournier","given":"Karine","non-dropping-particle":"","parse-names":false,"suffix":""},{"dropping-particle":"","family":"Yadav","given":"Krishan","non-dropping-particle":"","parse-names":false,"suffix":""}],"container-title":"Academic Emergency Medicine","id":"ITEM-1","issue":"2","issued":{"date-parts":[["2021"]]},"page":"184-196","title":"Machine Learning Versus Usual Care for Diagnostic and Prognostic Prediction in the Emergency Department: A Systematic Review","type":"article-journal","volume":"28"},"uris":["http://www.mendeley.com/documents/?uuid=8bf539d0-a3d3-4b73-a106-665aa9d3b218"]}],"mendeley":{"formattedCitation":"(Kareemi et al., 2021)","plainTextFormattedCitation":"(Kareemi et al., 2021)","previouslyFormattedCitation":"(Kareemi et al., 2021)"},"properties":{"noteIndex":0},"schema":"https://github.com/citation-style-language/schema/raw/master/csl-citation.json"}</w:instrText>
-      </w:r>
-      <w:r>
-        <w:rPr>
-          <w:rFonts w:ascii="NewsGotT" w:hAnsi="NewsGotT"/>
-          <w:lang w:val="pt-BR" w:eastAsia="x-none"/>
-        </w:rPr>
-        <w:fldChar w:fldCharType="separate"/>
-      </w:r>
-      <w:r>
-        <w:rPr>
-          <w:rFonts w:ascii="NewsGotT" w:hAnsi="NewsGotT"/>
-          <w:noProof/>
-          <w:lang w:val="pt-BR" w:eastAsia="x-none"/>
-        </w:rPr>
-        <w:t>(Kareemi et al., 2021)</w:t>
-      </w:r>
-      <w:r>
-        <w:rPr>
-          <w:rFonts w:ascii="NewsGotT" w:hAnsi="NewsGotT"/>
-          <w:lang w:val="pt-BR" w:eastAsia="x-none"/>
-        </w:rPr>
-        <w:fldChar w:fldCharType="end"/>
-      </w:r>
-      <w:r>
-        <w:rPr>
-          <w:rFonts w:ascii="NewsGotT" w:hAnsi="NewsGotT"/>
-          <w:lang w:val="pt-BR" w:eastAsia="x-none"/>
-        </w:rPr>
-        <w:t xml:space="preserve"> Esta</w:t>
-      </w:r>
-      <w:r>
-        <w:rPr>
-          <w:rFonts w:ascii="NewsGotT" w:hAnsi="NewsGotT"/>
-          <w:lang w:val="pt-BR" w:eastAsia="x-none"/>
-        </w:rPr>
-        <w:t xml:space="preserve"> revisão conclui que o ML tem um desempenho superior em quase todas as tarefas, mas também chama a atenção para várias deficiências generalizadas, incluindo a adesão limitada às diretrizes de comunicação e a falta de avaliação através de ensaios intervencionais. Estas conclusões sublinham a necessidade de uma nova fase no apoio à decisão clínica (CDS) para cuidados de emergência, com investigação e prática centradas em sistemas CDS integrados, dirigidos pelo ML, que sejam utilizáveis, interpretáveis e eficazes.</w:t>
-      </w:r>
-    </w:p>
-    <w:p>
-      <w:pPr>
-        <w:spacing w:line="360" w:lineRule="auto"/>
-        <w:jc w:val="both"/>
-        <w:rPr>
-          <w:rFonts w:ascii="NewsGotT" w:hAnsi="NewsGotT"/>
-          <w:lang w:val="pt-BR" w:eastAsia="x-none"/>
-        </w:rPr>
-      </w:pPr>
-    </w:p>
-    <w:p>
-      <w:pPr>
-        <w:spacing w:line="360" w:lineRule="auto"/>
-        <w:jc w:val="both"/>
-        <w:rPr>
-          <w:rFonts w:ascii="NewsGotT" w:hAnsi="NewsGotT"/>
-          <w:lang w:val="pt-BR" w:eastAsia="x-none"/>
-        </w:rPr>
-      </w:pPr>
-    </w:p>
-    <w:p>
-      <w:pPr>
-        <w:spacing w:line="360" w:lineRule="auto"/>
-        <w:jc w:val="both"/>
-        <w:rPr>
-          <w:rFonts w:ascii="NewsGotT" w:hAnsi="NewsGotT"/>
-          <w:lang w:val="pt-BR" w:eastAsia="x-none"/>
-        </w:rPr>
-      </w:pPr>
-      <w:r>
-        <w:rPr>
-          <w:rFonts w:ascii="NewsGotT" w:hAnsi="NewsGotT"/>
-          <w:lang w:val="pt-BR" w:eastAsia="x-none"/>
-        </w:rPr>
-        <w:t>A IA por si só ou em parceria com o ML parece se</w:t>
-      </w:r>
-      <w:r>
-        <w:rPr>
-          <w:rFonts w:ascii="NewsGotT" w:hAnsi="NewsGotT"/>
-          <w:lang w:val="pt-BR" w:eastAsia="x-none"/>
-        </w:rPr>
-        <w:t xml:space="preserve">r uma solução eficaz para melhorar a qualidade da medicina personalizada e para acelerar o ritmo de evolução de técnicas complexas de diagnóstico e terapêuticas, tais como no campo da genética, pequenas moléculas, e terapias </w:t>
-      </w:r>
-      <w:proofErr w:type="spellStart"/>
-      <w:r>
-        <w:rPr>
-          <w:rFonts w:ascii="NewsGotT" w:hAnsi="NewsGotT"/>
-          <w:lang w:val="pt-BR" w:eastAsia="x-none"/>
-        </w:rPr>
-        <w:t>super-alvo</w:t>
-      </w:r>
-      <w:proofErr w:type="spellEnd"/>
-      <w:r>
-        <w:rPr>
-          <w:rFonts w:ascii="NewsGotT" w:hAnsi="NewsGotT"/>
-          <w:lang w:val="pt-BR" w:eastAsia="x-none"/>
-        </w:rPr>
-        <w:t>.</w:t>
-      </w:r>
-      <w:r>
-        <w:rPr>
-          <w:rFonts w:ascii="NewsGotT" w:hAnsi="NewsGotT"/>
-          <w:lang w:val="pt-BR" w:eastAsia="x-none"/>
-        </w:rPr>
-        <w:t xml:space="preserve"> A</w:t>
-      </w:r>
-      <w:r>
-        <w:rPr>
-          <w:rFonts w:ascii="NewsGotT" w:hAnsi="NewsGotT"/>
-          <w:lang w:val="pt-BR" w:eastAsia="x-none"/>
-        </w:rPr>
-        <w:t xml:space="preserve"> transformação digital ao serviço da medicina deve basear-se tanto em conhecimentos clínicos - para garantir a máxima eficácia - como em orientações informáticas precisas, a fim de ultrapassar limitações.</w:t>
-      </w:r>
-      <w:r>
-        <w:rPr>
-          <w:rFonts w:ascii="NewsGotT" w:hAnsi="NewsGotT"/>
-          <w:lang w:val="pt-BR" w:eastAsia="x-none"/>
-        </w:rPr>
-        <w:fldChar w:fldCharType="begin" w:fldLock="1"/>
-      </w:r>
-      <w:r>
-        <w:rPr>
-          <w:rFonts w:ascii="NewsGotT" w:hAnsi="NewsGotT"/>
-          <w:lang w:val="pt-BR" w:eastAsia="x-none"/>
-        </w:rPr>
-        <w:instrText>ADDIN CSL_CITATION {"citationItems":[{"id":"ITEM-1","itemData":{"DOI":"10.1016/j.retram.2020.01.002","ISSN":"24523186","PMID":"32029403","abstract":"Motivation: As a result of the worldwide health care system digitalization trend, the produced healthcare data is estimated to reach as much as 2314 Exabytes of new data generated in 2020. The ongoing development of intelligent systems aims to provide better reasoning and to more efficiently use the data collected. This use is not restricted retrospective interpretation, that is, to provide diagnostic conclusions. It can also be extended to prospective interpretation providing early prognosis. That said, physicians who could be assisted by these systems find themselves standing in the gap between clinical case and deep technical reviews. What they lack is a clear starting point from which to approach the world of machine learning in medicine. Methodology and Main Structure: This article aims at providing interested physicians with an easy-to-follow insight of Artificial Intelligence (AI) and Machine Learning (ML) use in the medical field, primarily over the last few years. To this end, we first discuss the general developmental paths concerning AI and ML concept usage in healthcare systems. We then list fields where these technologies are already being put to the test or even applied such as in Hematology, Neurology, Cardiology, Oncology, Radiology, Ophthalmology, Cell Biology and Cell Therapy.","author":[{"dropping-particle":"","family":"Alsuliman","given":"Tamim","non-dropping-particle":"","parse-names":false,"suffix":""},{"dropping-particle":"","family":"Humaidan","given":"Dania","non-dropping-particle":"","parse-names":false,"suffix":""},{"dropping-particle":"","family":"Sliman","given":"Layth","non-dropping-particle":"","parse-names":false,"suffix":""}],"container-title":"Current Research in Translational Medicine","id":"ITEM-1","issue":"4","issued":{"date-parts":[["2020"]]},"note":"Q2","page":"245-251","title":"Machine learning and artificial intelligence in the service of medicine: Necessity or potentiality?","type":"article-journal","volume":"68"},"uris":["http://www.mendeley.com/documents/?uuid=7a05a435-1146-4c63-97c9-b5524c0ad93d"]}],"mendeley":{"formattedCitation":"(Alsuliman, Humaidan, &amp; Sliman, 2020)","plainTextFormattedCitation":"(Alsuliman, Humaidan, &amp; Sliman, 2020)","previouslyFormattedCitation":"(Alsuliman, Humaidan, &amp; Sliman, 2020)"},"properties":{"noteIndex":0},"schema":"https://github.com/citation-style-language/schema/raw/master/csl-citation.json"}</w:instrText>
-      </w:r>
-      <w:r>
-        <w:rPr>
-          <w:rFonts w:ascii="NewsGotT" w:hAnsi="NewsGotT"/>
-          <w:lang w:val="pt-BR" w:eastAsia="x-none"/>
-        </w:rPr>
-        <w:fldChar w:fldCharType="separate"/>
-      </w:r>
-      <w:r>
-        <w:rPr>
-          <w:rFonts w:ascii="NewsGotT" w:hAnsi="NewsGotT"/>
-          <w:noProof/>
-          <w:lang w:val="pt-BR" w:eastAsia="x-none"/>
-        </w:rPr>
-        <w:t>(</w:t>
-      </w:r>
-      <w:proofErr w:type="spellStart"/>
-      <w:r>
-        <w:rPr>
-          <w:rFonts w:ascii="NewsGotT" w:hAnsi="NewsGotT"/>
-          <w:noProof/>
-          <w:lang w:val="pt-BR" w:eastAsia="x-none"/>
-        </w:rPr>
-        <w:t>Alsuliman</w:t>
-      </w:r>
-      <w:proofErr w:type="spellEnd"/>
-      <w:r>
-        <w:rPr>
-          <w:rFonts w:ascii="NewsGotT" w:hAnsi="NewsGotT"/>
-          <w:noProof/>
-          <w:lang w:val="pt-BR" w:eastAsia="x-none"/>
-        </w:rPr>
-        <w:t>, Humaidan, &amp; Sliman, 2020)</w:t>
-      </w:r>
-      <w:r>
-        <w:rPr>
-          <w:rFonts w:ascii="NewsGotT" w:hAnsi="NewsGotT"/>
-          <w:lang w:val="pt-BR" w:eastAsia="x-none"/>
-        </w:rPr>
-        <w:fldChar w:fldCharType="end"/>
-      </w:r>
-    </w:p>
-    <w:p>
-      <w:pPr>
-        <w:spacing w:line="360" w:lineRule="auto"/>
-        <w:jc w:val="both"/>
-        <w:rPr>
-          <w:rFonts w:ascii="NewsGotT" w:hAnsi="NewsGotT"/>
-          <w:lang w:val="pt-BR" w:eastAsia="x-none"/>
-        </w:rPr>
-      </w:pPr>
-    </w:p>
-    <w:p>
-      <w:pPr>
-        <w:spacing w:line="360" w:lineRule="auto"/>
-        <w:jc w:val="both"/>
-        <w:rPr>
-          <w:rFonts w:ascii="NewsGotT" w:hAnsi="NewsGotT"/>
-          <w:lang w:val="pt-BR" w:eastAsia="x-none"/>
-        </w:rPr>
-      </w:pPr>
-    </w:p>
-    <w:p>
-      <w:pPr>
-        <w:spacing w:line="360" w:lineRule="auto"/>
-        <w:jc w:val="both"/>
-        <w:rPr>
-          <w:rFonts w:ascii="NewsGotT" w:hAnsi="NewsGotT"/>
-          <w:lang w:val="pt-BR" w:eastAsia="x-none"/>
-        </w:rPr>
-      </w:pPr>
-      <w:r>
-        <w:rPr>
-          <w:rFonts w:ascii="NewsGotT" w:hAnsi="NewsGotT"/>
-          <w:lang w:val="pt-BR" w:eastAsia="x-none"/>
-        </w:rPr>
-        <w:t>Em algumas áreas tais como medicina e cuidados de saúde,</w:t>
-      </w:r>
-      <w:r>
-        <w:rPr>
-          <w:rFonts w:ascii="NewsGotT" w:hAnsi="NewsGotT"/>
-          <w:lang w:val="pt-BR" w:eastAsia="x-none"/>
-        </w:rPr>
-        <w:t xml:space="preserve"> tem sido feita uma transição para o uso de instrumentos informáticos dependentes de dados. Este processo foi possibilitado pelos avanços simultâneos no armazenamento de dados e pelo desenvolvimento tecnológico. Segundo um estudo realizado em 2020 por </w:t>
-      </w:r>
-      <w:proofErr w:type="spellStart"/>
-      <w:r>
-        <w:rPr>
-          <w:rFonts w:ascii="NewsGotT" w:hAnsi="NewsGotT"/>
-          <w:lang w:val="pt-BR" w:eastAsia="x-none"/>
-        </w:rPr>
-        <w:t>Vellido</w:t>
-      </w:r>
-      <w:proofErr w:type="spellEnd"/>
-      <w:r>
-        <w:rPr>
-          <w:rFonts w:ascii="NewsGotT" w:hAnsi="NewsGotT"/>
-          <w:lang w:val="pt-BR" w:eastAsia="x-none"/>
-        </w:rPr>
-        <w:t xml:space="preserve">, a conjetura atual do desenvolvimento tecnológico, desencadeou a ideia que </w:t>
-      </w:r>
-      <w:r>
-        <w:rPr>
-          <w:rFonts w:ascii="NewsGotT" w:hAnsi="NewsGotT"/>
-          <w:lang w:val="pt-BR" w:eastAsia="x-none"/>
-        </w:rPr>
-        <w:t xml:space="preserve">a utilização de </w:t>
-      </w:r>
-      <w:r>
-        <w:rPr>
-          <w:rFonts w:ascii="NewsGotT" w:hAnsi="NewsGotT"/>
-          <w:lang w:val="pt-BR" w:eastAsia="x-none"/>
-        </w:rPr>
-        <w:t>ML</w:t>
-      </w:r>
-      <w:r>
-        <w:rPr>
-          <w:rFonts w:ascii="NewsGotT" w:hAnsi="NewsGotT"/>
-          <w:lang w:val="pt-BR" w:eastAsia="x-none"/>
-        </w:rPr>
-        <w:t xml:space="preserve"> e técnicas de inteligência computacional</w:t>
-      </w:r>
-      <w:r>
-        <w:rPr>
-          <w:rFonts w:ascii="NewsGotT" w:hAnsi="NewsGotT"/>
-          <w:lang w:val="pt-BR" w:eastAsia="x-none"/>
-        </w:rPr>
-        <w:t xml:space="preserve">, </w:t>
-      </w:r>
-      <w:r>
-        <w:rPr>
-          <w:rFonts w:ascii="NewsGotT" w:hAnsi="NewsGotT"/>
-          <w:lang w:val="pt-BR" w:eastAsia="x-none"/>
-        </w:rPr>
-        <w:t>para resolver problemas</w:t>
-      </w:r>
-      <w:r>
-        <w:rPr>
-          <w:rFonts w:ascii="NewsGotT" w:hAnsi="NewsGotT"/>
-          <w:lang w:val="pt-BR" w:eastAsia="x-none"/>
-        </w:rPr>
-        <w:t xml:space="preserve"> relacionados com a saúde, pode ser o caminho a seguir para a melhoria da qualidade dos serviços de saúde. Por outro lado, o autor concluiu</w:t>
-      </w:r>
-      <w:r>
-        <w:rPr>
-          <w:rFonts w:ascii="NewsGotT" w:hAnsi="NewsGotT"/>
-          <w:lang w:val="pt-BR" w:eastAsia="x-none"/>
-        </w:rPr>
-        <w:t xml:space="preserve"> que, para além de melhorar a </w:t>
-      </w:r>
-      <w:proofErr w:type="spellStart"/>
-      <w:r>
-        <w:rPr>
-          <w:rFonts w:ascii="NewsGotT" w:hAnsi="NewsGotT"/>
-          <w:lang w:val="pt-BR" w:eastAsia="x-none"/>
-        </w:rPr>
-        <w:t>interpretabilidade</w:t>
-      </w:r>
-      <w:proofErr w:type="spellEnd"/>
-      <w:r>
-        <w:rPr>
-          <w:rFonts w:ascii="NewsGotT" w:hAnsi="NewsGotT"/>
-          <w:lang w:val="pt-BR" w:eastAsia="x-none"/>
-        </w:rPr>
-        <w:t xml:space="preserve"> do</w:t>
-      </w:r>
-      <w:r>
-        <w:rPr>
-          <w:rFonts w:ascii="NewsGotT" w:hAnsi="NewsGotT"/>
-          <w:lang w:val="pt-BR" w:eastAsia="x-none"/>
-        </w:rPr>
-        <w:t>s</w:t>
-      </w:r>
-      <w:r>
-        <w:rPr>
-          <w:rFonts w:ascii="NewsGotT" w:hAnsi="NewsGotT"/>
-          <w:lang w:val="pt-BR" w:eastAsia="x-none"/>
-        </w:rPr>
-        <w:t xml:space="preserve"> modelo como um objetivo, </w:t>
-      </w:r>
-      <w:r>
-        <w:rPr>
-          <w:rFonts w:ascii="NewsGotT" w:hAnsi="NewsGotT"/>
-          <w:lang w:val="pt-BR" w:eastAsia="x-none"/>
-        </w:rPr>
-        <w:t xml:space="preserve">é necessário </w:t>
-      </w:r>
-      <w:r>
-        <w:rPr>
-          <w:rFonts w:ascii="NewsGotT" w:hAnsi="NewsGotT"/>
-          <w:lang w:val="pt-BR" w:eastAsia="x-none"/>
-        </w:rPr>
-        <w:t xml:space="preserve">integrar peritos médicos na </w:t>
-      </w:r>
-      <w:proofErr w:type="spellStart"/>
-      <w:r>
-        <w:rPr>
-          <w:rFonts w:ascii="NewsGotT" w:hAnsi="NewsGotT"/>
-          <w:lang w:val="pt-BR" w:eastAsia="x-none"/>
-        </w:rPr>
-        <w:t>conceção</w:t>
-      </w:r>
-      <w:proofErr w:type="spellEnd"/>
-      <w:r>
-        <w:rPr>
-          <w:rFonts w:ascii="NewsGotT" w:hAnsi="NewsGotT"/>
-          <w:lang w:val="pt-BR" w:eastAsia="x-none"/>
-        </w:rPr>
-        <w:t xml:space="preserve"> de estratégias de interpretação de análise de dados. Caso contrário, é pouco provável que </w:t>
-      </w:r>
-      <w:r>
-        <w:rPr>
-          <w:rFonts w:ascii="NewsGotT" w:hAnsi="NewsGotT"/>
-          <w:lang w:val="pt-BR" w:eastAsia="x-none"/>
-        </w:rPr>
-        <w:t>o ML</w:t>
-      </w:r>
-      <w:r>
-        <w:rPr>
-          <w:rFonts w:ascii="NewsGotT" w:hAnsi="NewsGotT"/>
-          <w:lang w:val="pt-BR" w:eastAsia="x-none"/>
-        </w:rPr>
-        <w:t xml:space="preserve"> se torne parte da prática clínica e de cuidados de saúde </w:t>
-      </w:r>
-      <w:r>
-        <w:rPr>
-          <w:rFonts w:ascii="NewsGotT" w:hAnsi="NewsGotT"/>
-          <w:lang w:val="pt-BR" w:eastAsia="x-none"/>
-        </w:rPr>
-        <w:t>continuados</w:t>
-      </w:r>
-      <w:r>
-        <w:rPr>
-          <w:rFonts w:ascii="NewsGotT" w:hAnsi="NewsGotT"/>
-          <w:lang w:val="pt-BR" w:eastAsia="x-none"/>
-        </w:rPr>
-        <w:t>.</w:t>
-      </w:r>
-      <w:r>
-        <w:rPr>
-          <w:rFonts w:ascii="NewsGotT" w:hAnsi="NewsGotT"/>
-          <w:lang w:val="pt-BR" w:eastAsia="x-none"/>
-        </w:rPr>
-        <w:t xml:space="preserve"> </w:t>
-      </w:r>
-      <w:r>
-        <w:rPr>
-          <w:rFonts w:ascii="NewsGotT" w:hAnsi="NewsGotT"/>
-          <w:lang w:val="pt-BR" w:eastAsia="x-none"/>
-        </w:rPr>
-        <w:fldChar w:fldCharType="begin" w:fldLock="1"/>
-      </w:r>
-      <w:r>
-        <w:rPr>
-          <w:rFonts w:ascii="NewsGotT" w:hAnsi="NewsGotT"/>
-          <w:lang w:val="pt-BR" w:eastAsia="x-none"/>
-        </w:rPr>
-        <w:instrText>ADDIN CSL_CITATION {"citationItems":[{"id":"ITEM-1","itemData":{"DOI":"10.1007/s00521-019-04051-w","ISBN":"0123456789","ISSN":"14333058","abstract":"In a short period of time, many areas of science have made a sharp transition towards data-dependent methods. In some cases, this process has been enabled by simultaneous advances in data acquisition and the development of networked system technologies. This new situation is particularly clear in the life sciences, where data overabundance has sparked a flurry of new methodologies for data management and analysis. This can be seen as a perfect scenario for the use of machine learning and computational intelligence techniques to address problems in which more traditional data analysis approaches might struggle. But, this scenario also poses some serious challenges. One of them is model interpretability and explainability, especially for complex nonlinear models. In some areas such as medicine and health care, not addressing such challenge might seriously limit the chances of adoption, in real practice, of computer-based systems that rely on machine learning and computational intelligence methods for data analysis. In this paper, we reflect on recent investigations about the interpretability and explainability of machine learning methods and discuss their impact on medicine and health care. We pay specific attention to one of the ways in which interpretability and explainability in this context can be addressed, which is through data and model visualization. We argue that, beyond improving model interpretability as a goal in itself, we need to integrate the medical experts in the design of data analysis interpretation strategies. Otherwise, machine learning is unlikely to become a part of routine clinical and health care practice.","author":[{"dropping-particle":"","family":"Vellido","given":"Alfredo","non-dropping-particle":"","parse-names":false,"suffix":""}],"container-title":"Neural Computing and Applications","id":"ITEM-1","issue":"24","issued":{"date-parts":[["2020"]]},"note":"Q1","page":"18069-18083","title":"The importance of interpretability and visualization in machine learning for applications in medicine and health care","type":"article-journal","volume":"32"},"uris":["http://www.mendeley.com/documents/?uuid=6d36a70d-a462-43f4-913a-cbb0abe8c28b"]}],"mendeley":{"formattedCitation":"(Vellido, 2020)","plainTextFormattedCitation":"(Vellido, 2020)","previouslyFormattedCitation":"(Vellido, 2020)"},"properties":{"noteIndex":0},"schema":"https://github.com/citation-style-language/schema/raw/master/csl-citation.json"}</w:instrText>
-      </w:r>
-      <w:r>
-        <w:rPr>
-          <w:rFonts w:ascii="NewsGotT" w:hAnsi="NewsGotT"/>
-          <w:lang w:val="pt-BR" w:eastAsia="x-none"/>
-        </w:rPr>
-        <w:fldChar w:fldCharType="separate"/>
-      </w:r>
-      <w:r>
-        <w:rPr>
-          <w:rFonts w:ascii="NewsGotT" w:hAnsi="NewsGotT"/>
-          <w:noProof/>
-          <w:lang w:val="pt-BR" w:eastAsia="x-none"/>
-        </w:rPr>
-        <w:t>(Vellido, 2020)</w:t>
-      </w:r>
-      <w:r>
-        <w:rPr>
-          <w:rFonts w:ascii="NewsGotT" w:hAnsi="NewsGotT"/>
-          <w:lang w:val="pt-BR" w:eastAsia="x-none"/>
-        </w:rPr>
-        <w:fldChar w:fldCharType="end"/>
-      </w:r>
     </w:p>
     <w:p>
       <w:pPr>
@@ -1539,6 +1178,126 @@
         </w:rPr>
         <w:t xml:space="preserve"> para extrair conhecimento útil (padrões, modelos, relações) de grandes bases de dados que frequentemente contem informação caótica e redundante. A maior utilidade e impacto do conhecimento extraído a partir de dados e eventos históricos é na previsão de eventos e alterações similares no futuro.</w:t>
       </w:r>
+    </w:p>
+    <w:p>
+      <w:pPr>
+        <w:spacing w:line="360" w:lineRule="auto"/>
+        <w:jc w:val="both"/>
+        <w:rPr>
+          <w:rFonts w:ascii="NewsGotT" w:hAnsi="NewsGotT"/>
+          <w:lang w:val="pt-BR" w:eastAsia="x-none"/>
+        </w:rPr>
+      </w:pPr>
+    </w:p>
+    <w:p>
+      <w:pPr>
+        <w:spacing w:line="360" w:lineRule="auto"/>
+        <w:jc w:val="both"/>
+        <w:rPr>
+          <w:rFonts w:ascii="NewsGotT" w:hAnsi="NewsGotT"/>
+          <w:lang w:val="pt-BR" w:eastAsia="x-none"/>
+        </w:rPr>
+      </w:pPr>
+    </w:p>
+    <w:p>
+      <w:pPr>
+        <w:spacing w:line="360" w:lineRule="auto"/>
+        <w:ind w:firstLine="567"/>
+        <w:jc w:val="both"/>
+        <w:rPr>
+          <w:rFonts w:ascii="NewsGotT" w:hAnsi="NewsGotT"/>
+          <w:lang w:val="pt-BR" w:eastAsia="x-none"/>
+        </w:rPr>
+      </w:pPr>
+      <w:r>
+        <w:rPr>
+          <w:rFonts w:ascii="NewsGotT" w:hAnsi="NewsGotT"/>
+          <w:lang w:val="pt-BR" w:eastAsia="x-none"/>
+        </w:rPr>
+        <w:t xml:space="preserve">por um lado sabe-se que os algoritmos de aprendizagem produzem resultados fiáveis, incluindo previsões, com base em inferências dos dados e generalizando a partir de exemplos. Por outro lado tem-se a necessidade dos pacientes do serviço de urgência (SU) que dependem de decisões clínicas rápidas e precisas baseadas em informação limitada.  </w:t>
+      </w:r>
+      <w:r>
+        <w:rPr>
+          <w:rFonts w:ascii="NewsGotT" w:hAnsi="NewsGotT"/>
+          <w:lang w:val="pt-BR" w:eastAsia="x-none"/>
+        </w:rPr>
+        <w:fldChar w:fldCharType="begin" w:fldLock="1"/>
+      </w:r>
+      <w:r>
+        <w:rPr>
+          <w:rFonts w:ascii="NewsGotT" w:hAnsi="NewsGotT"/>
+          <w:lang w:val="pt-BR" w:eastAsia="x-none"/>
+        </w:rPr>
+        <w:instrText>ADDIN CSL_CITATION {"citationItems":[{"id":"ITEM-1","itemData":{"DOI":"10.1111/acem.14190","ISSN":"15532712","PMID":"33277724","abstract":"Objective: Having shown promise in other medical fields, we sought to determine whether machine learning (ML) models perform better than usual care in diagnostic and prognostic prediction for emergency department (ED) patients. Methods: In this systematic review, we searched MEDLINE, Embase, Central, and CINAHL from inception to October 17, 2019. We included studies comparing diagnostic and prognostic prediction of ED patients by ML models to usual care methods (triage-based scores, clinical prediction tools, clinician judgment) using predictor variables readily available to ED clinicians. We extracted commonly reported performance metrics of model discrimination and classification. We used the PROBAST tool for risk of bias assessment (PROSPERO registration: CRD42020158129). Results: The search yielded 1,656 unique records, of which 23 studies involving 16,274,647 patients were included. In all seven diagnostic studies, ML models outperformed usual care in all performance metrics. In six studies assessing in-hospital mortality, the best-performing ML models had better discrimination (area under the receiver operating characteristic curve [AUROC] =0.74–0.94) than any clinical decision tool (AUROC =0.68–0.81). In four studies assessing hospitalization, ML models had better discrimination (AUROC =0.80–0.83) than triage-based scores (AUROC =0.68–0.82). Clinical heterogeneity precluded meta-analysis. Most studies had high risk of bias due to lack of external validation, low event rates, and insufficient reporting of calibration. Conclusions: Our review suggests that ML may have better prediction performance than usual care for ED patients with a variety of clinical presentations and outcomes. However, prediction model reporting guidelines should be followed to provide clinically applicable data. Interventional trials are needed to assess the impact of ML models on patient-centered outcomes.","author":[{"dropping-particle":"","family":"Kareemi","given":"Hashim","non-dropping-particle":"","parse-names":false,"suffix":""},{"dropping-particle":"","family":"Vaillancourt","given":"Christian","non-dropping-particle":"","parse-names":false,"suffix":""},{"dropping-particle":"","family":"Rosenberg","given":"Hans","non-dropping-particle":"","parse-names":false,"suffix":""},{"dropping-particle":"","family":"Fournier","given":"Karine","non-dropping-particle":"","parse-names":false,"suffix":""},{"dropping-particle":"","family":"Yadav","given":"Krishan","non-dropping-particle":"","parse-names":false,"suffix":""}],"container-title":"Academic Emergency Medicine","id":"ITEM-1","issue":"2","issued":{"date-parts":[["2021"]]},"page":"184-196","title":"Machine Learning Versus Usual Care for Diagnostic and Prognostic Prediction in the Emergency Department: A Systematic Review","type":"article-journal","volume":"28"},"uris":["http://www.mendeley.com/documents/?uuid=8bf539d0-a3d3-4b73-a106-665aa9d3b218"]}],"mendeley":{"formattedCitation":"(Kareemi et al., 2021)","plainTextFormattedCitation":"(Kareemi et al., 2021)"},"properties":{"noteIndex":0},"schema":"https://github.com/citation-style-language/schema/raw/master/csl-citation.json"}</w:instrText>
+      </w:r>
+      <w:r>
+        <w:rPr>
+          <w:rFonts w:ascii="NewsGotT" w:hAnsi="NewsGotT"/>
+          <w:lang w:val="pt-BR" w:eastAsia="x-none"/>
+        </w:rPr>
+        <w:fldChar w:fldCharType="separate"/>
+      </w:r>
+      <w:r>
+        <w:rPr>
+          <w:rFonts w:ascii="NewsGotT" w:hAnsi="NewsGotT"/>
+          <w:noProof/>
+          <w:lang w:val="pt-BR" w:eastAsia="x-none"/>
+        </w:rPr>
+        <w:t>(Kareemi et al., 2021)</w:t>
+      </w:r>
+      <w:r>
+        <w:rPr>
+          <w:rFonts w:ascii="NewsGotT" w:hAnsi="NewsGotT"/>
+          <w:lang w:val="pt-BR" w:eastAsia="x-none"/>
+        </w:rPr>
+        <w:fldChar w:fldCharType="end"/>
+      </w:r>
+      <w:r>
+        <w:rPr>
+          <w:rFonts w:ascii="NewsGotT" w:hAnsi="NewsGotT"/>
+          <w:lang w:val="pt-BR" w:eastAsia="x-none"/>
+        </w:rPr>
+        <w:t xml:space="preserve"> </w:t>
+      </w:r>
+    </w:p>
+    <w:p>
+      <w:pPr>
+        <w:spacing w:line="360" w:lineRule="auto"/>
+        <w:ind w:firstLine="567"/>
+        <w:jc w:val="both"/>
+        <w:rPr>
+          <w:rFonts w:ascii="NewsGotT" w:hAnsi="NewsGotT"/>
+          <w:lang w:val="pt-BR" w:eastAsia="x-none"/>
+        </w:rPr>
+      </w:pPr>
+    </w:p>
+    <w:p>
+      <w:pPr>
+        <w:spacing w:line="360" w:lineRule="auto"/>
+        <w:ind w:firstLine="567"/>
+        <w:jc w:val="both"/>
+        <w:rPr>
+          <w:rFonts w:ascii="NewsGotT" w:hAnsi="NewsGotT"/>
+          <w:lang w:val="pt-BR" w:eastAsia="x-none"/>
+        </w:rPr>
+      </w:pPr>
+      <w:r>
+        <w:rPr>
+          <w:rFonts w:ascii="NewsGotT" w:hAnsi="NewsGotT"/>
+          <w:lang w:val="pt-BR" w:eastAsia="x-none"/>
+        </w:rPr>
+        <w:t xml:space="preserve">torna-se importante encontrar soluções que auxiliem a tomada de decisão nesta área. </w:t>
+      </w:r>
+    </w:p>
+    <w:p>
+      <w:pPr>
+        <w:spacing w:line="360" w:lineRule="auto"/>
+        <w:jc w:val="both"/>
+        <w:rPr>
+          <w:rFonts w:ascii="NewsGotT" w:hAnsi="NewsGotT"/>
+          <w:lang w:val="pt-BR" w:eastAsia="x-none"/>
+        </w:rPr>
+      </w:pPr>
     </w:p>
     <w:p>
       <w:pPr>
@@ -1594,6 +1353,648 @@
     </w:p>
     <w:p>
       <w:pPr>
+        <w:jc w:val="both"/>
+        <w:rPr>
+          <w:rFonts w:ascii="NewsGotT" w:hAnsi="NewsGotT"/>
+          <w:lang w:val="pt-BR"/>
+        </w:rPr>
+      </w:pPr>
+    </w:p>
+    <w:p>
+      <w:pPr>
+        <w:jc w:val="both"/>
+        <w:rPr>
+          <w:rFonts w:ascii="NewsGotT" w:hAnsi="NewsGotT"/>
+          <w:lang w:val="pt-BR"/>
+        </w:rPr>
+      </w:pPr>
+    </w:p>
+    <w:p>
+      <w:pPr>
+        <w:jc w:val="both"/>
+        <w:rPr>
+          <w:rFonts w:ascii="NewsGotT" w:hAnsi="NewsGotT"/>
+          <w:lang w:val="pt-BR"/>
+        </w:rPr>
+      </w:pPr>
+    </w:p>
+    <w:p>
+      <w:pPr>
+        <w:jc w:val="both"/>
+        <w:rPr>
+          <w:rFonts w:ascii="NewsGotT" w:hAnsi="NewsGotT"/>
+          <w:lang w:val="pt-BR"/>
+        </w:rPr>
+      </w:pPr>
+      <w:r>
+        <w:rPr>
+          <w:rFonts w:ascii="NewsGotT" w:hAnsi="NewsGotT"/>
+          <w:lang w:val="pt-BR"/>
+        </w:rPr>
+        <w:t>História da aprendizagem mecânica</w:t>
+      </w:r>
+    </w:p>
+    <w:p>
+      <w:pPr>
+        <w:jc w:val="both"/>
+        <w:rPr>
+          <w:rFonts w:ascii="NewsGotT" w:hAnsi="NewsGotT"/>
+          <w:lang w:val="pt-BR"/>
+        </w:rPr>
+      </w:pPr>
+    </w:p>
+    <w:p>
+      <w:pPr>
+        <w:jc w:val="both"/>
+        <w:rPr>
+          <w:rFonts w:ascii="NewsGotT" w:hAnsi="NewsGotT"/>
+          <w:lang w:val="pt-BR"/>
+        </w:rPr>
+      </w:pPr>
+      <w:r>
+        <w:rPr>
+          <w:rFonts w:ascii="NewsGotT" w:hAnsi="NewsGotT"/>
+          <w:lang w:val="pt-BR"/>
+        </w:rPr>
+        <w:t xml:space="preserve">O primeiro caso de redes neurais foi em 1943, quando o </w:t>
+      </w:r>
+      <w:proofErr w:type="spellStart"/>
+      <w:r>
+        <w:rPr>
+          <w:rFonts w:ascii="NewsGotT" w:hAnsi="NewsGotT"/>
+          <w:lang w:val="pt-BR"/>
+        </w:rPr>
+        <w:t>neurofisiologista</w:t>
+      </w:r>
+      <w:proofErr w:type="spellEnd"/>
+      <w:r>
+        <w:rPr>
+          <w:rFonts w:ascii="NewsGotT" w:hAnsi="NewsGotT"/>
+          <w:lang w:val="pt-BR"/>
+        </w:rPr>
+        <w:t xml:space="preserve"> Warren </w:t>
+      </w:r>
+      <w:proofErr w:type="spellStart"/>
+      <w:r>
+        <w:rPr>
+          <w:rFonts w:ascii="NewsGotT" w:hAnsi="NewsGotT"/>
+          <w:lang w:val="pt-BR"/>
+        </w:rPr>
+        <w:t>McCulloch</w:t>
+      </w:r>
+      <w:proofErr w:type="spellEnd"/>
+      <w:r>
+        <w:rPr>
+          <w:rFonts w:ascii="NewsGotT" w:hAnsi="NewsGotT"/>
+          <w:lang w:val="pt-BR"/>
+        </w:rPr>
+        <w:t xml:space="preserve"> e o matemático Walter </w:t>
+      </w:r>
+      <w:proofErr w:type="spellStart"/>
+      <w:r>
+        <w:rPr>
+          <w:rFonts w:ascii="NewsGotT" w:hAnsi="NewsGotT"/>
+          <w:lang w:val="pt-BR"/>
+        </w:rPr>
+        <w:t>Pitts</w:t>
+      </w:r>
+      <w:proofErr w:type="spellEnd"/>
+      <w:r>
+        <w:rPr>
+          <w:rFonts w:ascii="NewsGotT" w:hAnsi="NewsGotT"/>
+          <w:lang w:val="pt-BR"/>
+        </w:rPr>
+        <w:t xml:space="preserve"> escreveram um artigo sobre os neurónios, e como eles funcionam. Decidiram criar um modelo disto usando um circuito eléctrico, e assim nasceu a rede neural.</w:t>
+      </w:r>
+    </w:p>
+    <w:p>
+      <w:pPr>
+        <w:jc w:val="both"/>
+        <w:rPr>
+          <w:rFonts w:ascii="NewsGotT" w:hAnsi="NewsGotT"/>
+          <w:lang w:val="pt-BR"/>
+        </w:rPr>
+      </w:pPr>
+    </w:p>
+    <w:p>
+      <w:pPr>
+        <w:jc w:val="both"/>
+        <w:rPr>
+          <w:rFonts w:ascii="NewsGotT" w:hAnsi="NewsGotT"/>
+          <w:lang w:val="pt-BR"/>
+        </w:rPr>
+      </w:pPr>
+      <w:r>
+        <w:rPr>
+          <w:rFonts w:ascii="NewsGotT" w:hAnsi="NewsGotT"/>
+          <w:lang w:val="pt-BR"/>
+        </w:rPr>
+        <w:t>Em 1950, Alan Turing criou o mundialmente famoso Teste de Turing. Este teste é bastante simples - para que um computador passe, tem de ser capaz de convencer um humano de que é um humano e não um computador.</w:t>
+      </w:r>
+    </w:p>
+    <w:p>
+      <w:pPr>
+        <w:jc w:val="both"/>
+        <w:rPr>
+          <w:rFonts w:ascii="NewsGotT" w:hAnsi="NewsGotT"/>
+          <w:lang w:val="pt-BR"/>
+        </w:rPr>
+      </w:pPr>
+    </w:p>
+    <w:p>
+      <w:pPr>
+        <w:jc w:val="both"/>
+        <w:rPr>
+          <w:rFonts w:ascii="NewsGotT" w:hAnsi="NewsGotT"/>
+          <w:lang w:val="pt-BR"/>
+        </w:rPr>
+      </w:pPr>
+      <w:r>
+        <w:rPr>
+          <w:rFonts w:ascii="NewsGotT" w:hAnsi="NewsGotT"/>
+          <w:lang w:val="pt-BR"/>
+        </w:rPr>
+        <w:t>1952 viu o primeiro programa de computador que podia aprender à medida que corria. Era um jogo que jogava damas, criado por Arthur Samuel.</w:t>
+      </w:r>
+    </w:p>
+    <w:p>
+      <w:pPr>
+        <w:jc w:val="both"/>
+        <w:rPr>
+          <w:rFonts w:ascii="NewsGotT" w:hAnsi="NewsGotT"/>
+          <w:lang w:val="pt-BR"/>
+        </w:rPr>
+      </w:pPr>
+    </w:p>
+    <w:p>
+      <w:pPr>
+        <w:jc w:val="both"/>
+        <w:rPr>
+          <w:rFonts w:ascii="NewsGotT" w:hAnsi="NewsGotT"/>
+          <w:lang w:val="pt-BR"/>
+        </w:rPr>
+      </w:pPr>
+      <w:r>
+        <w:rPr>
+          <w:rFonts w:ascii="NewsGotT" w:hAnsi="NewsGotT"/>
+          <w:lang w:val="pt-BR"/>
+        </w:rPr>
+        <w:t xml:space="preserve">Frank </w:t>
+      </w:r>
+      <w:proofErr w:type="spellStart"/>
+      <w:r>
+        <w:rPr>
+          <w:rFonts w:ascii="NewsGotT" w:hAnsi="NewsGotT"/>
+          <w:lang w:val="pt-BR"/>
+        </w:rPr>
+        <w:t>Rosenblatt</w:t>
+      </w:r>
+      <w:proofErr w:type="spellEnd"/>
+      <w:r>
+        <w:rPr>
+          <w:rFonts w:ascii="NewsGotT" w:hAnsi="NewsGotT"/>
+          <w:lang w:val="pt-BR"/>
+        </w:rPr>
+        <w:t xml:space="preserve"> concebeu a primeira rede neural artificial em 1958, chamada </w:t>
+      </w:r>
+      <w:proofErr w:type="spellStart"/>
+      <w:r>
+        <w:rPr>
+          <w:rFonts w:ascii="NewsGotT" w:hAnsi="NewsGotT"/>
+          <w:lang w:val="pt-BR"/>
+        </w:rPr>
+        <w:t>Perceptron</w:t>
+      </w:r>
+      <w:proofErr w:type="spellEnd"/>
+      <w:r>
+        <w:rPr>
+          <w:rFonts w:ascii="NewsGotT" w:hAnsi="NewsGotT"/>
+          <w:lang w:val="pt-BR"/>
+        </w:rPr>
+        <w:t xml:space="preserve">. O principal </w:t>
+      </w:r>
+      <w:proofErr w:type="spellStart"/>
+      <w:r>
+        <w:rPr>
+          <w:rFonts w:ascii="NewsGotT" w:hAnsi="NewsGotT"/>
+          <w:lang w:val="pt-BR"/>
+        </w:rPr>
+        <w:t>objectivo</w:t>
+      </w:r>
+      <w:proofErr w:type="spellEnd"/>
+      <w:r>
+        <w:rPr>
+          <w:rFonts w:ascii="NewsGotT" w:hAnsi="NewsGotT"/>
+          <w:lang w:val="pt-BR"/>
+        </w:rPr>
+        <w:t xml:space="preserve"> deste era o reconhecimento de padrões e formas.</w:t>
+      </w:r>
+    </w:p>
+    <w:p>
+      <w:pPr>
+        <w:jc w:val="both"/>
+        <w:rPr>
+          <w:rFonts w:ascii="NewsGotT" w:hAnsi="NewsGotT"/>
+          <w:lang w:val="pt-BR"/>
+        </w:rPr>
+      </w:pPr>
+    </w:p>
+    <w:p>
+      <w:pPr>
+        <w:jc w:val="both"/>
+        <w:rPr>
+          <w:rFonts w:ascii="NewsGotT" w:hAnsi="NewsGotT"/>
+          <w:lang w:val="pt-BR"/>
+        </w:rPr>
+      </w:pPr>
+      <w:r>
+        <w:rPr>
+          <w:rFonts w:ascii="NewsGotT" w:hAnsi="NewsGotT"/>
+          <w:lang w:val="pt-BR"/>
+        </w:rPr>
+        <w:t xml:space="preserve">Outro exemplo extremamente precoce de uma rede neural surgiu em 1959, quando Bernard </w:t>
+      </w:r>
+      <w:proofErr w:type="spellStart"/>
+      <w:r>
+        <w:rPr>
+          <w:rFonts w:ascii="NewsGotT" w:hAnsi="NewsGotT"/>
+          <w:lang w:val="pt-BR"/>
+        </w:rPr>
+        <w:t>Widrow</w:t>
+      </w:r>
+      <w:proofErr w:type="spellEnd"/>
+      <w:r>
+        <w:rPr>
+          <w:rFonts w:ascii="NewsGotT" w:hAnsi="NewsGotT"/>
+          <w:lang w:val="pt-BR"/>
+        </w:rPr>
+        <w:t xml:space="preserve"> e </w:t>
+      </w:r>
+      <w:proofErr w:type="spellStart"/>
+      <w:r>
+        <w:rPr>
+          <w:rFonts w:ascii="NewsGotT" w:hAnsi="NewsGotT"/>
+          <w:lang w:val="pt-BR"/>
+        </w:rPr>
+        <w:t>Marcian</w:t>
+      </w:r>
+      <w:proofErr w:type="spellEnd"/>
+      <w:r>
+        <w:rPr>
+          <w:rFonts w:ascii="NewsGotT" w:hAnsi="NewsGotT"/>
+          <w:lang w:val="pt-BR"/>
+        </w:rPr>
+        <w:t xml:space="preserve"> </w:t>
+      </w:r>
+      <w:proofErr w:type="spellStart"/>
+      <w:r>
+        <w:rPr>
+          <w:rFonts w:ascii="NewsGotT" w:hAnsi="NewsGotT"/>
+          <w:lang w:val="pt-BR"/>
+        </w:rPr>
+        <w:t>Hoff</w:t>
+      </w:r>
+      <w:proofErr w:type="spellEnd"/>
+      <w:r>
+        <w:rPr>
+          <w:rFonts w:ascii="NewsGotT" w:hAnsi="NewsGotT"/>
+          <w:lang w:val="pt-BR"/>
+        </w:rPr>
+        <w:t xml:space="preserve"> criaram dois modelos deles na Universidade de Stanford. O primeiro chamava-se ADELINE, e conseguia detectar padrões binários. Por exemplo, num fluxo de bits, podia prever qual seria o próximo. A geração seguinte chamava-se MADELINE, e podia eliminar o eco nas linhas telefónicas, pelo que tinha uma aplicação útil no mundo real. Ainda hoje está em uso.</w:t>
+      </w:r>
+    </w:p>
+    <w:p>
+      <w:pPr>
+        <w:jc w:val="both"/>
+        <w:rPr>
+          <w:rFonts w:ascii="NewsGotT" w:hAnsi="NewsGotT"/>
+          <w:lang w:val="pt-BR"/>
+        </w:rPr>
+      </w:pPr>
+    </w:p>
+    <w:p>
+      <w:pPr>
+        <w:jc w:val="both"/>
+        <w:rPr>
+          <w:rFonts w:ascii="NewsGotT" w:hAnsi="NewsGotT"/>
+          <w:lang w:val="pt-BR"/>
+        </w:rPr>
+      </w:pPr>
+      <w:r>
+        <w:rPr>
+          <w:rFonts w:ascii="NewsGotT" w:hAnsi="NewsGotT"/>
+          <w:lang w:val="pt-BR"/>
+        </w:rPr>
+        <w:t xml:space="preserve">Apesar do sucesso de MADELINE, não houve muito progresso até finais dos anos 70 por muitas razões, principalmente a popularidade da </w:t>
+      </w:r>
+      <w:proofErr w:type="spellStart"/>
+      <w:r>
+        <w:rPr>
+          <w:rFonts w:ascii="NewsGotT" w:hAnsi="NewsGotT"/>
+          <w:lang w:val="pt-BR"/>
+        </w:rPr>
+        <w:t>arquitectura</w:t>
+      </w:r>
+      <w:proofErr w:type="spellEnd"/>
+      <w:r>
+        <w:rPr>
+          <w:rFonts w:ascii="NewsGotT" w:hAnsi="NewsGotT"/>
+          <w:lang w:val="pt-BR"/>
+        </w:rPr>
+        <w:t xml:space="preserve"> Von Neumann. Esta é uma </w:t>
+      </w:r>
+      <w:proofErr w:type="spellStart"/>
+      <w:r>
+        <w:rPr>
+          <w:rFonts w:ascii="NewsGotT" w:hAnsi="NewsGotT"/>
+          <w:lang w:val="pt-BR"/>
+        </w:rPr>
+        <w:t>arquitectura</w:t>
+      </w:r>
+      <w:proofErr w:type="spellEnd"/>
+      <w:r>
+        <w:rPr>
+          <w:rFonts w:ascii="NewsGotT" w:hAnsi="NewsGotT"/>
+          <w:lang w:val="pt-BR"/>
+        </w:rPr>
+        <w:t xml:space="preserve"> onde instruções e dados são armazenados na mesma memória, o que é indiscutivelmente mais simples de compreender do que uma rede neural, e muitas pessoas construíram programas com base nisto.</w:t>
+      </w:r>
+    </w:p>
+    <w:p>
+      <w:pPr>
+        <w:jc w:val="both"/>
+        <w:rPr>
+          <w:rFonts w:ascii="NewsGotT" w:hAnsi="NewsGotT"/>
+          <w:lang w:val="pt-BR"/>
+        </w:rPr>
+      </w:pPr>
+    </w:p>
+    <w:p>
+      <w:pPr>
+        <w:jc w:val="both"/>
+        <w:rPr>
+          <w:rFonts w:ascii="NewsGotT" w:hAnsi="NewsGotT"/>
+          <w:lang w:val="pt-BR"/>
+        </w:rPr>
+      </w:pPr>
+      <w:r>
+        <w:rPr>
+          <w:rFonts w:ascii="NewsGotT" w:hAnsi="NewsGotT"/>
+          <w:lang w:val="pt-BR"/>
+        </w:rPr>
+        <w:t>Anos 80 e 90</w:t>
+      </w:r>
+    </w:p>
+    <w:p>
+      <w:pPr>
+        <w:jc w:val="both"/>
+        <w:rPr>
+          <w:rFonts w:ascii="NewsGotT" w:hAnsi="NewsGotT"/>
+          <w:lang w:val="pt-BR"/>
+        </w:rPr>
+      </w:pPr>
+      <w:r>
+        <w:rPr>
+          <w:rFonts w:ascii="NewsGotT" w:hAnsi="NewsGotT"/>
+          <w:lang w:val="pt-BR"/>
+        </w:rPr>
+        <w:t xml:space="preserve">1982 foi o ano em que o interesse em redes neurais começou a despertar novamente, quando John </w:t>
+      </w:r>
+      <w:proofErr w:type="spellStart"/>
+      <w:r>
+        <w:rPr>
+          <w:rFonts w:ascii="NewsGotT" w:hAnsi="NewsGotT"/>
+          <w:lang w:val="pt-BR"/>
+        </w:rPr>
+        <w:t>Hopfield</w:t>
+      </w:r>
+      <w:proofErr w:type="spellEnd"/>
+      <w:r>
+        <w:rPr>
+          <w:rFonts w:ascii="NewsGotT" w:hAnsi="NewsGotT"/>
+          <w:lang w:val="pt-BR"/>
+        </w:rPr>
+        <w:t xml:space="preserve"> sugeriu a criação de uma rede com linhas </w:t>
+      </w:r>
+      <w:proofErr w:type="spellStart"/>
+      <w:r>
+        <w:rPr>
+          <w:rFonts w:ascii="NewsGotT" w:hAnsi="NewsGotT"/>
+          <w:lang w:val="pt-BR"/>
+        </w:rPr>
+        <w:t>bidireccionais</w:t>
+      </w:r>
+      <w:proofErr w:type="spellEnd"/>
+      <w:r>
+        <w:rPr>
+          <w:rFonts w:ascii="NewsGotT" w:hAnsi="NewsGotT"/>
+          <w:lang w:val="pt-BR"/>
+        </w:rPr>
+        <w:t>, semelhante à forma como os neurónios realmente funcionam. Além disso, em 1982, o Japão anunciou que se concentrava em redes neuronais mais avançadas, que incentivavam o financiamento americano na área, e assim criavam mais investigação na área.</w:t>
+      </w:r>
+    </w:p>
+    <w:p>
+      <w:pPr>
+        <w:jc w:val="both"/>
+        <w:rPr>
+          <w:rFonts w:ascii="NewsGotT" w:hAnsi="NewsGotT"/>
+          <w:lang w:val="pt-BR"/>
+        </w:rPr>
+      </w:pPr>
+    </w:p>
+    <w:p>
+      <w:pPr>
+        <w:jc w:val="both"/>
+        <w:rPr>
+          <w:rFonts w:ascii="NewsGotT" w:hAnsi="NewsGotT"/>
+          <w:lang w:val="pt-BR"/>
+        </w:rPr>
+      </w:pPr>
+      <w:r>
+        <w:rPr>
+          <w:rFonts w:ascii="NewsGotT" w:hAnsi="NewsGotT"/>
+          <w:lang w:val="pt-BR"/>
+        </w:rPr>
+        <w:t xml:space="preserve">As redes neurais utilizam a propagação posterior (explicada em detalhe na Introdução às Redes Neurais), e este importante passo veio em 1986, quando três investigadores do departamento de psicologia de Stanford decidiram estender um algoritmo criado por </w:t>
+      </w:r>
+      <w:proofErr w:type="spellStart"/>
+      <w:r>
+        <w:rPr>
+          <w:rFonts w:ascii="NewsGotT" w:hAnsi="NewsGotT"/>
+          <w:lang w:val="pt-BR"/>
+        </w:rPr>
+        <w:t>Widrow</w:t>
+      </w:r>
+      <w:proofErr w:type="spellEnd"/>
+      <w:r>
+        <w:rPr>
+          <w:rFonts w:ascii="NewsGotT" w:hAnsi="NewsGotT"/>
+          <w:lang w:val="pt-BR"/>
+        </w:rPr>
+        <w:t xml:space="preserve"> e </w:t>
+      </w:r>
+      <w:proofErr w:type="spellStart"/>
+      <w:r>
+        <w:rPr>
+          <w:rFonts w:ascii="NewsGotT" w:hAnsi="NewsGotT"/>
+          <w:lang w:val="pt-BR"/>
+        </w:rPr>
+        <w:t>Hoff</w:t>
+      </w:r>
+      <w:proofErr w:type="spellEnd"/>
+      <w:r>
+        <w:rPr>
+          <w:rFonts w:ascii="NewsGotT" w:hAnsi="NewsGotT"/>
+          <w:lang w:val="pt-BR"/>
+        </w:rPr>
+        <w:t xml:space="preserve"> em 1962. Isto permitiu, portanto, a utilização de múltiplas camadas numa rede neural, criando o que é conhecido como "aprendiz lento", que aprenderá durante um longo período de tempo.</w:t>
+      </w:r>
+    </w:p>
+    <w:p>
+      <w:pPr>
+        <w:jc w:val="both"/>
+        <w:rPr>
+          <w:rFonts w:ascii="NewsGotT" w:hAnsi="NewsGotT"/>
+          <w:lang w:val="pt-BR"/>
+        </w:rPr>
+      </w:pPr>
+    </w:p>
+    <w:p>
+      <w:pPr>
+        <w:jc w:val="both"/>
+        <w:rPr>
+          <w:rFonts w:ascii="NewsGotT" w:hAnsi="NewsGotT"/>
+          <w:lang w:val="pt-BR"/>
+        </w:rPr>
+      </w:pPr>
+      <w:r>
+        <w:rPr>
+          <w:rFonts w:ascii="NewsGotT" w:hAnsi="NewsGotT"/>
+          <w:lang w:val="pt-BR"/>
+        </w:rPr>
+        <w:t xml:space="preserve">Os finais dos anos 80 e 90 não trouxeram muito para o campo. Contudo, em 1997, o computador IBM </w:t>
+      </w:r>
+      <w:proofErr w:type="spellStart"/>
+      <w:r>
+        <w:rPr>
+          <w:rFonts w:ascii="NewsGotT" w:hAnsi="NewsGotT"/>
+          <w:lang w:val="pt-BR"/>
+        </w:rPr>
+        <w:t>Deep</w:t>
+      </w:r>
+      <w:proofErr w:type="spellEnd"/>
+      <w:r>
+        <w:rPr>
+          <w:rFonts w:ascii="NewsGotT" w:hAnsi="NewsGotT"/>
+          <w:lang w:val="pt-BR"/>
+        </w:rPr>
+        <w:t xml:space="preserve"> Blue, que era um computador de xadrez, venceu o campeão mundial de xadrez. Desde então, houve muitos mais avanços no campo, como em 1998, quando a investigação nos Laboratórios AT&amp;T Bell sobre o reconhecimento de dígitos resultou numa boa precisão na detecção de códigos postais manuscritos do Serviço Postal dos EUA. Isto utilizou a </w:t>
+      </w:r>
+      <w:proofErr w:type="spellStart"/>
+      <w:r>
+        <w:rPr>
+          <w:rFonts w:ascii="NewsGotT" w:hAnsi="NewsGotT"/>
+          <w:lang w:val="pt-BR"/>
+        </w:rPr>
+        <w:t>retropropagação</w:t>
+      </w:r>
+      <w:proofErr w:type="spellEnd"/>
+      <w:r>
+        <w:rPr>
+          <w:rFonts w:ascii="NewsGotT" w:hAnsi="NewsGotT"/>
+          <w:lang w:val="pt-BR"/>
+        </w:rPr>
+        <w:t>, que, como acima referido, é explicada em pormenor na Introdução às Redes Neurais.</w:t>
+      </w:r>
+    </w:p>
+    <w:p>
+      <w:pPr>
+        <w:jc w:val="both"/>
+        <w:rPr>
+          <w:rFonts w:ascii="NewsGotT" w:hAnsi="NewsGotT"/>
+          <w:lang w:val="pt-BR"/>
+        </w:rPr>
+      </w:pPr>
+    </w:p>
+    <w:p>
+      <w:pPr>
+        <w:jc w:val="both"/>
+        <w:rPr>
+          <w:rFonts w:ascii="NewsGotT" w:hAnsi="NewsGotT"/>
+          <w:lang w:val="pt-BR"/>
+        </w:rPr>
+      </w:pPr>
+      <w:r>
+        <w:rPr>
+          <w:rFonts w:ascii="NewsGotT" w:hAnsi="NewsGotT"/>
+          <w:lang w:val="pt-BR"/>
+        </w:rPr>
+        <w:t>Século XXI</w:t>
+      </w:r>
+    </w:p>
+    <w:p>
+      <w:pPr>
+        <w:jc w:val="both"/>
+        <w:rPr>
+          <w:rFonts w:ascii="NewsGotT" w:hAnsi="NewsGotT"/>
+          <w:lang w:val="pt-BR"/>
+        </w:rPr>
+      </w:pPr>
+      <w:r>
+        <w:rPr>
+          <w:rFonts w:ascii="NewsGotT" w:hAnsi="NewsGotT"/>
+          <w:lang w:val="pt-BR"/>
+        </w:rPr>
+        <w:t>Desde o início do século XXI, muitas empresas aperceberam-se de que a aprendizagem de máquinas aumentará o potencial de cálculo. É por esta razão que estão a pesquisar mais sobre o assunto, a fim de se manterem à frente da concorrência.</w:t>
+      </w:r>
+    </w:p>
+    <w:p>
+      <w:pPr>
+        <w:jc w:val="both"/>
+        <w:rPr>
+          <w:rFonts w:ascii="NewsGotT" w:hAnsi="NewsGotT"/>
+          <w:lang w:val="pt-BR"/>
+        </w:rPr>
+      </w:pPr>
+    </w:p>
+    <w:p>
+      <w:pPr>
+        <w:jc w:val="both"/>
+        <w:rPr>
+          <w:rFonts w:ascii="NewsGotT" w:hAnsi="NewsGotT"/>
+          <w:lang w:val="pt-BR"/>
+        </w:rPr>
+      </w:pPr>
+    </w:p>
+    <w:p>
+      <w:pPr>
+        <w:jc w:val="both"/>
+        <w:rPr>
+          <w:rFonts w:ascii="NewsGotT" w:hAnsi="NewsGotT"/>
+          <w:lang w:val="pt-BR"/>
+        </w:rPr>
+      </w:pPr>
+    </w:p>
+    <w:p>
+      <w:pPr>
+        <w:jc w:val="both"/>
+        <w:rPr>
+          <w:rFonts w:ascii="NewsGotT" w:hAnsi="NewsGotT"/>
+          <w:lang w:val="pt-BR"/>
+        </w:rPr>
+      </w:pPr>
+    </w:p>
+    <w:p>
+      <w:pPr>
+        <w:jc w:val="both"/>
+        <w:rPr>
+          <w:rFonts w:ascii="NewsGotT" w:hAnsi="NewsGotT"/>
+          <w:lang w:val="pt-BR"/>
+        </w:rPr>
+      </w:pPr>
+    </w:p>
+    <w:p>
+      <w:pPr>
         <w:spacing w:line="360" w:lineRule="auto"/>
         <w:ind w:firstLine="709"/>
         <w:jc w:val="both"/>
@@ -1643,6 +2044,7 @@
           <w:rFonts w:ascii="NewsGotT" w:hAnsi="NewsGotT"/>
           <w:lang w:val="pt-BR"/>
         </w:rPr>
+        <w:lastRenderedPageBreak/>
         <w:t xml:space="preserve">Em 1959, Arthur Samuel, um pioneiro americano no campo dos jogos de computador, </w:t>
       </w:r>
       <w:proofErr w:type="spellStart"/>
@@ -2053,6 +2455,7 @@
           <w:rFonts w:ascii="NewsGotT" w:hAnsi="NewsGotT"/>
           <w:lang w:val="pt-BR" w:eastAsia="x-none"/>
         </w:rPr>
+        <w:lastRenderedPageBreak/>
         <w:t>Prospeção</w:t>
       </w:r>
       <w:proofErr w:type="spellEnd"/>
@@ -2126,293 +2529,293 @@
           <w:rFonts w:ascii="NewsGotT" w:hAnsi="NewsGotT"/>
           <w:lang w:val="pt-BR" w:eastAsia="x-none"/>
         </w:rPr>
+        <w:t>Em 1950, Alan Turing, um conhecido cientista informático, propôs um teste conhecido como Turing no seu famoso artigo "</w:t>
+      </w:r>
+      <w:proofErr w:type="spellStart"/>
+      <w:r>
+        <w:rPr>
+          <w:rFonts w:ascii="NewsGotT" w:hAnsi="NewsGotT"/>
+          <w:lang w:val="pt-BR" w:eastAsia="x-none"/>
+        </w:rPr>
+        <w:t>Computing</w:t>
+      </w:r>
+      <w:proofErr w:type="spellEnd"/>
+      <w:r>
+        <w:rPr>
+          <w:rFonts w:ascii="NewsGotT" w:hAnsi="NewsGotT"/>
+          <w:lang w:val="pt-BR" w:eastAsia="x-none"/>
+        </w:rPr>
+        <w:t xml:space="preserve"> </w:t>
+      </w:r>
+      <w:proofErr w:type="spellStart"/>
+      <w:r>
+        <w:rPr>
+          <w:rFonts w:ascii="NewsGotT" w:hAnsi="NewsGotT"/>
+          <w:lang w:val="pt-BR" w:eastAsia="x-none"/>
+        </w:rPr>
+        <w:t>Machinery</w:t>
+      </w:r>
+      <w:proofErr w:type="spellEnd"/>
+      <w:r>
+        <w:rPr>
+          <w:rFonts w:ascii="NewsGotT" w:hAnsi="NewsGotT"/>
+          <w:lang w:val="pt-BR" w:eastAsia="x-none"/>
+        </w:rPr>
+        <w:t xml:space="preserve"> </w:t>
+      </w:r>
+      <w:proofErr w:type="spellStart"/>
+      <w:r>
+        <w:rPr>
+          <w:rFonts w:ascii="NewsGotT" w:hAnsi="NewsGotT"/>
+          <w:lang w:val="pt-BR" w:eastAsia="x-none"/>
+        </w:rPr>
+        <w:t>and</w:t>
+      </w:r>
+      <w:proofErr w:type="spellEnd"/>
+      <w:r>
+        <w:rPr>
+          <w:rFonts w:ascii="NewsGotT" w:hAnsi="NewsGotT"/>
+          <w:lang w:val="pt-BR" w:eastAsia="x-none"/>
+        </w:rPr>
+        <w:t xml:space="preserve"> </w:t>
+      </w:r>
+      <w:proofErr w:type="spellStart"/>
+      <w:r>
+        <w:rPr>
+          <w:rFonts w:ascii="NewsGotT" w:hAnsi="NewsGotT"/>
+          <w:lang w:val="pt-BR" w:eastAsia="x-none"/>
+        </w:rPr>
+        <w:t>Intelligence</w:t>
+      </w:r>
+      <w:proofErr w:type="spellEnd"/>
+      <w:r>
+        <w:rPr>
+          <w:rFonts w:ascii="NewsGotT" w:hAnsi="NewsGotT"/>
+          <w:lang w:val="pt-BR" w:eastAsia="x-none"/>
+        </w:rPr>
+        <w:t>". O teste foi concebido para fornecer uma definição operacional satisfatória de inteligência, o que exigia que um ser humano não fosse capaz de distinguir a máquina de outro ser humano, utilizando as respostas às perguntas colocadas a ambos.</w:t>
+      </w:r>
+    </w:p>
+    <w:p>
+      <w:pPr>
+        <w:spacing w:line="360" w:lineRule="auto"/>
+        <w:jc w:val="both"/>
+        <w:rPr>
+          <w:rFonts w:ascii="NewsGotT" w:hAnsi="NewsGotT"/>
+          <w:lang w:val="pt-BR" w:eastAsia="x-none"/>
+        </w:rPr>
+      </w:pPr>
+      <w:r>
+        <w:rPr>
+          <w:rFonts w:ascii="NewsGotT" w:hAnsi="NewsGotT"/>
+          <w:lang w:val="pt-BR" w:eastAsia="x-none"/>
+        </w:rPr>
+        <w:t>Para poder passar no teste de Turing, o computador deve possuir as seguintes capacidades:</w:t>
+      </w:r>
+    </w:p>
+    <w:p>
+      <w:pPr>
+        <w:spacing w:line="360" w:lineRule="auto"/>
+        <w:jc w:val="both"/>
+        <w:rPr>
+          <w:rFonts w:ascii="NewsGotT" w:hAnsi="NewsGotT"/>
+          <w:lang w:val="pt-BR" w:eastAsia="x-none"/>
+        </w:rPr>
+      </w:pPr>
+    </w:p>
+    <w:p>
+      <w:pPr>
+        <w:spacing w:line="360" w:lineRule="auto"/>
+        <w:jc w:val="both"/>
+        <w:rPr>
+          <w:rFonts w:ascii="NewsGotT" w:hAnsi="NewsGotT"/>
+          <w:lang w:val="pt-BR" w:eastAsia="x-none"/>
+        </w:rPr>
+      </w:pPr>
+      <w:r>
+        <w:rPr>
+          <w:rFonts w:ascii="NewsGotT" w:hAnsi="NewsGotT"/>
+          <w:lang w:val="pt-BR" w:eastAsia="x-none"/>
+        </w:rPr>
+        <w:t>- Processamento de linguagem natural, para ser capaz de comunicar com sucesso numa língua escolhida</w:t>
+      </w:r>
+    </w:p>
+    <w:p>
+      <w:pPr>
+        <w:spacing w:line="360" w:lineRule="auto"/>
+        <w:jc w:val="both"/>
+        <w:rPr>
+          <w:rFonts w:ascii="NewsGotT" w:hAnsi="NewsGotT"/>
+          <w:lang w:val="pt-BR" w:eastAsia="x-none"/>
+        </w:rPr>
+      </w:pPr>
+    </w:p>
+    <w:p>
+      <w:pPr>
+        <w:spacing w:line="360" w:lineRule="auto"/>
+        <w:jc w:val="both"/>
+        <w:rPr>
+          <w:rFonts w:ascii="NewsGotT" w:hAnsi="NewsGotT"/>
+          <w:lang w:val="pt-BR" w:eastAsia="x-none"/>
+        </w:rPr>
+      </w:pPr>
+      <w:r>
+        <w:rPr>
+          <w:rFonts w:ascii="NewsGotT" w:hAnsi="NewsGotT"/>
+          <w:lang w:val="pt-BR" w:eastAsia="x-none"/>
+        </w:rPr>
+        <w:t xml:space="preserve">- Representação de conhecimentos, para armazenar a informação fornecida antes ou durante o interrogatório que pode ajudar a encontrar informação, a tomar decisões e a planear. Isto é também conhecido como 'Expert System'. </w:t>
+      </w:r>
+    </w:p>
+    <w:p>
+      <w:pPr>
+        <w:spacing w:line="360" w:lineRule="auto"/>
+        <w:jc w:val="both"/>
+        <w:rPr>
+          <w:rFonts w:ascii="NewsGotT" w:hAnsi="NewsGotT"/>
+          <w:lang w:val="pt-BR" w:eastAsia="x-none"/>
+        </w:rPr>
+      </w:pPr>
+    </w:p>
+    <w:p>
+      <w:pPr>
+        <w:spacing w:line="360" w:lineRule="auto"/>
+        <w:jc w:val="both"/>
+        <w:rPr>
+          <w:rFonts w:ascii="NewsGotT" w:hAnsi="NewsGotT"/>
+          <w:lang w:val="pt-BR" w:eastAsia="x-none"/>
+        </w:rPr>
+      </w:pPr>
+      <w:r>
+        <w:rPr>
+          <w:rFonts w:ascii="NewsGotT" w:hAnsi="NewsGotT"/>
+          <w:lang w:val="pt-BR" w:eastAsia="x-none"/>
+        </w:rPr>
+        <w:t>- Raciocínio automatizado (discurso), para utilizar a informação do mapa de conhecimento armazenada para responder a perguntas e para tirar novas conclusões, quando necessário</w:t>
+      </w:r>
+    </w:p>
+    <w:p>
+      <w:pPr>
+        <w:spacing w:line="360" w:lineRule="auto"/>
+        <w:jc w:val="both"/>
+        <w:rPr>
+          <w:rFonts w:ascii="NewsGotT" w:hAnsi="NewsGotT"/>
+          <w:lang w:val="pt-BR" w:eastAsia="x-none"/>
+        </w:rPr>
+      </w:pPr>
+    </w:p>
+    <w:p>
+      <w:pPr>
+        <w:spacing w:line="360" w:lineRule="auto"/>
+        <w:jc w:val="both"/>
+        <w:rPr>
+          <w:rFonts w:ascii="NewsGotT" w:hAnsi="NewsGotT"/>
+          <w:lang w:val="pt-BR" w:eastAsia="x-none"/>
+        </w:rPr>
+      </w:pPr>
+      <w:r>
+        <w:rPr>
+          <w:rFonts w:ascii="NewsGotT" w:hAnsi="NewsGotT"/>
+          <w:lang w:val="pt-BR" w:eastAsia="x-none"/>
+        </w:rPr>
+        <w:t xml:space="preserve">- Aprendizagem da máquina, para analisar dados para </w:t>
+      </w:r>
+      <w:proofErr w:type="spellStart"/>
+      <w:r>
+        <w:rPr>
+          <w:rFonts w:ascii="NewsGotT" w:hAnsi="NewsGotT"/>
+          <w:lang w:val="pt-BR" w:eastAsia="x-none"/>
+        </w:rPr>
+        <w:t>detetar</w:t>
+      </w:r>
+      <w:proofErr w:type="spellEnd"/>
+      <w:r>
+        <w:rPr>
+          <w:rFonts w:ascii="NewsGotT" w:hAnsi="NewsGotT"/>
+          <w:lang w:val="pt-BR" w:eastAsia="x-none"/>
+        </w:rPr>
+        <w:t xml:space="preserve"> e extrapolar padrões que ajudarão a adaptar-se a novas circunstâncias</w:t>
+      </w:r>
+    </w:p>
+    <w:p>
+      <w:pPr>
+        <w:spacing w:line="360" w:lineRule="auto"/>
+        <w:jc w:val="both"/>
+        <w:rPr>
+          <w:rFonts w:ascii="NewsGotT" w:hAnsi="NewsGotT"/>
+          <w:lang w:val="pt-BR" w:eastAsia="x-none"/>
+        </w:rPr>
+      </w:pPr>
+    </w:p>
+    <w:p>
+      <w:pPr>
+        <w:spacing w:line="360" w:lineRule="auto"/>
+        <w:jc w:val="both"/>
+        <w:rPr>
+          <w:rFonts w:ascii="NewsGotT" w:hAnsi="NewsGotT"/>
+          <w:lang w:val="pt-BR" w:eastAsia="x-none"/>
+        </w:rPr>
+      </w:pPr>
+      <w:r>
+        <w:rPr>
+          <w:rFonts w:ascii="NewsGotT" w:hAnsi="NewsGotT"/>
+          <w:lang w:val="pt-BR" w:eastAsia="x-none"/>
+        </w:rPr>
+        <w:t>- Visão por computador para perceber objetos ou a análise de imagens para encontrar características das imagens</w:t>
+      </w:r>
+    </w:p>
+    <w:p>
+      <w:pPr>
+        <w:spacing w:line="360" w:lineRule="auto"/>
+        <w:jc w:val="both"/>
+        <w:rPr>
+          <w:rFonts w:ascii="NewsGotT" w:hAnsi="NewsGotT"/>
+          <w:lang w:val="pt-BR" w:eastAsia="x-none"/>
+        </w:rPr>
+      </w:pPr>
+    </w:p>
+    <w:p>
+      <w:pPr>
+        <w:spacing w:line="360" w:lineRule="auto"/>
+        <w:jc w:val="both"/>
+        <w:rPr>
+          <w:rFonts w:ascii="NewsGotT" w:hAnsi="NewsGotT"/>
+          <w:lang w:val="pt-BR" w:eastAsia="x-none"/>
+        </w:rPr>
+      </w:pPr>
+      <w:r>
+        <w:rPr>
+          <w:rFonts w:ascii="NewsGotT" w:hAnsi="NewsGotT"/>
+          <w:lang w:val="pt-BR" w:eastAsia="x-none"/>
+        </w:rPr>
+        <w:t>- Dispositivos robóticos que podem manipular e interagir com o seu ambiente. Isso significa movimentar os objetos com base nas circunstâncias</w:t>
+      </w:r>
+    </w:p>
+    <w:p>
+      <w:pPr>
+        <w:spacing w:line="360" w:lineRule="auto"/>
+        <w:jc w:val="both"/>
+        <w:rPr>
+          <w:rFonts w:ascii="NewsGotT" w:hAnsi="NewsGotT"/>
+          <w:lang w:val="pt-BR" w:eastAsia="x-none"/>
+        </w:rPr>
+      </w:pPr>
+    </w:p>
+    <w:p>
+      <w:pPr>
+        <w:spacing w:line="360" w:lineRule="auto"/>
+        <w:jc w:val="both"/>
+        <w:rPr>
+          <w:rFonts w:ascii="NewsGotT" w:hAnsi="NewsGotT"/>
+          <w:lang w:val="pt-BR" w:eastAsia="x-none"/>
+        </w:rPr>
+      </w:pPr>
+      <w:r>
+        <w:rPr>
+          <w:rFonts w:ascii="NewsGotT" w:hAnsi="NewsGotT"/>
+          <w:lang w:val="pt-BR" w:eastAsia="x-none"/>
+        </w:rPr>
         <w:lastRenderedPageBreak/>
-        <w:t>Em 1950, Alan Turing, um conhecido cientista informático, propôs um teste conhecido como Turing no seu famoso artigo "</w:t>
-      </w:r>
-      <w:proofErr w:type="spellStart"/>
-      <w:r>
-        <w:rPr>
-          <w:rFonts w:ascii="NewsGotT" w:hAnsi="NewsGotT"/>
-          <w:lang w:val="pt-BR" w:eastAsia="x-none"/>
-        </w:rPr>
-        <w:t>Computing</w:t>
-      </w:r>
-      <w:proofErr w:type="spellEnd"/>
-      <w:r>
-        <w:rPr>
-          <w:rFonts w:ascii="NewsGotT" w:hAnsi="NewsGotT"/>
-          <w:lang w:val="pt-BR" w:eastAsia="x-none"/>
-        </w:rPr>
-        <w:t xml:space="preserve"> </w:t>
-      </w:r>
-      <w:proofErr w:type="spellStart"/>
-      <w:r>
-        <w:rPr>
-          <w:rFonts w:ascii="NewsGotT" w:hAnsi="NewsGotT"/>
-          <w:lang w:val="pt-BR" w:eastAsia="x-none"/>
-        </w:rPr>
-        <w:t>Machinery</w:t>
-      </w:r>
-      <w:proofErr w:type="spellEnd"/>
-      <w:r>
-        <w:rPr>
-          <w:rFonts w:ascii="NewsGotT" w:hAnsi="NewsGotT"/>
-          <w:lang w:val="pt-BR" w:eastAsia="x-none"/>
-        </w:rPr>
-        <w:t xml:space="preserve"> </w:t>
-      </w:r>
-      <w:proofErr w:type="spellStart"/>
-      <w:r>
-        <w:rPr>
-          <w:rFonts w:ascii="NewsGotT" w:hAnsi="NewsGotT"/>
-          <w:lang w:val="pt-BR" w:eastAsia="x-none"/>
-        </w:rPr>
-        <w:t>and</w:t>
-      </w:r>
-      <w:proofErr w:type="spellEnd"/>
-      <w:r>
-        <w:rPr>
-          <w:rFonts w:ascii="NewsGotT" w:hAnsi="NewsGotT"/>
-          <w:lang w:val="pt-BR" w:eastAsia="x-none"/>
-        </w:rPr>
-        <w:t xml:space="preserve"> </w:t>
-      </w:r>
-      <w:proofErr w:type="spellStart"/>
-      <w:r>
-        <w:rPr>
-          <w:rFonts w:ascii="NewsGotT" w:hAnsi="NewsGotT"/>
-          <w:lang w:val="pt-BR" w:eastAsia="x-none"/>
-        </w:rPr>
-        <w:t>Intelligence</w:t>
-      </w:r>
-      <w:proofErr w:type="spellEnd"/>
-      <w:r>
-        <w:rPr>
-          <w:rFonts w:ascii="NewsGotT" w:hAnsi="NewsGotT"/>
-          <w:lang w:val="pt-BR" w:eastAsia="x-none"/>
-        </w:rPr>
-        <w:t>". O teste foi concebido para fornecer uma definição operacional satisfatória de inteligência, o que exigia que um ser humano não fosse capaz de distinguir a máquina de outro ser humano, utilizando as respostas às perguntas colocadas a ambos.</w:t>
-      </w:r>
-    </w:p>
-    <w:p>
-      <w:pPr>
-        <w:spacing w:line="360" w:lineRule="auto"/>
-        <w:jc w:val="both"/>
-        <w:rPr>
-          <w:rFonts w:ascii="NewsGotT" w:hAnsi="NewsGotT"/>
-          <w:lang w:val="pt-BR" w:eastAsia="x-none"/>
-        </w:rPr>
-      </w:pPr>
-      <w:r>
-        <w:rPr>
-          <w:rFonts w:ascii="NewsGotT" w:hAnsi="NewsGotT"/>
-          <w:lang w:val="pt-BR" w:eastAsia="x-none"/>
-        </w:rPr>
-        <w:t>Para poder passar no teste de Turing, o computador deve possuir as seguintes capacidades:</w:t>
-      </w:r>
-    </w:p>
-    <w:p>
-      <w:pPr>
-        <w:spacing w:line="360" w:lineRule="auto"/>
-        <w:jc w:val="both"/>
-        <w:rPr>
-          <w:rFonts w:ascii="NewsGotT" w:hAnsi="NewsGotT"/>
-          <w:lang w:val="pt-BR" w:eastAsia="x-none"/>
-        </w:rPr>
-      </w:pPr>
-    </w:p>
-    <w:p>
-      <w:pPr>
-        <w:spacing w:line="360" w:lineRule="auto"/>
-        <w:jc w:val="both"/>
-        <w:rPr>
-          <w:rFonts w:ascii="NewsGotT" w:hAnsi="NewsGotT"/>
-          <w:lang w:val="pt-BR" w:eastAsia="x-none"/>
-        </w:rPr>
-      </w:pPr>
-      <w:r>
-        <w:rPr>
-          <w:rFonts w:ascii="NewsGotT" w:hAnsi="NewsGotT"/>
-          <w:lang w:val="pt-BR" w:eastAsia="x-none"/>
-        </w:rPr>
-        <w:t>- Processamento de linguagem natural, para ser capaz de comunicar com sucesso numa língua escolhida</w:t>
-      </w:r>
-    </w:p>
-    <w:p>
-      <w:pPr>
-        <w:spacing w:line="360" w:lineRule="auto"/>
-        <w:jc w:val="both"/>
-        <w:rPr>
-          <w:rFonts w:ascii="NewsGotT" w:hAnsi="NewsGotT"/>
-          <w:lang w:val="pt-BR" w:eastAsia="x-none"/>
-        </w:rPr>
-      </w:pPr>
-    </w:p>
-    <w:p>
-      <w:pPr>
-        <w:spacing w:line="360" w:lineRule="auto"/>
-        <w:jc w:val="both"/>
-        <w:rPr>
-          <w:rFonts w:ascii="NewsGotT" w:hAnsi="NewsGotT"/>
-          <w:lang w:val="pt-BR" w:eastAsia="x-none"/>
-        </w:rPr>
-      </w:pPr>
-      <w:r>
-        <w:rPr>
-          <w:rFonts w:ascii="NewsGotT" w:hAnsi="NewsGotT"/>
-          <w:lang w:val="pt-BR" w:eastAsia="x-none"/>
-        </w:rPr>
-        <w:t xml:space="preserve">- Representação de conhecimentos, para armazenar a informação fornecida antes ou durante o interrogatório que pode ajudar a encontrar informação, a tomar decisões e a planear. Isto é também conhecido como 'Expert System'. </w:t>
-      </w:r>
-    </w:p>
-    <w:p>
-      <w:pPr>
-        <w:spacing w:line="360" w:lineRule="auto"/>
-        <w:jc w:val="both"/>
-        <w:rPr>
-          <w:rFonts w:ascii="NewsGotT" w:hAnsi="NewsGotT"/>
-          <w:lang w:val="pt-BR" w:eastAsia="x-none"/>
-        </w:rPr>
-      </w:pPr>
-    </w:p>
-    <w:p>
-      <w:pPr>
-        <w:spacing w:line="360" w:lineRule="auto"/>
-        <w:jc w:val="both"/>
-        <w:rPr>
-          <w:rFonts w:ascii="NewsGotT" w:hAnsi="NewsGotT"/>
-          <w:lang w:val="pt-BR" w:eastAsia="x-none"/>
-        </w:rPr>
-      </w:pPr>
-      <w:r>
-        <w:rPr>
-          <w:rFonts w:ascii="NewsGotT" w:hAnsi="NewsGotT"/>
-          <w:lang w:val="pt-BR" w:eastAsia="x-none"/>
-        </w:rPr>
-        <w:t>- Raciocínio automatizado (discurso), para utilizar a informação do mapa de conhecimento armazenada para responder a perguntas e para tirar novas conclusões, quando necessário</w:t>
-      </w:r>
-    </w:p>
-    <w:p>
-      <w:pPr>
-        <w:spacing w:line="360" w:lineRule="auto"/>
-        <w:jc w:val="both"/>
-        <w:rPr>
-          <w:rFonts w:ascii="NewsGotT" w:hAnsi="NewsGotT"/>
-          <w:lang w:val="pt-BR" w:eastAsia="x-none"/>
-        </w:rPr>
-      </w:pPr>
-    </w:p>
-    <w:p>
-      <w:pPr>
-        <w:spacing w:line="360" w:lineRule="auto"/>
-        <w:jc w:val="both"/>
-        <w:rPr>
-          <w:rFonts w:ascii="NewsGotT" w:hAnsi="NewsGotT"/>
-          <w:lang w:val="pt-BR" w:eastAsia="x-none"/>
-        </w:rPr>
-      </w:pPr>
-      <w:r>
-        <w:rPr>
-          <w:rFonts w:ascii="NewsGotT" w:hAnsi="NewsGotT"/>
-          <w:lang w:val="pt-BR" w:eastAsia="x-none"/>
-        </w:rPr>
-        <w:t xml:space="preserve">- Aprendizagem da máquina, para analisar dados para </w:t>
-      </w:r>
-      <w:proofErr w:type="spellStart"/>
-      <w:r>
-        <w:rPr>
-          <w:rFonts w:ascii="NewsGotT" w:hAnsi="NewsGotT"/>
-          <w:lang w:val="pt-BR" w:eastAsia="x-none"/>
-        </w:rPr>
-        <w:t>detetar</w:t>
-      </w:r>
-      <w:proofErr w:type="spellEnd"/>
-      <w:r>
-        <w:rPr>
-          <w:rFonts w:ascii="NewsGotT" w:hAnsi="NewsGotT"/>
-          <w:lang w:val="pt-BR" w:eastAsia="x-none"/>
-        </w:rPr>
-        <w:t xml:space="preserve"> e extrapolar padrões que ajudarão a adaptar-se a novas circunstâncias</w:t>
-      </w:r>
-    </w:p>
-    <w:p>
-      <w:pPr>
-        <w:spacing w:line="360" w:lineRule="auto"/>
-        <w:jc w:val="both"/>
-        <w:rPr>
-          <w:rFonts w:ascii="NewsGotT" w:hAnsi="NewsGotT"/>
-          <w:lang w:val="pt-BR" w:eastAsia="x-none"/>
-        </w:rPr>
-      </w:pPr>
-    </w:p>
-    <w:p>
-      <w:pPr>
-        <w:spacing w:line="360" w:lineRule="auto"/>
-        <w:jc w:val="both"/>
-        <w:rPr>
-          <w:rFonts w:ascii="NewsGotT" w:hAnsi="NewsGotT"/>
-          <w:lang w:val="pt-BR" w:eastAsia="x-none"/>
-        </w:rPr>
-      </w:pPr>
-      <w:r>
-        <w:rPr>
-          <w:rFonts w:ascii="NewsGotT" w:hAnsi="NewsGotT"/>
-          <w:lang w:val="pt-BR" w:eastAsia="x-none"/>
-        </w:rPr>
-        <w:t>- Visão por computador para perceber objetos ou a análise de imagens para encontrar características das imagens</w:t>
-      </w:r>
-    </w:p>
-    <w:p>
-      <w:pPr>
-        <w:spacing w:line="360" w:lineRule="auto"/>
-        <w:jc w:val="both"/>
-        <w:rPr>
-          <w:rFonts w:ascii="NewsGotT" w:hAnsi="NewsGotT"/>
-          <w:lang w:val="pt-BR" w:eastAsia="x-none"/>
-        </w:rPr>
-      </w:pPr>
-    </w:p>
-    <w:p>
-      <w:pPr>
-        <w:spacing w:line="360" w:lineRule="auto"/>
-        <w:jc w:val="both"/>
-        <w:rPr>
-          <w:rFonts w:ascii="NewsGotT" w:hAnsi="NewsGotT"/>
-          <w:lang w:val="pt-BR" w:eastAsia="x-none"/>
-        </w:rPr>
-      </w:pPr>
-      <w:r>
-        <w:rPr>
-          <w:rFonts w:ascii="NewsGotT" w:hAnsi="NewsGotT"/>
-          <w:lang w:val="pt-BR" w:eastAsia="x-none"/>
-        </w:rPr>
-        <w:t>- Dispositivos robóticos que podem manipular e interagir com o seu ambiente. Isso significa movimentar os objetos com base nas circunstâncias</w:t>
-      </w:r>
-    </w:p>
-    <w:p>
-      <w:pPr>
-        <w:spacing w:line="360" w:lineRule="auto"/>
-        <w:jc w:val="both"/>
-        <w:rPr>
-          <w:rFonts w:ascii="NewsGotT" w:hAnsi="NewsGotT"/>
-          <w:lang w:val="pt-BR" w:eastAsia="x-none"/>
-        </w:rPr>
-      </w:pPr>
-    </w:p>
-    <w:p>
-      <w:pPr>
-        <w:spacing w:line="360" w:lineRule="auto"/>
-        <w:jc w:val="both"/>
-        <w:rPr>
-          <w:rFonts w:ascii="NewsGotT" w:hAnsi="NewsGotT"/>
-          <w:lang w:val="pt-BR" w:eastAsia="x-none"/>
-        </w:rPr>
-      </w:pPr>
-      <w:r>
-        <w:rPr>
-          <w:rFonts w:ascii="NewsGotT" w:hAnsi="NewsGotT"/>
-          <w:lang w:val="pt-BR" w:eastAsia="x-none"/>
-        </w:rPr>
         <w:t xml:space="preserve">- Planeamento, programação e otimização, o que significa descobrir formas de tomar planos de decisão ou alcançar objetivos especificados, bem como analisar o desempenho dos planos e desenhos. </w:t>
       </w:r>
     </w:p>
@@ -2458,7 +2861,6 @@
           <w:noProof/>
           <w:lang w:eastAsia="x-none"/>
         </w:rPr>
-        <w:lastRenderedPageBreak/>
         <w:drawing>
           <wp:inline distT="0" distB="0" distL="0" distR="0" wp14:anchorId="7635563B" wp14:editId="773A0A9E">
             <wp:extent cx="1632857" cy="2057400"/>
@@ -2884,13 +3286,428 @@
         <w:rPr>
           <w:rFonts w:ascii="NewsGotT" w:hAnsi="NewsGotT"/>
         </w:rPr>
+        <w:t>Aprendizagem</w:t>
+      </w:r>
+      <w:proofErr w:type="spellEnd"/>
+      <w:r>
+        <w:rPr>
+          <w:rFonts w:ascii="NewsGotT" w:hAnsi="NewsGotT"/>
+        </w:rPr>
+        <w:t xml:space="preserve"> </w:t>
+      </w:r>
+      <w:proofErr w:type="spellStart"/>
+      <w:r>
+        <w:rPr>
+          <w:rFonts w:ascii="NewsGotT" w:hAnsi="NewsGotT"/>
+        </w:rPr>
+        <w:t>Supervisionada</w:t>
+      </w:r>
+      <w:bookmarkEnd w:id="1"/>
+      <w:proofErr w:type="spellEnd"/>
+      <w:r>
+        <w:rPr>
+          <w:rFonts w:ascii="NewsGotT" w:hAnsi="NewsGotT"/>
+        </w:rPr>
+        <w:t xml:space="preserve"> </w:t>
+      </w:r>
+    </w:p>
+    <w:p>
+      <w:pPr>
+        <w:pStyle w:val="TOC1"/>
+        <w:spacing w:line="360" w:lineRule="auto"/>
+        <w:jc w:val="both"/>
+        <w:rPr>
+          <w:rFonts w:ascii="NewsGotT" w:hAnsi="NewsGotT"/>
+        </w:rPr>
+      </w:pPr>
+    </w:p>
+    <w:p>
+      <w:pPr>
+        <w:pStyle w:val="TOC1"/>
+        <w:spacing w:line="360" w:lineRule="auto"/>
+        <w:jc w:val="both"/>
+        <w:rPr>
+          <w:rFonts w:ascii="NewsGotT" w:hAnsi="NewsGotT"/>
+        </w:rPr>
+      </w:pPr>
+      <w:proofErr w:type="spellStart"/>
+      <w:r>
+        <w:rPr>
+          <w:rFonts w:ascii="NewsGotT" w:hAnsi="NewsGotT"/>
+        </w:rPr>
+        <w:t>Regressão</w:t>
+      </w:r>
+      <w:proofErr w:type="spellEnd"/>
+      <w:r>
+        <w:rPr>
+          <w:rFonts w:ascii="NewsGotT" w:hAnsi="NewsGotT"/>
+        </w:rPr>
+        <w:t xml:space="preserve"> </w:t>
+      </w:r>
+      <w:proofErr w:type="spellStart"/>
+      <w:r>
+        <w:rPr>
+          <w:rFonts w:ascii="NewsGotT" w:hAnsi="NewsGotT"/>
+        </w:rPr>
+        <w:t>Logística</w:t>
+      </w:r>
+      <w:proofErr w:type="spellEnd"/>
+      <w:r>
+        <w:rPr>
+          <w:rFonts w:ascii="NewsGotT" w:hAnsi="NewsGotT"/>
+        </w:rPr>
+        <w:t xml:space="preserve"> </w:t>
+      </w:r>
+    </w:p>
+    <w:p>
+      <w:pPr>
+        <w:spacing w:line="360" w:lineRule="auto"/>
+        <w:jc w:val="both"/>
+        <w:rPr>
+          <w:rFonts w:ascii="NewsGotT" w:hAnsi="NewsGotT"/>
+        </w:rPr>
+      </w:pPr>
+    </w:p>
+    <w:p>
+      <w:pPr>
+        <w:spacing w:line="360" w:lineRule="auto"/>
+        <w:jc w:val="both"/>
+        <w:rPr>
+          <w:rFonts w:ascii="NewsGotT" w:hAnsi="NewsGotT"/>
+          <w:lang w:val="pt-BR"/>
+        </w:rPr>
+      </w:pPr>
+      <w:r>
+        <w:rPr>
+          <w:rFonts w:ascii="NewsGotT" w:hAnsi="NewsGotT"/>
+          <w:lang w:val="pt-BR"/>
+        </w:rPr>
+        <w:t xml:space="preserve">As técnicas de regressão são versáteis na sua aplicação à investigação médica porque podem medir as associações, prever resultados, e controlar para efeitos variáveis confusos. Como uma dessas técnicas, a regressão logística é uma forma eficiente e poderosa de analisar o efeito de um grupo de variáveis independentes sobre um resultado binário, quantificando a contribuição única de cada variável independente. Utilizando componentes da regressão linear refletidos na escala </w:t>
+      </w:r>
+      <w:proofErr w:type="spellStart"/>
+      <w:r>
+        <w:rPr>
+          <w:rFonts w:ascii="NewsGotT" w:hAnsi="NewsGotT"/>
+          <w:lang w:val="pt-BR"/>
+        </w:rPr>
+        <w:t>logítica</w:t>
+      </w:r>
+      <w:proofErr w:type="spellEnd"/>
+      <w:r>
+        <w:rPr>
+          <w:rFonts w:ascii="NewsGotT" w:hAnsi="NewsGotT"/>
+          <w:lang w:val="pt-BR"/>
+        </w:rPr>
+        <w:t xml:space="preserve">, a regressão logística identifica iterativamente a combinação linear mais forte de variáveis com a maior probabilidade de detectar o resultado observado. </w:t>
+      </w:r>
+      <w:r>
+        <w:rPr>
+          <w:rFonts w:ascii="NewsGotT" w:hAnsi="NewsGotT"/>
+          <w:lang w:val="pt-BR"/>
+        </w:rPr>
+        <w:fldChar w:fldCharType="begin" w:fldLock="1"/>
+      </w:r>
+      <w:r>
+        <w:rPr>
+          <w:rFonts w:ascii="NewsGotT" w:hAnsi="NewsGotT"/>
+          <w:lang w:val="pt-BR"/>
+        </w:rPr>
+        <w:instrText>ADDIN CSL_CITATION {"citationItems":[{"id":"ITEM-1","itemData":{"DOI":"10.1111/j.1553-2712.2011.01185.x","ISSN":"10696563","PMID":"21996075","abstract":"Regression techniques are versatile in their application to medical research because they can measure associations, predict outcomes, and control for confounding variable effects. As one such technique, logistic regression is an efficient and powerful way to analyze the effect of a group of independent variables on a binary outcome by quantifying each independent variable's unique contribution. Using components of linear regression reflected in the logit scale, logistic regression iteratively identifies the strongest linear combination of variables with the greatest probability of detecting the observed outcome. Important considerations when conducting logistic regression include selecting independent variables, ensuring that relevant assumptions are met, and choosing an appropriate model building strategy. For independent variable selection, one should be guided by such factors as accepted theory, previous empirical investigations, clinical considerations, and univariate statistical analyses, with acknowledgement of potential confounding variables that should be accounted for. Basic assumptions that must be met for logistic regression include independence of errors, linearity in the logit for continuous variables, absence of multicollinearity, and lack of strongly influential outliers. Additionally, there should be an adequate number of events per independent variable to avoid an overfit model, with commonly recommended minimum \"rules of thumb\" ranging from 10 to 20 events per covariate. Regarding model building strategies, the three general types are direct/standard, sequential/hierarchical, and stepwise/statistical, with each having a different emphasis and purpose. Before reaching definitive conclusions from the results of any of these methods, one should formally quantify the model's internal validity (i.e., replicability within the same data set) and external validity (i.e., generalizability beyond the current sample). The resulting logistic regression model's overall fit to the sample data is assessed using various goodness-of-fit measures, with better fit characterized by a smaller difference between observed and model-predicted values. Use of diagnostic statistics is also recommended to further assess the adequacy of the model. Finally, results for independent variables are typically reported as odds ratios (ORs) with 95% confidence intervals (CIs). © 2011 by the Society for Academic Emergency Medicine.","author":[{"dropping-particle":"","family":"Stoltzfus","given":"Jill C.","non-dropping-particle":"","parse-names":false,"suffix":""}],"container-title":"Academic Emergency Medicine","id":"ITEM-1","issue":"10","issued":{"date-parts":[["2011"]]},"page":"1099-1104","title":"Logistic regression: A brief primer","type":"article-journal","volume":"18"},"uris":["http://www.mendeley.com/documents/?uuid=8342422e-5e1b-4ec2-a92a-e85d7f069a2b"]}],"mendeley":{"formattedCitation":"(Stoltzfus, 2011)","plainTextFormattedCitation":"(Stoltzfus, 2011)","previouslyFormattedCitation":"(Stoltzfus, 2011)"},"properties":{"noteIndex":0},"schema":"https://github.com/citation-style-language/schema/raw/master/csl-citation.json"}</w:instrText>
+      </w:r>
+      <w:r>
+        <w:rPr>
+          <w:rFonts w:ascii="NewsGotT" w:hAnsi="NewsGotT"/>
+          <w:lang w:val="pt-BR"/>
+        </w:rPr>
+        <w:fldChar w:fldCharType="separate"/>
+      </w:r>
+      <w:r>
+        <w:rPr>
+          <w:rFonts w:ascii="NewsGotT" w:hAnsi="NewsGotT"/>
+          <w:noProof/>
+          <w:lang w:val="pt-BR"/>
+        </w:rPr>
+        <w:t>(Stoltzfus, 2011)</w:t>
+      </w:r>
+      <w:r>
+        <w:rPr>
+          <w:rFonts w:ascii="NewsGotT" w:hAnsi="NewsGotT"/>
+          <w:lang w:val="pt-BR"/>
+        </w:rPr>
+        <w:fldChar w:fldCharType="end"/>
+      </w:r>
+    </w:p>
+    <w:p>
+      <w:pPr>
+        <w:spacing w:line="360" w:lineRule="auto"/>
+        <w:jc w:val="both"/>
+        <w:rPr>
+          <w:rFonts w:ascii="NewsGotT" w:hAnsi="NewsGotT"/>
+          <w:lang w:val="pt-BR"/>
+        </w:rPr>
+      </w:pPr>
+    </w:p>
+    <w:p>
+      <w:pPr>
+        <w:spacing w:line="360" w:lineRule="auto"/>
+        <w:jc w:val="both"/>
+        <w:rPr>
+          <w:rFonts w:ascii="NewsGotT" w:hAnsi="NewsGotT"/>
+          <w:lang w:val="pt-BR"/>
+        </w:rPr>
+      </w:pPr>
+      <w:r>
+        <w:rPr>
+          <w:rFonts w:ascii="NewsGotT" w:hAnsi="NewsGotT"/>
+          <w:lang w:val="pt-BR"/>
+        </w:rPr>
+        <w:t xml:space="preserve">Considerações importantes na condução da regressão logística incluem a </w:t>
+      </w:r>
+      <w:proofErr w:type="spellStart"/>
+      <w:r>
+        <w:rPr>
+          <w:rFonts w:ascii="NewsGotT" w:hAnsi="NewsGotT"/>
+          <w:lang w:val="pt-BR"/>
+        </w:rPr>
+        <w:t>selecção</w:t>
+      </w:r>
+      <w:proofErr w:type="spellEnd"/>
+      <w:r>
+        <w:rPr>
+          <w:rFonts w:ascii="NewsGotT" w:hAnsi="NewsGotT"/>
+          <w:lang w:val="pt-BR"/>
+        </w:rPr>
+        <w:t xml:space="preserve"> de variáveis independentes, a garantia de que os pressupostos relevantes são cumpridos, e a escolha de uma estratégia adequada de construção de modelos. Para a </w:t>
+      </w:r>
+      <w:proofErr w:type="spellStart"/>
+      <w:r>
+        <w:rPr>
+          <w:rFonts w:ascii="NewsGotT" w:hAnsi="NewsGotT"/>
+          <w:lang w:val="pt-BR"/>
+        </w:rPr>
+        <w:t>selecção</w:t>
+      </w:r>
+      <w:proofErr w:type="spellEnd"/>
+      <w:r>
+        <w:rPr>
+          <w:rFonts w:ascii="NewsGotT" w:hAnsi="NewsGotT"/>
+          <w:lang w:val="pt-BR"/>
+        </w:rPr>
+        <w:t xml:space="preserve"> de variáveis independentes, deve-se orientar por </w:t>
+      </w:r>
+      <w:proofErr w:type="spellStart"/>
+      <w:r>
+        <w:rPr>
+          <w:rFonts w:ascii="NewsGotT" w:hAnsi="NewsGotT"/>
+          <w:lang w:val="pt-BR"/>
+        </w:rPr>
+        <w:t>factores</w:t>
+      </w:r>
+      <w:proofErr w:type="spellEnd"/>
+      <w:r>
+        <w:rPr>
+          <w:rFonts w:ascii="NewsGotT" w:hAnsi="NewsGotT"/>
+          <w:lang w:val="pt-BR"/>
+        </w:rPr>
+        <w:t xml:space="preserve"> tais como teoria aceite, investigações empíricas anteriores, considerações clínicas, e análises estatísticas </w:t>
+      </w:r>
+      <w:proofErr w:type="spellStart"/>
+      <w:r>
+        <w:rPr>
+          <w:rFonts w:ascii="NewsGotT" w:hAnsi="NewsGotT"/>
+          <w:lang w:val="pt-BR"/>
+        </w:rPr>
+        <w:t>univariadas</w:t>
+      </w:r>
+      <w:proofErr w:type="spellEnd"/>
+      <w:r>
+        <w:rPr>
+          <w:rFonts w:ascii="NewsGotT" w:hAnsi="NewsGotT"/>
+          <w:lang w:val="pt-BR"/>
+        </w:rPr>
+        <w:t xml:space="preserve">, com reconhecimento de potenciais variáveis confusas que devem ser contabilizadas. Os pressupostos básicos que devem ser cumpridos para a regressão logística incluem independência de erros, linearidade no </w:t>
+      </w:r>
+      <w:proofErr w:type="spellStart"/>
+      <w:r>
+        <w:rPr>
+          <w:rFonts w:ascii="NewsGotT" w:hAnsi="NewsGotT"/>
+          <w:lang w:val="pt-BR"/>
+        </w:rPr>
+        <w:t>logit</w:t>
+      </w:r>
+      <w:proofErr w:type="spellEnd"/>
+      <w:r>
+        <w:rPr>
+          <w:rFonts w:ascii="NewsGotT" w:hAnsi="NewsGotT"/>
+          <w:lang w:val="pt-BR"/>
+        </w:rPr>
+        <w:t xml:space="preserve"> para variáveis contínuas, ausência de </w:t>
+      </w:r>
+      <w:proofErr w:type="spellStart"/>
+      <w:r>
+        <w:rPr>
+          <w:rFonts w:ascii="NewsGotT" w:hAnsi="NewsGotT"/>
+          <w:lang w:val="pt-BR"/>
+        </w:rPr>
+        <w:t>multicolinearidade</w:t>
+      </w:r>
+      <w:proofErr w:type="spellEnd"/>
+      <w:r>
+        <w:rPr>
+          <w:rFonts w:ascii="NewsGotT" w:hAnsi="NewsGotT"/>
+          <w:lang w:val="pt-BR"/>
+        </w:rPr>
+        <w:t xml:space="preserve">, e ausência de </w:t>
+      </w:r>
+      <w:proofErr w:type="spellStart"/>
+      <w:r>
+        <w:rPr>
+          <w:rFonts w:ascii="NewsGotT" w:hAnsi="NewsGotT"/>
+          <w:lang w:val="pt-BR"/>
+        </w:rPr>
+        <w:t>outliers</w:t>
+      </w:r>
+      <w:proofErr w:type="spellEnd"/>
+      <w:r>
+        <w:rPr>
+          <w:rFonts w:ascii="NewsGotT" w:hAnsi="NewsGotT"/>
+          <w:lang w:val="pt-BR"/>
+        </w:rPr>
+        <w:t xml:space="preserve"> fortemente influentes. Além disso, deve haver um número adequado de eventos por variável independente para evitar um modelo de </w:t>
+      </w:r>
+      <w:proofErr w:type="spellStart"/>
+      <w:r>
+        <w:rPr>
+          <w:rFonts w:ascii="NewsGotT" w:hAnsi="NewsGotT"/>
+          <w:lang w:val="pt-BR"/>
+        </w:rPr>
+        <w:t>sobreajustamento</w:t>
+      </w:r>
+      <w:proofErr w:type="spellEnd"/>
+      <w:r>
+        <w:rPr>
+          <w:rFonts w:ascii="NewsGotT" w:hAnsi="NewsGotT"/>
+          <w:lang w:val="pt-BR"/>
+        </w:rPr>
+        <w:t xml:space="preserve">, com "regras de polegar" mínimas geralmente recomendadas, variando de 10 a 20 eventos por </w:t>
+      </w:r>
+      <w:proofErr w:type="spellStart"/>
+      <w:r>
+        <w:rPr>
+          <w:rFonts w:ascii="NewsGotT" w:hAnsi="NewsGotT"/>
+          <w:lang w:val="pt-BR"/>
+        </w:rPr>
+        <w:t>covariada</w:t>
+      </w:r>
+      <w:proofErr w:type="spellEnd"/>
+      <w:r>
+        <w:rPr>
+          <w:rFonts w:ascii="NewsGotT" w:hAnsi="NewsGotT"/>
+          <w:lang w:val="pt-BR"/>
+        </w:rPr>
+        <w:t xml:space="preserve">. Relativamente às estratégias de construção de modelos, os três tipos gerais são </w:t>
+      </w:r>
+      <w:proofErr w:type="spellStart"/>
+      <w:r>
+        <w:rPr>
+          <w:rFonts w:ascii="NewsGotT" w:hAnsi="NewsGotT"/>
+          <w:lang w:val="pt-BR"/>
+        </w:rPr>
+        <w:t>direct</w:t>
+      </w:r>
+      <w:proofErr w:type="spellEnd"/>
+      <w:r>
+        <w:rPr>
+          <w:lang w:val="pt-BR"/>
+        </w:rPr>
+        <w:t>⁄</w:t>
+      </w:r>
+      <w:r>
+        <w:rPr>
+          <w:rFonts w:ascii="NewsGotT" w:hAnsi="NewsGotT"/>
+          <w:lang w:val="pt-BR"/>
+        </w:rPr>
+        <w:t xml:space="preserve"> standard, sequencial </w:t>
+      </w:r>
+      <w:r>
+        <w:rPr>
+          <w:lang w:val="pt-BR"/>
+        </w:rPr>
+        <w:t>⁄</w:t>
+      </w:r>
+      <w:r>
+        <w:rPr>
+          <w:rFonts w:ascii="NewsGotT" w:hAnsi="NewsGotT"/>
+          <w:lang w:val="pt-BR"/>
+        </w:rPr>
+        <w:t xml:space="preserve"> hierárquico, e passo a passo </w:t>
+      </w:r>
+      <w:r>
+        <w:rPr>
+          <w:lang w:val="pt-BR"/>
+        </w:rPr>
+        <w:t>⁄</w:t>
+      </w:r>
+      <w:r>
+        <w:rPr>
+          <w:rFonts w:ascii="NewsGotT" w:hAnsi="NewsGotT"/>
+          <w:lang w:val="pt-BR"/>
+        </w:rPr>
+        <w:t xml:space="preserve"> estatístico, tendo cada um deles uma ênfase e um objetivo diferentes. Antes de se chegar a conclusões definitivas a partir dos resultados de qualquer destes métodos, deve-se quantificar </w:t>
+      </w:r>
+      <w:r>
+        <w:rPr>
+          <w:rFonts w:ascii="NewsGotT" w:hAnsi="NewsGotT"/>
+          <w:lang w:val="pt-BR"/>
+        </w:rPr>
         <w:lastRenderedPageBreak/>
-        <w:t>Aprendizagem</w:t>
-      </w:r>
-      <w:proofErr w:type="spellEnd"/>
-      <w:r>
-        <w:rPr>
-          <w:rFonts w:ascii="NewsGotT" w:hAnsi="NewsGotT"/>
+        <w:t xml:space="preserve">formalmente a validade interna do modelo (ou seja, a </w:t>
+      </w:r>
+      <w:proofErr w:type="spellStart"/>
+      <w:r>
+        <w:rPr>
+          <w:rFonts w:ascii="NewsGotT" w:hAnsi="NewsGotT"/>
+          <w:lang w:val="pt-BR"/>
+        </w:rPr>
+        <w:t>replicabilidade</w:t>
+      </w:r>
+      <w:proofErr w:type="spellEnd"/>
+      <w:r>
+        <w:rPr>
+          <w:rFonts w:ascii="NewsGotT" w:hAnsi="NewsGotT"/>
+          <w:lang w:val="pt-BR"/>
+        </w:rPr>
+        <w:t xml:space="preserve"> dentro do mesmo conjunto de dados) e a validade externa (ou seja, a </w:t>
+      </w:r>
+      <w:proofErr w:type="spellStart"/>
+      <w:r>
+        <w:rPr>
+          <w:rFonts w:ascii="NewsGotT" w:hAnsi="NewsGotT"/>
+          <w:lang w:val="pt-BR"/>
+        </w:rPr>
+        <w:t>generalizabilidade</w:t>
+      </w:r>
+      <w:proofErr w:type="spellEnd"/>
+      <w:r>
+        <w:rPr>
+          <w:rFonts w:ascii="NewsGotT" w:hAnsi="NewsGotT"/>
+          <w:lang w:val="pt-BR"/>
+        </w:rPr>
+        <w:t xml:space="preserve"> para além da amostra atual). A adequação global do modelo de regressão logística resultante aos dados da amostra é avaliada utilizando várias medidas de adequação, com uma melhor adequação caracterizada por uma menor diferença entre os valores observados e os valores previstos no modelo. Recomenda-se também a utilização de estatísticas de diagnóstico para avaliar melhor a adequação do modelo. Finalmente, os resultados para variáveis independentes são normalmente reportados como </w:t>
+      </w:r>
+      <w:proofErr w:type="spellStart"/>
+      <w:r>
+        <w:rPr>
+          <w:rFonts w:ascii="NewsGotT" w:hAnsi="NewsGotT"/>
+          <w:lang w:val="pt-BR"/>
+        </w:rPr>
+        <w:t>odds</w:t>
+      </w:r>
+      <w:proofErr w:type="spellEnd"/>
+      <w:r>
+        <w:rPr>
+          <w:rFonts w:ascii="NewsGotT" w:hAnsi="NewsGotT"/>
+          <w:lang w:val="pt-BR"/>
         </w:rPr>
         <w:t xml:space="preserve"> </w:t>
       </w:r>
@@ -2898,113 +3715,49 @@
       <w:r>
         <w:rPr>
           <w:rFonts w:ascii="NewsGotT" w:hAnsi="NewsGotT"/>
-        </w:rPr>
-        <w:t>Supervisionada</w:t>
-      </w:r>
-      <w:bookmarkEnd w:id="1"/>
-      <w:proofErr w:type="spellEnd"/>
-      <w:r>
-        <w:rPr>
-          <w:rFonts w:ascii="NewsGotT" w:hAnsi="NewsGotT"/>
-        </w:rPr>
-        <w:t xml:space="preserve"> </w:t>
-      </w:r>
-    </w:p>
-    <w:p>
-      <w:pPr>
-        <w:pStyle w:val="TOC1"/>
-        <w:spacing w:line="360" w:lineRule="auto"/>
-        <w:jc w:val="both"/>
-        <w:rPr>
-          <w:rFonts w:ascii="NewsGotT" w:hAnsi="NewsGotT"/>
-        </w:rPr>
-      </w:pPr>
-    </w:p>
-    <w:p>
-      <w:pPr>
-        <w:pStyle w:val="TOC1"/>
-        <w:spacing w:line="360" w:lineRule="auto"/>
-        <w:jc w:val="both"/>
-        <w:rPr>
-          <w:rFonts w:ascii="NewsGotT" w:hAnsi="NewsGotT"/>
-        </w:rPr>
-      </w:pPr>
-      <w:proofErr w:type="spellStart"/>
-      <w:r>
-        <w:rPr>
-          <w:rFonts w:ascii="NewsGotT" w:hAnsi="NewsGotT"/>
-        </w:rPr>
-        <w:t>Regressão</w:t>
-      </w:r>
-      <w:proofErr w:type="spellEnd"/>
-      <w:r>
-        <w:rPr>
-          <w:rFonts w:ascii="NewsGotT" w:hAnsi="NewsGotT"/>
-        </w:rPr>
-        <w:t xml:space="preserve"> </w:t>
-      </w:r>
-      <w:proofErr w:type="spellStart"/>
-      <w:r>
-        <w:rPr>
-          <w:rFonts w:ascii="NewsGotT" w:hAnsi="NewsGotT"/>
-        </w:rPr>
-        <w:t>Logística</w:t>
-      </w:r>
-      <w:proofErr w:type="spellEnd"/>
-      <w:r>
-        <w:rPr>
-          <w:rFonts w:ascii="NewsGotT" w:hAnsi="NewsGotT"/>
-        </w:rPr>
-        <w:t xml:space="preserve"> </w:t>
-      </w:r>
-    </w:p>
-    <w:p>
-      <w:pPr>
-        <w:spacing w:line="360" w:lineRule="auto"/>
-        <w:jc w:val="both"/>
-        <w:rPr>
-          <w:rFonts w:ascii="NewsGotT" w:hAnsi="NewsGotT"/>
-        </w:rPr>
-      </w:pPr>
-    </w:p>
-    <w:p>
-      <w:pPr>
-        <w:spacing w:line="360" w:lineRule="auto"/>
-        <w:jc w:val="both"/>
-        <w:rPr>
-          <w:rFonts w:ascii="NewsGotT" w:hAnsi="NewsGotT"/>
-          <w:lang w:val="pt-BR"/>
-        </w:rPr>
-      </w:pPr>
-      <w:r>
-        <w:rPr>
-          <w:rFonts w:ascii="NewsGotT" w:hAnsi="NewsGotT"/>
-          <w:lang w:val="pt-BR"/>
-        </w:rPr>
-        <w:t xml:space="preserve">As técnicas de regressão são versáteis na sua aplicação à investigação médica porque podem medir as associações, prever resultados, e controlar para efeitos variáveis confusos. Como uma dessas técnicas, a regressão logística é uma forma eficiente e poderosa de analisar o efeito de um grupo de variáveis independentes sobre um resultado binário, quantificando a contribuição única de cada variável independente. Utilizando componentes da regressão linear refletidos na escala </w:t>
-      </w:r>
-      <w:proofErr w:type="spellStart"/>
-      <w:r>
-        <w:rPr>
-          <w:rFonts w:ascii="NewsGotT" w:hAnsi="NewsGotT"/>
-          <w:lang w:val="pt-BR"/>
-        </w:rPr>
-        <w:t>logítica</w:t>
-      </w:r>
-      <w:proofErr w:type="spellEnd"/>
-      <w:r>
-        <w:rPr>
-          <w:rFonts w:ascii="NewsGotT" w:hAnsi="NewsGotT"/>
-          <w:lang w:val="pt-BR"/>
-        </w:rPr>
-        <w:t>, a regressão logística identifica iterativamente a combinação linear mais forte de variáveis com a maior probabilidade de detectar o resultado observado.</w:t>
-      </w:r>
-      <w:r>
-        <w:rPr>
-          <w:rFonts w:ascii="NewsGotT" w:hAnsi="NewsGotT"/>
-          <w:lang w:val="pt-BR"/>
-        </w:rPr>
-        <w:t xml:space="preserve"> </w:t>
+          <w:lang w:val="pt-BR"/>
+        </w:rPr>
+        <w:t>ratios</w:t>
+      </w:r>
+      <w:proofErr w:type="spellEnd"/>
+      <w:r>
+        <w:rPr>
+          <w:rFonts w:ascii="NewsGotT" w:hAnsi="NewsGotT"/>
+          <w:lang w:val="pt-BR"/>
+        </w:rPr>
+        <w:t xml:space="preserve"> (</w:t>
+      </w:r>
+      <w:proofErr w:type="spellStart"/>
+      <w:r>
+        <w:rPr>
+          <w:rFonts w:ascii="NewsGotT" w:hAnsi="NewsGotT"/>
+          <w:lang w:val="pt-BR"/>
+        </w:rPr>
+        <w:t>ORs</w:t>
+      </w:r>
+      <w:proofErr w:type="spellEnd"/>
+      <w:r>
+        <w:rPr>
+          <w:rFonts w:ascii="NewsGotT" w:hAnsi="NewsGotT"/>
+          <w:lang w:val="pt-BR"/>
+        </w:rPr>
+        <w:t>) com intervalos de confiança de 95% (</w:t>
+      </w:r>
+      <w:proofErr w:type="spellStart"/>
+      <w:r>
+        <w:rPr>
+          <w:rFonts w:ascii="NewsGotT" w:hAnsi="NewsGotT"/>
+          <w:lang w:val="pt-BR"/>
+        </w:rPr>
+        <w:t>CIs</w:t>
+      </w:r>
+      <w:proofErr w:type="spellEnd"/>
+      <w:r>
+        <w:rPr>
+          <w:rFonts w:ascii="NewsGotT" w:hAnsi="NewsGotT"/>
+          <w:lang w:val="pt-BR"/>
+        </w:rPr>
+        <w:t xml:space="preserve">). </w:t>
       </w:r>
       <w:r>
         <w:rPr>
@@ -3067,568 +3820,189 @@
           <w:rFonts w:ascii="NewsGotT" w:hAnsi="NewsGotT"/>
           <w:lang w:val="pt-BR"/>
         </w:rPr>
-        <w:t xml:space="preserve">Considerações importantes na condução da regressão logística incluem a </w:t>
-      </w:r>
-      <w:proofErr w:type="spellStart"/>
-      <w:r>
-        <w:rPr>
-          <w:rFonts w:ascii="NewsGotT" w:hAnsi="NewsGotT"/>
-          <w:lang w:val="pt-BR"/>
-        </w:rPr>
-        <w:t>selecção</w:t>
-      </w:r>
-      <w:proofErr w:type="spellEnd"/>
-      <w:r>
-        <w:rPr>
-          <w:rFonts w:ascii="NewsGotT" w:hAnsi="NewsGotT"/>
-          <w:lang w:val="pt-BR"/>
-        </w:rPr>
-        <w:t xml:space="preserve"> de variáveis independentes, a garantia de que os pressupostos relevantes são cumpridos, e a escolha de uma estratégia adequada de construção de modelos. Para a </w:t>
-      </w:r>
-      <w:proofErr w:type="spellStart"/>
-      <w:r>
-        <w:rPr>
-          <w:rFonts w:ascii="NewsGotT" w:hAnsi="NewsGotT"/>
-          <w:lang w:val="pt-BR"/>
-        </w:rPr>
-        <w:t>selecção</w:t>
-      </w:r>
-      <w:proofErr w:type="spellEnd"/>
-      <w:r>
-        <w:rPr>
-          <w:rFonts w:ascii="NewsGotT" w:hAnsi="NewsGotT"/>
-          <w:lang w:val="pt-BR"/>
-        </w:rPr>
-        <w:t xml:space="preserve"> de variáveis independentes, deve-se orientar por </w:t>
-      </w:r>
-      <w:proofErr w:type="spellStart"/>
-      <w:r>
-        <w:rPr>
-          <w:rFonts w:ascii="NewsGotT" w:hAnsi="NewsGotT"/>
-          <w:lang w:val="pt-BR"/>
-        </w:rPr>
-        <w:t>factores</w:t>
-      </w:r>
-      <w:proofErr w:type="spellEnd"/>
-      <w:r>
-        <w:rPr>
-          <w:rFonts w:ascii="NewsGotT" w:hAnsi="NewsGotT"/>
-          <w:lang w:val="pt-BR"/>
-        </w:rPr>
-        <w:t xml:space="preserve"> tais como teoria aceite, investigações empíricas anteriores, considerações clínicas, e análises estatísticas </w:t>
-      </w:r>
-      <w:proofErr w:type="spellStart"/>
-      <w:r>
-        <w:rPr>
-          <w:rFonts w:ascii="NewsGotT" w:hAnsi="NewsGotT"/>
-          <w:lang w:val="pt-BR"/>
-        </w:rPr>
-        <w:t>univariadas</w:t>
-      </w:r>
-      <w:proofErr w:type="spellEnd"/>
-      <w:r>
-        <w:rPr>
-          <w:rFonts w:ascii="NewsGotT" w:hAnsi="NewsGotT"/>
-          <w:lang w:val="pt-BR"/>
-        </w:rPr>
-        <w:t xml:space="preserve">, com reconhecimento de potenciais variáveis confusas que devem ser contabilizadas. Os pressupostos básicos que devem ser cumpridos para a regressão logística incluem independência de erros, linearidade no </w:t>
-      </w:r>
-      <w:proofErr w:type="spellStart"/>
-      <w:r>
-        <w:rPr>
-          <w:rFonts w:ascii="NewsGotT" w:hAnsi="NewsGotT"/>
-          <w:lang w:val="pt-BR"/>
-        </w:rPr>
-        <w:t>logit</w:t>
-      </w:r>
-      <w:proofErr w:type="spellEnd"/>
-      <w:r>
-        <w:rPr>
-          <w:rFonts w:ascii="NewsGotT" w:hAnsi="NewsGotT"/>
-          <w:lang w:val="pt-BR"/>
-        </w:rPr>
-        <w:t xml:space="preserve"> para variáveis contínuas, ausência de </w:t>
-      </w:r>
-      <w:proofErr w:type="spellStart"/>
-      <w:r>
-        <w:rPr>
-          <w:rFonts w:ascii="NewsGotT" w:hAnsi="NewsGotT"/>
-          <w:lang w:val="pt-BR"/>
-        </w:rPr>
-        <w:t>multicolinearidade</w:t>
-      </w:r>
-      <w:proofErr w:type="spellEnd"/>
-      <w:r>
-        <w:rPr>
-          <w:rFonts w:ascii="NewsGotT" w:hAnsi="NewsGotT"/>
-          <w:lang w:val="pt-BR"/>
-        </w:rPr>
-        <w:t xml:space="preserve">, e ausência de </w:t>
-      </w:r>
-      <w:proofErr w:type="spellStart"/>
-      <w:r>
-        <w:rPr>
-          <w:rFonts w:ascii="NewsGotT" w:hAnsi="NewsGotT"/>
-          <w:lang w:val="pt-BR"/>
-        </w:rPr>
-        <w:t>outliers</w:t>
-      </w:r>
-      <w:proofErr w:type="spellEnd"/>
-      <w:r>
-        <w:rPr>
-          <w:rFonts w:ascii="NewsGotT" w:hAnsi="NewsGotT"/>
-          <w:lang w:val="pt-BR"/>
-        </w:rPr>
-        <w:t xml:space="preserve"> fortemente influentes. Além disso, deve haver um número adequado de eventos por variável independente para evitar um modelo de </w:t>
-      </w:r>
-      <w:proofErr w:type="spellStart"/>
-      <w:r>
-        <w:rPr>
-          <w:rFonts w:ascii="NewsGotT" w:hAnsi="NewsGotT"/>
-          <w:lang w:val="pt-BR"/>
-        </w:rPr>
-        <w:t>sobreajustamento</w:t>
-      </w:r>
-      <w:proofErr w:type="spellEnd"/>
-      <w:r>
-        <w:rPr>
-          <w:rFonts w:ascii="NewsGotT" w:hAnsi="NewsGotT"/>
-          <w:lang w:val="pt-BR"/>
-        </w:rPr>
-        <w:t xml:space="preserve">, com "regras de polegar" mínimas geralmente recomendadas, variando de 10 a 20 eventos por </w:t>
-      </w:r>
-      <w:proofErr w:type="spellStart"/>
-      <w:r>
-        <w:rPr>
-          <w:rFonts w:ascii="NewsGotT" w:hAnsi="NewsGotT"/>
-          <w:lang w:val="pt-BR"/>
-        </w:rPr>
-        <w:t>covariada</w:t>
-      </w:r>
-      <w:proofErr w:type="spellEnd"/>
-      <w:r>
-        <w:rPr>
-          <w:rFonts w:ascii="NewsGotT" w:hAnsi="NewsGotT"/>
-          <w:lang w:val="pt-BR"/>
-        </w:rPr>
-        <w:t xml:space="preserve">. Relativamente às estratégias de construção de modelos, os três tipos gerais são </w:t>
-      </w:r>
-      <w:proofErr w:type="spellStart"/>
-      <w:r>
-        <w:rPr>
-          <w:rFonts w:ascii="NewsGotT" w:hAnsi="NewsGotT"/>
-          <w:lang w:val="pt-BR"/>
-        </w:rPr>
-        <w:t>direct</w:t>
-      </w:r>
-      <w:proofErr w:type="spellEnd"/>
-      <w:r>
-        <w:rPr>
-          <w:lang w:val="pt-BR"/>
-        </w:rPr>
-        <w:t>⁄</w:t>
-      </w:r>
-      <w:r>
-        <w:rPr>
-          <w:rFonts w:ascii="NewsGotT" w:hAnsi="NewsGotT"/>
-          <w:lang w:val="pt-BR"/>
-        </w:rPr>
-        <w:t xml:space="preserve"> standard, sequencial </w:t>
-      </w:r>
-      <w:r>
-        <w:rPr>
-          <w:lang w:val="pt-BR"/>
-        </w:rPr>
-        <w:t>⁄</w:t>
-      </w:r>
-      <w:r>
-        <w:rPr>
-          <w:rFonts w:ascii="NewsGotT" w:hAnsi="NewsGotT"/>
-          <w:lang w:val="pt-BR"/>
-        </w:rPr>
-        <w:t xml:space="preserve"> hierárquico, e passo a passo </w:t>
-      </w:r>
-      <w:r>
-        <w:rPr>
-          <w:lang w:val="pt-BR"/>
-        </w:rPr>
-        <w:t>⁄</w:t>
-      </w:r>
-      <w:r>
-        <w:rPr>
-          <w:rFonts w:ascii="NewsGotT" w:hAnsi="NewsGotT"/>
-          <w:lang w:val="pt-BR"/>
-        </w:rPr>
-        <w:t xml:space="preserve"> estatístico, tendo cada um deles uma ênfase e um objetivo diferentes. Antes de se chegar a conclusões definitivas a partir dos resultados de qualquer destes métodos, deve-se quantificar formalmente a validade interna do modelo (ou seja, a </w:t>
-      </w:r>
-      <w:proofErr w:type="spellStart"/>
-      <w:r>
-        <w:rPr>
-          <w:rFonts w:ascii="NewsGotT" w:hAnsi="NewsGotT"/>
-          <w:lang w:val="pt-BR"/>
-        </w:rPr>
-        <w:t>replicabilidade</w:t>
-      </w:r>
-      <w:proofErr w:type="spellEnd"/>
-      <w:r>
-        <w:rPr>
-          <w:rFonts w:ascii="NewsGotT" w:hAnsi="NewsGotT"/>
-          <w:lang w:val="pt-BR"/>
-        </w:rPr>
-        <w:t xml:space="preserve"> dentro do mesmo conjunto de dados) e a validade externa (ou seja, a </w:t>
-      </w:r>
-      <w:proofErr w:type="spellStart"/>
-      <w:r>
-        <w:rPr>
-          <w:rFonts w:ascii="NewsGotT" w:hAnsi="NewsGotT"/>
-          <w:lang w:val="pt-BR"/>
-        </w:rPr>
-        <w:t>generalizabilidade</w:t>
-      </w:r>
-      <w:proofErr w:type="spellEnd"/>
-      <w:r>
-        <w:rPr>
-          <w:rFonts w:ascii="NewsGotT" w:hAnsi="NewsGotT"/>
-          <w:lang w:val="pt-BR"/>
-        </w:rPr>
-        <w:t xml:space="preserve"> para além da amostra atual). A adequação global do modelo de regressão logística resultante aos dados da amostra é avaliada utilizando várias medidas de adequação, com uma melhor adequação caracterizada por uma menor diferença entre os valores observados e os valores previstos no modelo. Recomenda-se também a utilização de estatísticas de diagnóstico para avaliar melhor a adequação do modelo. Finalmente, os resultados para variáveis </w:t>
-      </w:r>
+        <w:t xml:space="preserve">Conclusão: </w:t>
+      </w:r>
+    </w:p>
+    <w:p>
+      <w:pPr>
+        <w:spacing w:line="360" w:lineRule="auto"/>
+        <w:jc w:val="both"/>
+        <w:rPr>
+          <w:rFonts w:ascii="NewsGotT" w:hAnsi="NewsGotT"/>
+          <w:lang w:val="pt-BR"/>
+        </w:rPr>
+      </w:pPr>
+      <w:r>
+        <w:rPr>
+          <w:rFonts w:ascii="NewsGotT" w:hAnsi="NewsGotT"/>
+          <w:lang w:val="pt-BR"/>
+        </w:rPr>
+        <w:t>A regressão logística é uma forma eficiente e poderosa de avaliar contribuições variáveis independentes para um resultado binário, mas a sua exatidão depende em grande parte de uma cuidadosa seleção das variáveis com satisfação dos pressupostos básicos, bem como da escolha apropriada da estratégia de construção do modelo e validação dos resultados. Além disso, é evidente que um modelo de regressão logística bem construído não é o único determinante de uma investigação de alta qualidade - desenvolver uma hipótese clinicamente relevante e objetivamente mensurável, implementar uma concepção de estudo e um plano de análise estatística apropriados, e relatar com precisão tanto os resultados como as conclusões são todas considerações importantes. Portanto, os leitores que prestarem muita atenção aos parâmetros da sua análise de regressão logística no contexto de um estudo bem concebido e bem executado, darão o contributo mais significativo para a medicina de emergência baseada em provas.</w:t>
+      </w:r>
+      <w:r>
+        <w:rPr>
+          <w:rFonts w:ascii="NewsGotT" w:hAnsi="NewsGotT"/>
+          <w:lang w:val="pt-BR"/>
+        </w:rPr>
+        <w:fldChar w:fldCharType="begin" w:fldLock="1"/>
+      </w:r>
+      <w:r>
+        <w:rPr>
+          <w:rFonts w:ascii="NewsGotT" w:hAnsi="NewsGotT"/>
+          <w:lang w:val="pt-BR"/>
+        </w:rPr>
+        <w:instrText>ADDIN CSL_CITATION {"citationItems":[{"id":"ITEM-1","itemData":{"DOI":"10.1111/j.1553-2712.2011.01185.x","ISSN":"10696563","PMID":"21996075","abstract":"Regression techniques are versatile in their application to medical research because they can measure associations, predict outcomes, and control for confounding variable effects. As one such technique, logistic regression is an efficient and powerful way to analyze the effect of a group of independent variables on a binary outcome by quantifying each independent variable's unique contribution. Using components of linear regression reflected in the logit scale, logistic regression iteratively identifies the strongest linear combination of variables with the greatest probability of detecting the observed outcome. Important considerations when conducting logistic regression include selecting independent variables, ensuring that relevant assumptions are met, and choosing an appropriate model building strategy. For independent variable selection, one should be guided by such factors as accepted theory, previous empirical investigations, clinical considerations, and univariate statistical analyses, with acknowledgement of potential confounding variables that should be accounted for. Basic assumptions that must be met for logistic regression include independence of errors, linearity in the logit for continuous variables, absence of multicollinearity, and lack of strongly influential outliers. Additionally, there should be an adequate number of events per independent variable to avoid an overfit model, with commonly recommended minimum \"rules of thumb\" ranging from 10 to 20 events per covariate. Regarding model building strategies, the three general types are direct/standard, sequential/hierarchical, and stepwise/statistical, with each having a different emphasis and purpose. Before reaching definitive conclusions from the results of any of these methods, one should formally quantify the model's internal validity (i.e., replicability within the same data set) and external validity (i.e., generalizability beyond the current sample). The resulting logistic regression model's overall fit to the sample data is assessed using various goodness-of-fit measures, with better fit characterized by a smaller difference between observed and model-predicted values. Use of diagnostic statistics is also recommended to further assess the adequacy of the model. Finally, results for independent variables are typically reported as odds ratios (ORs) with 95% confidence intervals (CIs). © 2011 by the Society for Academic Emergency Medicine.","author":[{"dropping-particle":"","family":"Stoltzfus","given":"Jill C.","non-dropping-particle":"","parse-names":false,"suffix":""}],"container-title":"Academic Emergency Medicine","id":"ITEM-1","issue":"10","issued":{"date-parts":[["2011"]]},"page":"1099-1104","title":"Logistic regression: A brief primer","type":"article-journal","volume":"18"},"uris":["http://www.mendeley.com/documents/?uuid=8342422e-5e1b-4ec2-a92a-e85d7f069a2b"]}],"mendeley":{"formattedCitation":"(Stoltzfus, 2011)","plainTextFormattedCitation":"(Stoltzfus, 2011)","previouslyFormattedCitation":"(Stoltzfus, 2011)"},"properties":{"noteIndex":0},"schema":"https://github.com/citation-style-language/schema/raw/master/csl-citation.json"}</w:instrText>
+      </w:r>
+      <w:r>
+        <w:rPr>
+          <w:rFonts w:ascii="NewsGotT" w:hAnsi="NewsGotT"/>
+          <w:lang w:val="pt-BR"/>
+        </w:rPr>
+        <w:fldChar w:fldCharType="separate"/>
+      </w:r>
+      <w:r>
+        <w:rPr>
+          <w:rFonts w:ascii="NewsGotT" w:hAnsi="NewsGotT"/>
+          <w:noProof/>
+          <w:lang w:val="pt-BR"/>
+        </w:rPr>
+        <w:t>(</w:t>
+      </w:r>
+      <w:proofErr w:type="spellStart"/>
+      <w:r>
+        <w:rPr>
+          <w:rFonts w:ascii="NewsGotT" w:hAnsi="NewsGotT"/>
+          <w:noProof/>
+          <w:lang w:val="pt-BR"/>
+        </w:rPr>
+        <w:t>Stoltzfus</w:t>
+      </w:r>
+      <w:proofErr w:type="spellEnd"/>
+      <w:r>
+        <w:rPr>
+          <w:rFonts w:ascii="NewsGotT" w:hAnsi="NewsGotT"/>
+          <w:noProof/>
+          <w:lang w:val="pt-BR"/>
+        </w:rPr>
+        <w:t>, 2011)</w:t>
+      </w:r>
+      <w:r>
+        <w:rPr>
+          <w:rFonts w:ascii="NewsGotT" w:hAnsi="NewsGotT"/>
+          <w:lang w:val="pt-BR"/>
+        </w:rPr>
+        <w:fldChar w:fldCharType="end"/>
+      </w:r>
+    </w:p>
+    <w:p>
+      <w:pPr>
+        <w:spacing w:line="360" w:lineRule="auto"/>
+        <w:jc w:val="both"/>
+        <w:rPr>
+          <w:rFonts w:ascii="NewsGotT" w:hAnsi="NewsGotT"/>
+          <w:lang w:val="pt-BR"/>
+        </w:rPr>
+      </w:pPr>
+    </w:p>
+    <w:p>
+      <w:pPr>
+        <w:spacing w:line="360" w:lineRule="auto"/>
+        <w:jc w:val="both"/>
+        <w:rPr>
+          <w:rFonts w:ascii="NewsGotT" w:hAnsi="NewsGotT"/>
+          <w:lang w:val="pt-BR"/>
+        </w:rPr>
+      </w:pPr>
+    </w:p>
+    <w:p>
+      <w:pPr>
+        <w:spacing w:line="360" w:lineRule="auto"/>
+        <w:jc w:val="both"/>
+        <w:rPr>
+          <w:rFonts w:ascii="NewsGotT" w:hAnsi="NewsGotT"/>
+          <w:lang w:val="pt-BR"/>
+        </w:rPr>
+      </w:pPr>
+    </w:p>
+    <w:p>
+      <w:pPr>
+        <w:spacing w:line="360" w:lineRule="auto"/>
+        <w:jc w:val="both"/>
+        <w:rPr>
+          <w:rFonts w:ascii="NewsGotT" w:hAnsi="NewsGotT"/>
+          <w:lang w:val="pt-BR"/>
+        </w:rPr>
+      </w:pPr>
+    </w:p>
+    <w:p>
+      <w:pPr>
+        <w:spacing w:line="360" w:lineRule="auto"/>
+        <w:jc w:val="both"/>
+        <w:rPr>
+          <w:rFonts w:ascii="NewsGotT" w:hAnsi="NewsGotT"/>
+          <w:lang w:val="pt-BR"/>
+        </w:rPr>
+      </w:pPr>
+    </w:p>
+    <w:p>
+      <w:pPr>
+        <w:spacing w:line="360" w:lineRule="auto"/>
+        <w:jc w:val="both"/>
+        <w:rPr>
+          <w:rFonts w:ascii="NewsGotT" w:hAnsi="NewsGotT"/>
+          <w:lang w:val="pt-BR"/>
+        </w:rPr>
+      </w:pPr>
+      <w:r>
+        <w:rPr>
+          <w:rFonts w:ascii="NewsGotT" w:hAnsi="NewsGotT"/>
+          <w:lang w:val="pt-BR"/>
+        </w:rPr>
+        <w:t>O resultado a prever é um número contínuo em relevância com um dado conjunto de dados de entrada. Exemplos de casos de utilização são previsões de vendas a retalho, previsão do número de funcionários necessários para cada turno, número de lugares de estacionamento necessários para uma loja de retalho, pontuação de crédito, para um cliente, etc.</w:t>
+      </w:r>
+    </w:p>
+    <w:p>
+      <w:pPr>
+        <w:spacing w:line="360" w:lineRule="auto"/>
+        <w:jc w:val="both"/>
+        <w:rPr>
+          <w:rFonts w:ascii="NewsGotT" w:hAnsi="NewsGotT"/>
+          <w:lang w:val="pt-BR"/>
+        </w:rPr>
+      </w:pPr>
+    </w:p>
+    <w:p>
+      <w:pPr>
+        <w:spacing w:line="360" w:lineRule="auto"/>
+        <w:jc w:val="both"/>
+        <w:rPr>
+          <w:rFonts w:ascii="NewsGotT" w:hAnsi="NewsGotT"/>
+          <w:lang w:val="pt-BR"/>
+        </w:rPr>
+      </w:pPr>
+      <w:r>
+        <w:rPr>
+          <w:rFonts w:ascii="NewsGotT" w:hAnsi="NewsGotT"/>
+          <w:lang w:val="pt-BR"/>
+        </w:rPr>
+        <w:t xml:space="preserve">Classificadores </w:t>
+      </w:r>
+    </w:p>
+    <w:p>
+      <w:pPr>
+        <w:spacing w:line="360" w:lineRule="auto"/>
+        <w:jc w:val="both"/>
+        <w:rPr>
+          <w:rFonts w:ascii="NewsGotT" w:hAnsi="NewsGotT"/>
+          <w:lang w:val="pt-BR"/>
+        </w:rPr>
+      </w:pPr>
       <w:r>
         <w:rPr>
           <w:rFonts w:ascii="NewsGotT" w:hAnsi="NewsGotT"/>
           <w:lang w:val="pt-BR"/>
         </w:rPr>
         <w:lastRenderedPageBreak/>
-        <w:t xml:space="preserve">independentes são normalmente reportados como </w:t>
-      </w:r>
-      <w:proofErr w:type="spellStart"/>
-      <w:r>
-        <w:rPr>
-          <w:rFonts w:ascii="NewsGotT" w:hAnsi="NewsGotT"/>
-          <w:lang w:val="pt-BR"/>
-        </w:rPr>
-        <w:t>odds</w:t>
-      </w:r>
-      <w:proofErr w:type="spellEnd"/>
-      <w:r>
-        <w:rPr>
-          <w:rFonts w:ascii="NewsGotT" w:hAnsi="NewsGotT"/>
-          <w:lang w:val="pt-BR"/>
-        </w:rPr>
-        <w:t xml:space="preserve"> </w:t>
-      </w:r>
-      <w:proofErr w:type="spellStart"/>
-      <w:r>
-        <w:rPr>
-          <w:rFonts w:ascii="NewsGotT" w:hAnsi="NewsGotT"/>
-          <w:lang w:val="pt-BR"/>
-        </w:rPr>
-        <w:t>ratios</w:t>
-      </w:r>
-      <w:proofErr w:type="spellEnd"/>
-      <w:r>
-        <w:rPr>
-          <w:rFonts w:ascii="NewsGotT" w:hAnsi="NewsGotT"/>
-          <w:lang w:val="pt-BR"/>
-        </w:rPr>
-        <w:t xml:space="preserve"> (</w:t>
-      </w:r>
-      <w:proofErr w:type="spellStart"/>
-      <w:r>
-        <w:rPr>
-          <w:rFonts w:ascii="NewsGotT" w:hAnsi="NewsGotT"/>
-          <w:lang w:val="pt-BR"/>
-        </w:rPr>
-        <w:t>ORs</w:t>
-      </w:r>
-      <w:proofErr w:type="spellEnd"/>
-      <w:r>
-        <w:rPr>
-          <w:rFonts w:ascii="NewsGotT" w:hAnsi="NewsGotT"/>
-          <w:lang w:val="pt-BR"/>
-        </w:rPr>
-        <w:t>) com intervalos de confiança de 95% (</w:t>
-      </w:r>
-      <w:proofErr w:type="spellStart"/>
-      <w:r>
-        <w:rPr>
-          <w:rFonts w:ascii="NewsGotT" w:hAnsi="NewsGotT"/>
-          <w:lang w:val="pt-BR"/>
-        </w:rPr>
-        <w:t>CIs</w:t>
-      </w:r>
-      <w:proofErr w:type="spellEnd"/>
-      <w:r>
-        <w:rPr>
-          <w:rFonts w:ascii="NewsGotT" w:hAnsi="NewsGotT"/>
-          <w:lang w:val="pt-BR"/>
-        </w:rPr>
-        <w:t>).</w:t>
-      </w:r>
-      <w:r>
-        <w:rPr>
-          <w:rFonts w:ascii="NewsGotT" w:hAnsi="NewsGotT"/>
-          <w:lang w:val="pt-BR"/>
-        </w:rPr>
-        <w:t xml:space="preserve"> </w:t>
-      </w:r>
-      <w:r>
-        <w:rPr>
-          <w:rFonts w:ascii="NewsGotT" w:hAnsi="NewsGotT"/>
-          <w:lang w:val="pt-BR"/>
-        </w:rPr>
-        <w:fldChar w:fldCharType="begin" w:fldLock="1"/>
-      </w:r>
-      <w:r>
-        <w:rPr>
-          <w:rFonts w:ascii="NewsGotT" w:hAnsi="NewsGotT"/>
-          <w:lang w:val="pt-BR"/>
-        </w:rPr>
-        <w:instrText>ADDIN CSL_CITATION {"citationItems":[{"id":"ITEM-1","itemData":{"DOI":"10.1111/j.1553-2712.2011.01185.x","ISSN":"10696563","PMID":"21996075","abstract":"Regression techniques are versatile in their application to medical research because they can measure associations, predict outcomes, and control for confounding variable effects. As one such technique, logistic regression is an efficient and powerful way to analyze the effect of a group of independent variables on a binary outcome by quantifying each independent variable's unique contribution. Using components of linear regression reflected in the logit scale, logistic regression iteratively identifies the strongest linear combination of variables with the greatest probability of detecting the observed outcome. Important considerations when conducting logistic regression include selecting independent variables, ensuring that relevant assumptions are met, and choosing an appropriate model building strategy. For independent variable selection, one should be guided by such factors as accepted theory, previous empirical investigations, clinical considerations, and univariate statistical analyses, with acknowledgement of potential confounding variables that should be accounted for. Basic assumptions that must be met for logistic regression include independence of errors, linearity in the logit for continuous variables, absence of multicollinearity, and lack of strongly influential outliers. Additionally, there should be an adequate number of events per independent variable to avoid an overfit model, with commonly recommended minimum \"rules of thumb\" ranging from 10 to 20 events per covariate. Regarding model building strategies, the three general types are direct/standard, sequential/hierarchical, and stepwise/statistical, with each having a different emphasis and purpose. Before reaching definitive conclusions from the results of any of these methods, one should formally quantify the model's internal validity (i.e., replicability within the same data set) and external validity (i.e., generalizability beyond the current sample). The resulting logistic regression model's overall fit to the sample data is assessed using various goodness-of-fit measures, with better fit characterized by a smaller difference between observed and model-predicted values. Use of diagnostic statistics is also recommended to further assess the adequacy of the model. Finally, results for independent variables are typically reported as odds ratios (ORs) with 95% confidence intervals (CIs). © 2011 by the Society for Academic Emergency Medicine.","author":[{"dropping-particle":"","family":"Stoltzfus","given":"Jill C.","non-dropping-particle":"","parse-names":false,"suffix":""}],"container-title":"Academic Emergency Medicine","id":"ITEM-1","issue":"10","issued":{"date-parts":[["2011"]]},"page":"1099-1104","title":"Logistic regression: A brief primer","type":"article-journal","volume":"18"},"uris":["http://www.mendeley.com/documents/?uuid=8342422e-5e1b-4ec2-a92a-e85d7f069a2b"]}],"mendeley":{"formattedCitation":"(Stoltzfus, 2011)","plainTextFormattedCitation":"(Stoltzfus, 2011)","previouslyFormattedCitation":"(Stoltzfus, 2011)"},"properties":{"noteIndex":0},"schema":"https://github.com/citation-style-language/schema/raw/master/csl-citation.json"}</w:instrText>
-      </w:r>
-      <w:r>
-        <w:rPr>
-          <w:rFonts w:ascii="NewsGotT" w:hAnsi="NewsGotT"/>
-          <w:lang w:val="pt-BR"/>
-        </w:rPr>
-        <w:fldChar w:fldCharType="separate"/>
-      </w:r>
-      <w:r>
-        <w:rPr>
-          <w:rFonts w:ascii="NewsGotT" w:hAnsi="NewsGotT"/>
-          <w:noProof/>
-          <w:lang w:val="pt-BR"/>
-        </w:rPr>
-        <w:t>(Stoltzfus, 2011)</w:t>
-      </w:r>
-      <w:r>
-        <w:rPr>
-          <w:rFonts w:ascii="NewsGotT" w:hAnsi="NewsGotT"/>
-          <w:lang w:val="pt-BR"/>
-        </w:rPr>
-        <w:fldChar w:fldCharType="end"/>
-      </w:r>
-    </w:p>
-    <w:p>
-      <w:pPr>
-        <w:spacing w:line="360" w:lineRule="auto"/>
-        <w:jc w:val="both"/>
-        <w:rPr>
-          <w:rFonts w:ascii="NewsGotT" w:hAnsi="NewsGotT"/>
-          <w:lang w:val="pt-BR"/>
-        </w:rPr>
-      </w:pPr>
-    </w:p>
-    <w:p>
-      <w:pPr>
-        <w:spacing w:line="360" w:lineRule="auto"/>
-        <w:jc w:val="both"/>
-        <w:rPr>
-          <w:rFonts w:ascii="NewsGotT" w:hAnsi="NewsGotT"/>
-          <w:lang w:val="pt-BR"/>
-        </w:rPr>
-      </w:pPr>
-      <w:r>
-        <w:rPr>
-          <w:rFonts w:ascii="NewsGotT" w:hAnsi="NewsGotT"/>
-          <w:lang w:val="pt-BR"/>
-        </w:rPr>
-        <w:t xml:space="preserve">Conclusão: </w:t>
-      </w:r>
-    </w:p>
-    <w:p>
-      <w:pPr>
-        <w:spacing w:line="360" w:lineRule="auto"/>
-        <w:jc w:val="both"/>
-        <w:rPr>
-          <w:rFonts w:ascii="NewsGotT" w:hAnsi="NewsGotT"/>
-          <w:lang w:val="pt-BR"/>
-        </w:rPr>
-      </w:pPr>
-      <w:r>
-        <w:rPr>
-          <w:rFonts w:ascii="NewsGotT" w:hAnsi="NewsGotT"/>
-          <w:lang w:val="pt-BR"/>
-        </w:rPr>
-        <w:t>A regressão logística é uma forma eficiente e poderosa de avaliar contribuições variáveis independentes para um resultado binário, mas a sua exatidão depende em grande parte de uma cuidadosa seleção das variáveis com satisfação dos pressupostos básicos, bem como da escolha apropriada da estratégia de construção do modelo e validação dos resultados. Além disso, é evidente que um modelo de regressão logística bem construído não é o único determinante de uma investigação de alta qualidade - desenvolver uma hipótese clinicamente relevante e objetivamente mensurável, implementar uma concepção de estudo e um plano de análise estatística apropriados, e relatar com precisão tanto os resultados como as conclusões são todas considerações importantes. Portanto, os leitores que prestarem muita atenção aos parâmetros da sua análise de regressão logística no contexto de um estudo bem concebido e bem executado, darão o contributo mais significativo para a medicina de emergência baseada em provas.</w:t>
-      </w:r>
-      <w:r>
-        <w:rPr>
-          <w:rFonts w:ascii="NewsGotT" w:hAnsi="NewsGotT"/>
-          <w:lang w:val="pt-BR"/>
-        </w:rPr>
-        <w:fldChar w:fldCharType="begin" w:fldLock="1"/>
-      </w:r>
-      <w:r>
-        <w:rPr>
-          <w:rFonts w:ascii="NewsGotT" w:hAnsi="NewsGotT"/>
-          <w:lang w:val="pt-BR"/>
-        </w:rPr>
-        <w:instrText>ADDIN CSL_CITATION {"citationItems":[{"id":"ITEM-1","itemData":{"DOI":"10.1111/j.1553-2712.2011.01185.x","ISSN":"10696563","PMID":"21996075","abstract":"Regression techniques are versatile in their application to medical research because they can measure associations, predict outcomes, and control for confounding variable effects. As one such technique, logistic regression is an efficient and powerful way to analyze the effect of a group of independent variables on a binary outcome by quantifying each independent variable's unique contribution. Using components of linear regression reflected in the logit scale, logistic regression iteratively identifies the strongest linear combination of variables with the greatest probability of detecting the observed outcome. Important considerations when conducting logistic regression include selecting independent variables, ensuring that relevant assumptions are met, and choosing an appropriate model building strategy. For independent variable selection, one should be guided by such factors as accepted theory, previous empirical investigations, clinical considerations, and univariate statistical analyses, with acknowledgement of potential confounding variables that should be accounted for. Basic assumptions that must be met for logistic regression include independence of errors, linearity in the logit for continuous variables, absence of multicollinearity, and lack of strongly influential outliers. Additionally, there should be an adequate number of events per independent variable to avoid an overfit model, with commonly recommended minimum \"rules of thumb\" ranging from 10 to 20 events per covariate. Regarding model building strategies, the three general types are direct/standard, sequential/hierarchical, and stepwise/statistical, with each having a di</w:instrText>
-      </w:r>
-      <w:r>
-        <w:rPr>
-          <w:rFonts w:ascii="NewsGotT" w:hAnsi="NewsGotT"/>
-          <w:lang w:val="pt-BR"/>
-        </w:rPr>
-        <w:instrText>fferent emphasis and purpose. Before reaching definitive conclusions from the results of any of these methods, one should formally quantify the model's internal validity (i.e., replicability within the same data set) and external validity (i.e., generalizability beyond the current sample). The resulting logistic regression model's overall fit to the sample data is assessed using various goodness-of-fit measures, with better fit characterized by a smaller difference between observed and model-predicted values. Use of diagnostic statistics is also recommended to further assess the adequacy of the model. Finally, results for independent variables are typically reported as odds ratios (ORs) with 95% confidence intervals (CIs). © 2011 by the Society for Academic Emergency Medicine.","author":[{"dropping-particle":"","family":"Stoltzfus","given":"Jill C.","non-dropping-particle":"","parse-names":false,"suffix":""}],"container-title":"Academic Emergency Medicine","id":"ITEM-1","issue":"10","issued":{"date-parts":[["2011"]]},"page":"1099-1104","title":"Logistic regression: A brief primer","type":"article-journal","volume":"18"},"uris":["http://www.mendeley.com/documents/?uuid=8342422e-5e1b-4ec2-a92a-e85d7f069a2b"]}],"mendeley":{"formattedCitation":"(Stoltzfus, 2011)","plainTextFormattedCitation":"(Stoltzfus, 2011)","previouslyFormattedCitation":"(Stoltzfus, 2011)"},"properties":{"noteIndex":0},"schema":"https://github.com/citation-style-language/schema/raw/master/csl-citation.json"}</w:instrText>
-      </w:r>
-      <w:r>
-        <w:rPr>
-          <w:rFonts w:ascii="NewsGotT" w:hAnsi="NewsGotT"/>
-          <w:lang w:val="pt-BR"/>
-        </w:rPr>
-        <w:fldChar w:fldCharType="separate"/>
-      </w:r>
-      <w:r>
-        <w:rPr>
-          <w:rFonts w:ascii="NewsGotT" w:hAnsi="NewsGotT"/>
-          <w:noProof/>
-          <w:lang w:val="pt-BR"/>
-        </w:rPr>
-        <w:t>(</w:t>
-      </w:r>
-      <w:proofErr w:type="spellStart"/>
-      <w:r>
-        <w:rPr>
-          <w:rFonts w:ascii="NewsGotT" w:hAnsi="NewsGotT"/>
-          <w:noProof/>
-          <w:lang w:val="pt-BR"/>
-        </w:rPr>
-        <w:t>Stoltzfus</w:t>
-      </w:r>
-      <w:proofErr w:type="spellEnd"/>
-      <w:r>
-        <w:rPr>
-          <w:rFonts w:ascii="NewsGotT" w:hAnsi="NewsGotT"/>
-          <w:noProof/>
-          <w:lang w:val="pt-BR"/>
-        </w:rPr>
-        <w:t>, 2011)</w:t>
-      </w:r>
-      <w:r>
-        <w:rPr>
-          <w:rFonts w:ascii="NewsGotT" w:hAnsi="NewsGotT"/>
-          <w:lang w:val="pt-BR"/>
-        </w:rPr>
-        <w:fldChar w:fldCharType="end"/>
-      </w:r>
-    </w:p>
-    <w:p>
-      <w:pPr>
-        <w:spacing w:line="360" w:lineRule="auto"/>
-        <w:jc w:val="both"/>
-        <w:rPr>
-          <w:rFonts w:ascii="NewsGotT" w:hAnsi="NewsGotT"/>
-          <w:lang w:val="pt-BR"/>
-        </w:rPr>
-      </w:pPr>
-    </w:p>
-    <w:p>
-      <w:pPr>
-        <w:spacing w:line="360" w:lineRule="auto"/>
-        <w:jc w:val="both"/>
-        <w:rPr>
-          <w:rFonts w:ascii="NewsGotT" w:hAnsi="NewsGotT"/>
-          <w:lang w:val="pt-BR"/>
-        </w:rPr>
-      </w:pPr>
-    </w:p>
-    <w:p>
-      <w:pPr>
-        <w:spacing w:line="360" w:lineRule="auto"/>
-        <w:jc w:val="both"/>
-        <w:rPr>
-          <w:rFonts w:ascii="NewsGotT" w:hAnsi="NewsGotT"/>
-          <w:lang w:val="pt-BR"/>
-        </w:rPr>
-      </w:pPr>
-    </w:p>
-    <w:p>
-      <w:pPr>
-        <w:spacing w:line="360" w:lineRule="auto"/>
-        <w:jc w:val="both"/>
-        <w:rPr>
-          <w:rFonts w:ascii="NewsGotT" w:hAnsi="NewsGotT"/>
-          <w:lang w:val="pt-BR"/>
-        </w:rPr>
-      </w:pPr>
-    </w:p>
-    <w:p>
-      <w:pPr>
-        <w:spacing w:line="360" w:lineRule="auto"/>
-        <w:jc w:val="both"/>
-        <w:rPr>
-          <w:rFonts w:ascii="NewsGotT" w:hAnsi="NewsGotT"/>
-          <w:lang w:val="pt-BR"/>
-        </w:rPr>
-      </w:pPr>
-    </w:p>
-    <w:p>
-      <w:pPr>
-        <w:spacing w:line="360" w:lineRule="auto"/>
-        <w:jc w:val="both"/>
-        <w:rPr>
-          <w:rFonts w:ascii="NewsGotT" w:hAnsi="NewsGotT"/>
-          <w:lang w:val="pt-BR"/>
-        </w:rPr>
-      </w:pPr>
-      <w:r>
-        <w:rPr>
-          <w:rFonts w:ascii="NewsGotT" w:hAnsi="NewsGotT"/>
-          <w:lang w:val="pt-BR"/>
-        </w:rPr>
-        <w:t xml:space="preserve">O resultado a prever é um número contínuo em relevância com um dado conjunto de dados de entrada. Exemplos de casos de utilização são previsões de vendas a retalho, previsão do número de funcionários necessários para cada turno, número de </w:t>
-      </w:r>
-      <w:r>
-        <w:rPr>
-          <w:rFonts w:ascii="NewsGotT" w:hAnsi="NewsGotT"/>
-          <w:lang w:val="pt-BR"/>
-        </w:rPr>
-        <w:t>lugares de estacionamento necessários para uma loja de retalho, pontuação de crédito, para um cliente, etc.</w:t>
-      </w:r>
-    </w:p>
-    <w:p>
-      <w:pPr>
-        <w:spacing w:line="360" w:lineRule="auto"/>
-        <w:jc w:val="both"/>
-        <w:rPr>
-          <w:rFonts w:ascii="NewsGotT" w:hAnsi="NewsGotT"/>
-          <w:lang w:val="pt-BR"/>
-        </w:rPr>
-      </w:pPr>
-    </w:p>
-    <w:p>
-      <w:pPr>
-        <w:spacing w:line="360" w:lineRule="auto"/>
-        <w:jc w:val="both"/>
-        <w:rPr>
-          <w:rFonts w:ascii="NewsGotT" w:hAnsi="NewsGotT"/>
-          <w:lang w:val="pt-BR"/>
-        </w:rPr>
-      </w:pPr>
-      <w:r>
-        <w:rPr>
-          <w:rFonts w:ascii="NewsGotT" w:hAnsi="NewsGotT"/>
-          <w:lang w:val="pt-BR"/>
-        </w:rPr>
-        <w:t xml:space="preserve">Classificadores </w:t>
-      </w:r>
-    </w:p>
-    <w:p>
-      <w:pPr>
-        <w:spacing w:line="360" w:lineRule="auto"/>
-        <w:jc w:val="both"/>
-        <w:rPr>
-          <w:rFonts w:ascii="NewsGotT" w:hAnsi="NewsGotT"/>
-          <w:lang w:val="pt-BR"/>
-        </w:rPr>
-      </w:pPr>
-      <w:r>
-        <w:rPr>
-          <w:rFonts w:ascii="NewsGotT" w:hAnsi="NewsGotT"/>
-          <w:lang w:val="pt-BR"/>
-        </w:rPr>
         <w:t xml:space="preserve">O resultado a prever é o real ou a probabilidade de um evento/classe e o número de classes a serem previstas podem ser duas ou mais. O algoritmo deve aprender os padrões em a entrada relevante de cada classe a partir de dados históricos e ser capaz de prever a classe invisível ou evento no futuro, considerando a sua contribuição. Um exemplo de caso de utilização é a filtragem de correio </w:t>
       </w:r>
       <w:proofErr w:type="spellStart"/>
@@ -3679,7 +4053,6 @@
           <w:rFonts w:ascii="NewsGotT" w:hAnsi="NewsGotT"/>
           <w:lang w:val="pt-BR"/>
         </w:rPr>
-        <w:lastRenderedPageBreak/>
         <w:t>1. Formação: O algoritmo será fornecido com dados históricos</w:t>
       </w:r>
     </w:p>
@@ -3731,14 +4104,7 @@
           <w:rFonts w:ascii="NewsGotT" w:hAnsi="NewsGotT"/>
           <w:lang w:val="pt-BR"/>
         </w:rPr>
-        <w:t>3. Predição: Aqui aplicamos o modelo treinado a um conjunto de dados que não fa</w:t>
-      </w:r>
-      <w:r>
-        <w:rPr>
-          <w:rFonts w:ascii="NewsGotT" w:hAnsi="NewsGotT"/>
-          <w:lang w:val="pt-BR"/>
-        </w:rPr>
-        <w:t>zia parte nem da formação nem dos testes. A previsão será utilizada para orientar as decisões empresariais.</w:t>
+        <w:t>3. Predição: Aqui aplicamos o modelo treinado a um conjunto de dados que não fazia parte nem da formação nem dos testes. A previsão será utilizada para orientar as decisões empresariais.</w:t>
       </w:r>
     </w:p>
     <w:p>
@@ -4265,14 +4631,7 @@
           <w:rFonts w:ascii="NewsGotT" w:hAnsi="NewsGotT"/>
           <w:lang w:val="pt-BR"/>
         </w:rPr>
-        <w:t xml:space="preserve">Há situações em que a classe/evento de saída desejada é desconhecida para os dados históricos. </w:t>
-      </w:r>
-      <w:r>
-        <w:rPr>
-          <w:rFonts w:ascii="NewsGotT" w:hAnsi="NewsGotT"/>
-          <w:lang w:val="pt-BR"/>
-        </w:rPr>
-        <w:t>O objetivo em tais casos seria estudar os padrões no conjunto de dados de entrada para obter uma melhor compreensão e identificar padrões semelhantes que possam ser agrupados em classes ou eventos específicos. Como estes tipos de algoritmos não requerem qualquer intervenção prévia dos peritos na matéria, são chamados aprendizagem não supervisionada. Vejamos alguns exemplos de aprendizagem não supervisionada.</w:t>
+        <w:t>Há situações em que a classe/evento de saída desejada é desconhecida para os dados históricos. O objetivo em tais casos seria estudar os padrões no conjunto de dados de entrada para obter uma melhor compreensão e identificar padrões semelhantes que possam ser agrupados em classes ou eventos específicos. Como estes tipos de algoritmos não requerem qualquer intervenção prévia dos peritos na matéria, são chamados aprendizagem não supervisionada. Vejamos alguns exemplos de aprendizagem não supervisionada.</w:t>
       </w:r>
     </w:p>
     <w:p>
@@ -4301,6 +4660,7 @@
           <w:rFonts w:ascii="NewsGotT" w:hAnsi="NewsGotT"/>
           <w:lang w:val="pt-BR"/>
         </w:rPr>
+        <w:lastRenderedPageBreak/>
         <w:t>Clustering</w:t>
       </w:r>
       <w:proofErr w:type="spellEnd"/>
@@ -4346,7 +4706,6 @@
           <w:rFonts w:ascii="NewsGotT" w:hAnsi="NewsGotT"/>
           <w:lang w:val="pt-BR"/>
         </w:rPr>
-        <w:lastRenderedPageBreak/>
         <w:t>As origens da análise de agrupamentos podem ser rastreadas até à área da Antropologia e Psicologia na década de 193. As técnicas de agrupamento mais utilizadas são k-</w:t>
       </w:r>
       <w:proofErr w:type="spellStart"/>
@@ -4977,15 +5336,7 @@
           <w:rFonts w:ascii="NewsGotT" w:hAnsi="NewsGotT"/>
           <w:lang w:val="pt-BR"/>
         </w:rPr>
-        <w:t xml:space="preserve">A existência de um grande número de características ou dimensões torna a análise computacionalmente intensiva e difícil para a realização de tarefas de aprendizagem de máquinas para </w:t>
-      </w:r>
-      <w:r>
-        <w:rPr>
-          <w:rFonts w:ascii="NewsGotT" w:hAnsi="NewsGotT"/>
-          <w:lang w:val="pt-BR"/>
-        </w:rPr>
-        <w:lastRenderedPageBreak/>
-        <w:t>identificação de padrões. A PCA é a técnica de transformação linear não supervisionada mais popular para a redução da dimensionalidade. A PCA encontra as direções de variância máxima em dados de alta dimensão, de tal forma que a maior parte da informação é retida e projeta-a para um subespaço dimensional mais pequeno.</w:t>
+        <w:t>A existência de um grande número de características ou dimensões torna a análise computacionalmente intensiva e difícil para a realização de tarefas de aprendizagem de máquinas para identificação de padrões. A PCA é a técnica de transformação linear não supervisionada mais popular para a redução da dimensionalidade. A PCA encontra as direções de variância máxima em dados de alta dimensão, de tal forma que a maior parte da informação é retida e projeta-a para um subespaço dimensional mais pequeno.</w:t>
       </w:r>
     </w:p>
     <w:p>
@@ -5202,6 +5553,7 @@
           <w:rFonts w:ascii="NewsGotT" w:hAnsi="NewsGotT"/>
           <w:lang w:val="pt-BR"/>
         </w:rPr>
+        <w:lastRenderedPageBreak/>
         <w:t xml:space="preserve">1.   </w:t>
       </w:r>
       <w:r>
@@ -5284,14 +5636,16 @@
     </w:p>
     <w:p>
       <w:pPr>
-        <w:rPr>
-          <w:rFonts w:ascii="NewsGotT" w:hAnsi="NewsGotT"/>
-          <w:lang w:val="pt-BR"/>
-        </w:rPr>
-      </w:pPr>
-    </w:p>
-    <w:p>
-      <w:pPr>
+        <w:jc w:val="both"/>
+        <w:rPr>
+          <w:rFonts w:ascii="NewsGotT" w:hAnsi="NewsGotT"/>
+          <w:lang w:val="pt-BR"/>
+        </w:rPr>
+      </w:pPr>
+    </w:p>
+    <w:p>
+      <w:pPr>
+        <w:jc w:val="both"/>
         <w:rPr>
           <w:rFonts w:ascii="NewsGotT" w:hAnsi="NewsGotT"/>
           <w:lang w:val="pt-BR"/>
@@ -5308,14 +5662,16 @@
     </w:p>
     <w:p>
       <w:pPr>
-        <w:rPr>
-          <w:rFonts w:ascii="NewsGotT" w:hAnsi="NewsGotT"/>
-          <w:lang w:val="pt-BR"/>
-        </w:rPr>
-      </w:pPr>
-    </w:p>
-    <w:p>
-      <w:pPr>
+        <w:jc w:val="both"/>
+        <w:rPr>
+          <w:rFonts w:ascii="NewsGotT" w:hAnsi="NewsGotT"/>
+          <w:lang w:val="pt-BR"/>
+        </w:rPr>
+      </w:pPr>
+    </w:p>
+    <w:p>
+      <w:pPr>
+        <w:jc w:val="both"/>
         <w:rPr>
           <w:rFonts w:ascii="NewsGotT" w:hAnsi="NewsGotT"/>
           <w:lang w:val="pt-BR"/>
@@ -5332,14 +5688,16 @@
     </w:p>
     <w:p>
       <w:pPr>
-        <w:rPr>
-          <w:rFonts w:ascii="NewsGotT" w:hAnsi="NewsGotT"/>
-          <w:lang w:val="pt-BR"/>
-        </w:rPr>
-      </w:pPr>
-    </w:p>
-    <w:p>
-      <w:pPr>
+        <w:jc w:val="both"/>
+        <w:rPr>
+          <w:rFonts w:ascii="NewsGotT" w:hAnsi="NewsGotT"/>
+          <w:lang w:val="pt-BR"/>
+        </w:rPr>
+      </w:pPr>
+    </w:p>
+    <w:p>
+      <w:pPr>
+        <w:jc w:val="both"/>
         <w:rPr>
           <w:rFonts w:ascii="NewsGotT" w:hAnsi="NewsGotT"/>
           <w:lang w:val="pt-BR"/>
@@ -5536,6 +5894,7 @@
           <w:rFonts w:ascii="NewsGotT" w:hAnsi="NewsGotT"/>
           <w:lang w:val="pt-BR"/>
         </w:rPr>
+        <w:lastRenderedPageBreak/>
         <w:t xml:space="preserve">- </w:t>
       </w:r>
       <w:proofErr w:type="spellStart"/>
@@ -5691,105 +6050,297 @@
           <w:rFonts w:ascii="NewsGotT" w:hAnsi="NewsGotT"/>
           <w:lang w:val="pt-BR"/>
         </w:rPr>
+        <w:t>NumPy</w:t>
+      </w:r>
+      <w:proofErr w:type="spellEnd"/>
+      <w:r>
+        <w:rPr>
+          <w:rFonts w:ascii="NewsGotT" w:hAnsi="NewsGotT"/>
+          <w:lang w:val="pt-BR"/>
+        </w:rPr>
+        <w:t xml:space="preserve"> é a biblioteca central para a computação científica em Python. Fornece um objeto de matriz multidimensional de alto desempenho, e ferramentas para trabalhar com estas matrizes. É um sucessor do pacote Numérico. Em 2005, </w:t>
+      </w:r>
+      <w:proofErr w:type="spellStart"/>
+      <w:r>
+        <w:rPr>
+          <w:rFonts w:ascii="NewsGotT" w:hAnsi="NewsGotT"/>
+          <w:lang w:val="pt-BR"/>
+        </w:rPr>
+        <w:t>Travis</w:t>
+      </w:r>
+      <w:proofErr w:type="spellEnd"/>
+      <w:r>
+        <w:rPr>
+          <w:rFonts w:ascii="NewsGotT" w:hAnsi="NewsGotT"/>
+          <w:lang w:val="pt-BR"/>
+        </w:rPr>
+        <w:t xml:space="preserve"> </w:t>
+      </w:r>
+      <w:proofErr w:type="spellStart"/>
+      <w:r>
+        <w:rPr>
+          <w:rFonts w:ascii="NewsGotT" w:hAnsi="NewsGotT"/>
+          <w:lang w:val="pt-BR"/>
+        </w:rPr>
+        <w:t>Oliphant</w:t>
+      </w:r>
+      <w:proofErr w:type="spellEnd"/>
+      <w:r>
+        <w:rPr>
+          <w:rFonts w:ascii="NewsGotT" w:hAnsi="NewsGotT"/>
+          <w:lang w:val="pt-BR"/>
+        </w:rPr>
+        <w:t xml:space="preserve"> criou </w:t>
+      </w:r>
+      <w:proofErr w:type="spellStart"/>
+      <w:r>
+        <w:rPr>
+          <w:rFonts w:ascii="NewsGotT" w:hAnsi="NewsGotT"/>
+          <w:lang w:val="pt-BR"/>
+        </w:rPr>
+        <w:t>NumPy</w:t>
+      </w:r>
+      <w:proofErr w:type="spellEnd"/>
+      <w:r>
+        <w:rPr>
+          <w:rFonts w:ascii="NewsGotT" w:hAnsi="NewsGotT"/>
+          <w:lang w:val="pt-BR"/>
+        </w:rPr>
+        <w:t xml:space="preserve"> ao incorporar características do </w:t>
+      </w:r>
+      <w:proofErr w:type="spellStart"/>
+      <w:r>
+        <w:rPr>
+          <w:rFonts w:ascii="NewsGotT" w:hAnsi="NewsGotT"/>
+          <w:lang w:val="pt-BR"/>
+        </w:rPr>
+        <w:t>Numarray</w:t>
+      </w:r>
+      <w:proofErr w:type="spellEnd"/>
+      <w:r>
+        <w:rPr>
+          <w:rFonts w:ascii="NewsGotT" w:hAnsi="NewsGotT"/>
+          <w:lang w:val="pt-BR"/>
+        </w:rPr>
+        <w:t xml:space="preserve"> concorrente no </w:t>
+      </w:r>
+      <w:proofErr w:type="spellStart"/>
+      <w:r>
+        <w:rPr>
+          <w:rFonts w:ascii="NewsGotT" w:hAnsi="NewsGotT"/>
+          <w:lang w:val="pt-BR"/>
+        </w:rPr>
+        <w:t>Numeric</w:t>
+      </w:r>
+      <w:proofErr w:type="spellEnd"/>
+      <w:r>
+        <w:rPr>
+          <w:rFonts w:ascii="NewsGotT" w:hAnsi="NewsGotT"/>
+          <w:lang w:val="pt-BR"/>
+        </w:rPr>
+        <w:t xml:space="preserve">, com extensas modificações. Penso que os conceitos e os exemplos de código em grande medida foram explicados na forma mais simples no seu livro </w:t>
+      </w:r>
+      <w:proofErr w:type="spellStart"/>
+      <w:r>
+        <w:rPr>
+          <w:rFonts w:ascii="NewsGotT" w:hAnsi="NewsGotT"/>
+          <w:lang w:val="pt-BR"/>
+        </w:rPr>
+        <w:t>Guide</w:t>
+      </w:r>
+      <w:proofErr w:type="spellEnd"/>
+      <w:r>
+        <w:rPr>
+          <w:rFonts w:ascii="NewsGotT" w:hAnsi="NewsGotT"/>
+          <w:lang w:val="pt-BR"/>
+        </w:rPr>
+        <w:t xml:space="preserve"> </w:t>
+      </w:r>
+      <w:proofErr w:type="spellStart"/>
+      <w:r>
+        <w:rPr>
+          <w:rFonts w:ascii="NewsGotT" w:hAnsi="NewsGotT"/>
+          <w:lang w:val="pt-BR"/>
+        </w:rPr>
+        <w:t>to</w:t>
+      </w:r>
+      <w:proofErr w:type="spellEnd"/>
+      <w:r>
+        <w:rPr>
+          <w:rFonts w:ascii="NewsGotT" w:hAnsi="NewsGotT"/>
+          <w:lang w:val="pt-BR"/>
+        </w:rPr>
+        <w:t xml:space="preserve"> </w:t>
+      </w:r>
+      <w:proofErr w:type="spellStart"/>
+      <w:r>
+        <w:rPr>
+          <w:rFonts w:ascii="NewsGotT" w:hAnsi="NewsGotT"/>
+          <w:lang w:val="pt-BR"/>
+        </w:rPr>
+        <w:t>NumPy</w:t>
+      </w:r>
+      <w:proofErr w:type="spellEnd"/>
+      <w:r>
+        <w:rPr>
+          <w:rFonts w:ascii="NewsGotT" w:hAnsi="NewsGotT"/>
+          <w:lang w:val="pt-BR"/>
+        </w:rPr>
+        <w:t xml:space="preserve">. Aqui só vamos olhar para algumas das chaves </w:t>
+      </w:r>
+      <w:proofErr w:type="spellStart"/>
+      <w:r>
+        <w:rPr>
+          <w:rFonts w:ascii="NewsGotT" w:hAnsi="NewsGotT"/>
+          <w:lang w:val="pt-BR"/>
+        </w:rPr>
+        <w:t>NumPy</w:t>
+      </w:r>
+      <w:proofErr w:type="spellEnd"/>
+      <w:r>
+        <w:rPr>
+          <w:rFonts w:ascii="NewsGotT" w:hAnsi="NewsGotT"/>
+          <w:lang w:val="pt-BR"/>
+        </w:rPr>
+        <w:t xml:space="preserve"> conceitos que são obrigatórios ou bons de conhecer em relevância para a aprendizagem mecânica.</w:t>
+      </w:r>
+    </w:p>
+    <w:p>
+      <w:pPr>
+        <w:spacing w:line="360" w:lineRule="auto"/>
+        <w:jc w:val="both"/>
+        <w:rPr>
+          <w:rFonts w:ascii="NewsGotT" w:hAnsi="NewsGotT"/>
+          <w:lang w:val="pt-BR"/>
+        </w:rPr>
+      </w:pPr>
+    </w:p>
+    <w:p>
+      <w:pPr>
+        <w:spacing w:line="360" w:lineRule="auto"/>
+        <w:jc w:val="both"/>
+        <w:rPr>
+          <w:rFonts w:ascii="NewsGotT" w:hAnsi="NewsGotT"/>
+          <w:lang w:val="pt-BR"/>
+        </w:rPr>
+      </w:pPr>
+      <w:r>
+        <w:rPr>
+          <w:rFonts w:ascii="NewsGotT" w:hAnsi="NewsGotT"/>
+          <w:lang w:val="pt-BR"/>
+        </w:rPr>
+        <w:t xml:space="preserve">Python tem sido sempre ótimo para a mistura de dados; no entanto, não foi ótimo para análise em comparação com bases de dados que utilizam frames de dados SQL ou Excel ou R. Os Pandas são uma fonte aberta Pacote Python que fornece estruturas de dados rápidas, flexíveis e expressivas, concebidas para fazer trabalhar com dados "relacionais" ou "etiquetados", tanto fáceis como intuitivos. Os Pandas foram desenvolvidos por Wes </w:t>
+      </w:r>
+      <w:proofErr w:type="spellStart"/>
+      <w:r>
+        <w:rPr>
+          <w:rFonts w:ascii="NewsGotT" w:hAnsi="NewsGotT"/>
+          <w:lang w:val="pt-BR"/>
+        </w:rPr>
+        <w:t>McKinney</w:t>
+      </w:r>
+      <w:proofErr w:type="spellEnd"/>
+      <w:r>
+        <w:rPr>
+          <w:rFonts w:ascii="NewsGotT" w:hAnsi="NewsGotT"/>
+          <w:lang w:val="pt-BR"/>
+        </w:rPr>
+        <w:t xml:space="preserve"> em 2008 quando estava na AQR Capital Management por necessidade de um alto desempenho, ferramenta flexível para realizar análises quantitativas sobre dados financeiros. Antes de deixando a AQR, conseguiu convencer a gerência a permitir-lhe abrir a biblioteca. Os Pandas são bem adequados para dados tabulares com colunas datilografadas de forma heterogénea, como em um Tabela SQL ou folha de cálculo Excel.</w:t>
+      </w:r>
+    </w:p>
+    <w:p>
+      <w:pPr>
+        <w:spacing w:line="360" w:lineRule="auto"/>
+        <w:jc w:val="both"/>
+        <w:rPr>
+          <w:rFonts w:ascii="NewsGotT" w:hAnsi="NewsGotT"/>
+          <w:lang w:val="pt-BR"/>
+        </w:rPr>
+      </w:pPr>
+    </w:p>
+    <w:p>
+      <w:pPr>
+        <w:spacing w:line="360" w:lineRule="auto"/>
+        <w:jc w:val="both"/>
+        <w:rPr>
+          <w:rFonts w:ascii="NewsGotT" w:hAnsi="NewsGotT"/>
+          <w:lang w:val="pt-BR"/>
+        </w:rPr>
+      </w:pPr>
+    </w:p>
+    <w:p>
+      <w:pPr>
+        <w:spacing w:line="360" w:lineRule="auto"/>
+        <w:jc w:val="both"/>
+        <w:rPr>
+          <w:rFonts w:ascii="NewsGotT" w:hAnsi="NewsGotT"/>
+          <w:lang w:val="pt-BR"/>
+        </w:rPr>
+      </w:pPr>
+      <w:r>
+        <w:rPr>
+          <w:rFonts w:ascii="NewsGotT" w:hAnsi="NewsGotT"/>
+          <w:lang w:val="pt-BR"/>
+        </w:rPr>
+        <w:t xml:space="preserve">Enquanto que </w:t>
+      </w:r>
+      <w:proofErr w:type="spellStart"/>
+      <w:r>
+        <w:rPr>
+          <w:rFonts w:ascii="NewsGotT" w:hAnsi="NewsGotT"/>
+          <w:lang w:val="pt-BR"/>
+        </w:rPr>
+        <w:t>SciPy</w:t>
+      </w:r>
+      <w:proofErr w:type="spellEnd"/>
+      <w:r>
+        <w:rPr>
+          <w:rFonts w:ascii="NewsGotT" w:hAnsi="NewsGotT"/>
+          <w:lang w:val="pt-BR"/>
+        </w:rPr>
+        <w:t xml:space="preserve"> suplementa a biblioteca </w:t>
+      </w:r>
+      <w:proofErr w:type="spellStart"/>
+      <w:r>
+        <w:rPr>
+          <w:rFonts w:ascii="NewsGotT" w:hAnsi="NewsGotT"/>
+          <w:lang w:val="pt-BR"/>
+        </w:rPr>
+        <w:t>NumPy</w:t>
+      </w:r>
+      <w:proofErr w:type="spellEnd"/>
+      <w:r>
+        <w:rPr>
+          <w:rFonts w:ascii="NewsGotT" w:hAnsi="NewsGotT"/>
+          <w:lang w:val="pt-BR"/>
+        </w:rPr>
+        <w:t xml:space="preserve"> e tem uma variedade de módulos-chave de ciência e engenharia de alto nível, a utilização destas funções, no entanto, depende em grande medida do caso de utilização a caso. </w:t>
+      </w:r>
+    </w:p>
+    <w:p>
+      <w:pPr>
+        <w:spacing w:line="360" w:lineRule="auto"/>
+        <w:jc w:val="both"/>
+        <w:rPr>
+          <w:rFonts w:ascii="NewsGotT" w:hAnsi="NewsGotT"/>
+          <w:lang w:val="pt-BR"/>
+        </w:rPr>
+      </w:pPr>
+    </w:p>
+    <w:p>
+      <w:pPr>
+        <w:spacing w:line="360" w:lineRule="auto"/>
+        <w:jc w:val="both"/>
+        <w:rPr>
+          <w:rFonts w:ascii="NewsGotT" w:hAnsi="NewsGotT"/>
+        </w:rPr>
+      </w:pPr>
+      <w:r>
+        <w:rPr>
+          <w:rFonts w:ascii="NewsGotT" w:hAnsi="NewsGotT"/>
+          <w:noProof/>
+        </w:rPr>
         <w:lastRenderedPageBreak/>
-        <w:t>NumPy</w:t>
-      </w:r>
-      <w:proofErr w:type="spellEnd"/>
-      <w:r>
-        <w:rPr>
-          <w:rFonts w:ascii="NewsGotT" w:hAnsi="NewsGotT"/>
-          <w:lang w:val="pt-BR"/>
-        </w:rPr>
-        <w:t xml:space="preserve"> é a biblioteca central para a computação científica em Python. Fornece um objeto de matriz multidimensional de alto desempenho, e ferramentas para trabalhar com estas matrizes. É um sucessor do pacote Numérico. Em 2005, Travis Oliphant criou NumPy ao incorporar características do Numarray concorrente no Numeric, com extensas modificações. Penso que os conceitos e os exemplos de código em grande medida foram explicados na forma mais simples no seu livro Guide to NumPy. Aqui só vamos olhar para algumas das chaves NumPy conceitos que são obrigatórios ou bons de conhecer em relevância para a aprendizagem mecânica.</w:t>
-      </w:r>
-    </w:p>
-    <w:p>
-      <w:pPr>
-        <w:spacing w:line="360" w:lineRule="auto"/>
-        <w:jc w:val="both"/>
-        <w:rPr>
-          <w:rFonts w:ascii="NewsGotT" w:hAnsi="NewsGotT"/>
-          <w:lang w:val="pt-BR"/>
-        </w:rPr>
-      </w:pPr>
-    </w:p>
-    <w:p>
-      <w:pPr>
-        <w:spacing w:line="360" w:lineRule="auto"/>
-        <w:jc w:val="both"/>
-        <w:rPr>
-          <w:rFonts w:ascii="NewsGotT" w:hAnsi="NewsGotT"/>
-          <w:lang w:val="pt-BR"/>
-        </w:rPr>
-      </w:pPr>
-      <w:r>
-        <w:rPr>
-          <w:rFonts w:ascii="NewsGotT" w:hAnsi="NewsGotT"/>
-          <w:lang w:val="pt-BR"/>
-        </w:rPr>
-        <w:t>Python tem sido sempre ótimo para a mistura de dados; no entanto, não foi ótimo para análise em comparação com bases de dados que utilizam frames de dados SQL ou Excel ou R. Os Pandas são uma fonte aberta Pacote Python que fornece estruturas de dados rápidas, flexíveis e expressivas, concebidas para fazer trabalhar com dados "relacionais" ou "etiquetados", tanto fáceis como intuitivos. Os Pandas foram desenvolvidos por Wes McKinney em 2008 quando estava na AQR Capital Management por necessidade de um alto desempenho, ferramenta flexível para realizar análises quantitativas sobre dados financeiros. Antes de deixando a AQR, conseguiu convencer a gerência a permitir-lhe abrir a biblioteca. Os Pandas são bem adequados para dados tabulares com colunas datilografadas de forma heterogénea, como em um Tabela SQL ou folha de cálculo Excel.</w:t>
-      </w:r>
-    </w:p>
-    <w:p>
-      <w:pPr>
-        <w:spacing w:line="360" w:lineRule="auto"/>
-        <w:jc w:val="both"/>
-        <w:rPr>
-          <w:rFonts w:ascii="NewsGotT" w:hAnsi="NewsGotT"/>
-          <w:lang w:val="pt-BR"/>
-        </w:rPr>
-      </w:pPr>
-    </w:p>
-    <w:p>
-      <w:pPr>
-        <w:spacing w:line="360" w:lineRule="auto"/>
-        <w:jc w:val="both"/>
-        <w:rPr>
-          <w:rFonts w:ascii="NewsGotT" w:hAnsi="NewsGotT"/>
-          <w:lang w:val="pt-BR"/>
-        </w:rPr>
-      </w:pPr>
-    </w:p>
-    <w:p>
-      <w:pPr>
-        <w:spacing w:line="360" w:lineRule="auto"/>
-        <w:jc w:val="both"/>
-        <w:rPr>
-          <w:rFonts w:ascii="NewsGotT" w:hAnsi="NewsGotT"/>
-          <w:lang w:val="pt-BR"/>
-        </w:rPr>
-      </w:pPr>
-      <w:r>
-        <w:rPr>
-          <w:rFonts w:ascii="NewsGotT" w:hAnsi="NewsGotT"/>
-          <w:lang w:val="pt-BR"/>
-        </w:rPr>
-        <w:t xml:space="preserve">Enquanto que SciPy suplementa a biblioteca NumPy e tem uma variedade de módulos-chave de ciência e engenharia de alto nível, a utilização destas funções, no entanto, depende em grande medida do caso de utilização a caso. </w:t>
-      </w:r>
-    </w:p>
-    <w:p>
-      <w:pPr>
-        <w:spacing w:line="360" w:lineRule="auto"/>
-        <w:jc w:val="both"/>
-        <w:rPr>
-          <w:rFonts w:ascii="NewsGotT" w:hAnsi="NewsGotT"/>
-          <w:lang w:val="pt-BR"/>
-        </w:rPr>
-      </w:pPr>
-    </w:p>
-    <w:p>
-      <w:pPr>
-        <w:spacing w:line="360" w:lineRule="auto"/>
-        <w:jc w:val="both"/>
-        <w:rPr>
-          <w:rFonts w:ascii="NewsGotT" w:hAnsi="NewsGotT"/>
-        </w:rPr>
-      </w:pPr>
-      <w:r>
-        <w:rPr>
-          <w:rFonts w:ascii="NewsGotT" w:hAnsi="NewsGotT"/>
-          <w:noProof/>
-        </w:rPr>
         <w:drawing>
           <wp:inline distT="0" distB="0" distL="0" distR="0" wp14:anchorId="08B652E7" wp14:editId="55971300">
             <wp:extent cx="4521200" cy="2247900"/>
@@ -5945,7 +6496,14 @@
         </w:rPr>
       </w:pPr>
     </w:p>
-    <w:p/>
+    <w:p>
+      <w:pPr>
+        <w:jc w:val="both"/>
+        <w:rPr>
+          <w:rFonts w:ascii="NewsGotT" w:hAnsi="NewsGotT"/>
+        </w:rPr>
+      </w:pPr>
+    </w:p>
     <w:sectPr>
       <w:pgSz w:w="11906" w:h="16838"/>
       <w:pgMar w:top="1440" w:right="1440" w:bottom="1440" w:left="1440" w:header="708" w:footer="708" w:gutter="0"/>

</xml_diff>

<commit_message>
metodologia CRISP-DM e inicio da introduçao
</commit_message>
<xml_diff>
--- a/Dissertacao/Machine learning rascunho .docx
+++ b/Dissertacao/Machine learning rascunho .docx
@@ -741,25 +741,7 @@
           <w:noProof/>
           <w:lang w:val="pt-BR" w:eastAsia="x-none"/>
         </w:rPr>
-        <w:t>(</w:t>
-      </w:r>
-      <w:proofErr w:type="spellStart"/>
-      <w:r>
-        <w:rPr>
-          <w:rFonts w:ascii="NewsGotT" w:hAnsi="NewsGotT"/>
-          <w:noProof/>
-          <w:lang w:val="pt-BR" w:eastAsia="x-none"/>
-        </w:rPr>
-        <w:t>Kareemi</w:t>
-      </w:r>
-      <w:proofErr w:type="spellEnd"/>
-      <w:r>
-        <w:rPr>
-          <w:rFonts w:ascii="NewsGotT" w:hAnsi="NewsGotT"/>
-          <w:noProof/>
-          <w:lang w:val="pt-BR" w:eastAsia="x-none"/>
-        </w:rPr>
-        <w:t>, Vaillancourt, Rosenberg, Fournier, &amp; Yadav, 2021)</w:t>
+        <w:t>(Kareemi, Vaillancourt, Rosenberg, Fournier, &amp; Yadav, 2021)</w:t>
       </w:r>
       <w:r>
         <w:rPr>
@@ -1037,25 +1019,7 @@
           <w:noProof/>
           <w:lang w:val="pt-BR" w:eastAsia="x-none"/>
         </w:rPr>
-        <w:t>(</w:t>
-      </w:r>
-      <w:proofErr w:type="spellStart"/>
-      <w:r>
-        <w:rPr>
-          <w:rFonts w:ascii="NewsGotT" w:hAnsi="NewsGotT"/>
-          <w:noProof/>
-          <w:lang w:val="pt-BR" w:eastAsia="x-none"/>
-        </w:rPr>
-        <w:t>Alsuliman</w:t>
-      </w:r>
-      <w:proofErr w:type="spellEnd"/>
-      <w:r>
-        <w:rPr>
-          <w:rFonts w:ascii="NewsGotT" w:hAnsi="NewsGotT"/>
-          <w:noProof/>
-          <w:lang w:val="pt-BR" w:eastAsia="x-none"/>
-        </w:rPr>
-        <w:t>, Humaidan, &amp; Sliman, 2020)</w:t>
+        <w:t>(Alsuliman, Humaidan, &amp; Sliman, 2020)</w:t>
       </w:r>
       <w:r>
         <w:rPr>
@@ -3866,25 +3830,7 @@
           <w:noProof/>
           <w:lang w:val="pt-BR"/>
         </w:rPr>
-        <w:t>(</w:t>
-      </w:r>
-      <w:proofErr w:type="spellStart"/>
-      <w:r>
-        <w:rPr>
-          <w:rFonts w:ascii="NewsGotT" w:hAnsi="NewsGotT"/>
-          <w:noProof/>
-          <w:lang w:val="pt-BR"/>
-        </w:rPr>
-        <w:t>Stoltzfus</w:t>
-      </w:r>
-      <w:proofErr w:type="spellEnd"/>
-      <w:r>
-        <w:rPr>
-          <w:rFonts w:ascii="NewsGotT" w:hAnsi="NewsGotT"/>
-          <w:noProof/>
-          <w:lang w:val="pt-BR"/>
-        </w:rPr>
-        <w:t>, 2011)</w:t>
+        <w:t>(Stoltzfus, 2011)</w:t>
       </w:r>
       <w:r>
         <w:rPr>
@@ -6852,7 +6798,13 @@
         <w:fldChar w:fldCharType="end"/>
       </w:r>
     </w:p>
-    <w:p/>
+    <w:p>
+      <w:pPr>
+        <w:rPr>
+          <w:lang w:val="pt-BR"/>
+        </w:rPr>
+      </w:pPr>
+    </w:p>
     <w:p>
       <w:pPr>
         <w:spacing w:line="360" w:lineRule="auto"/>
@@ -7040,6 +6992,421 @@
         <w:lastRenderedPageBreak/>
         <w:t>(Friedman 2002). Uma vez construído, o modelo pode ser aplicado a dados anteriormente não vistos para prever os valores de saída correspondentes</w:t>
       </w:r>
+    </w:p>
+    <w:p>
+      <w:pPr>
+        <w:pBdr>
+          <w:bottom w:val="single" w:sz="6" w:space="1" w:color="auto"/>
+        </w:pBdr>
+        <w:spacing w:line="360" w:lineRule="auto"/>
+        <w:ind w:firstLine="709"/>
+        <w:jc w:val="both"/>
+        <w:rPr>
+          <w:rFonts w:ascii="NewsGotT" w:hAnsi="NewsGotT"/>
+          <w:lang w:val="pt-BR"/>
+        </w:rPr>
+      </w:pPr>
+    </w:p>
+    <w:p>
+      <w:pPr>
+        <w:spacing w:line="360" w:lineRule="auto"/>
+        <w:ind w:firstLine="709"/>
+        <w:jc w:val="both"/>
+        <w:rPr>
+          <w:rFonts w:ascii="NewsGotT" w:hAnsi="NewsGotT"/>
+          <w:lang w:val="pt-BR"/>
+        </w:rPr>
+      </w:pPr>
+    </w:p>
+    <w:p>
+      <w:pPr>
+        <w:spacing w:line="360" w:lineRule="auto"/>
+        <w:ind w:firstLine="709"/>
+        <w:jc w:val="both"/>
+        <w:rPr>
+          <w:rFonts w:ascii="NewsGotT" w:hAnsi="NewsGotT"/>
+          <w:lang w:val="pt-PT"/>
+        </w:rPr>
+      </w:pPr>
+      <w:r>
+        <w:rPr>
+          <w:rFonts w:ascii="NewsGotT" w:hAnsi="NewsGotT"/>
+          <w:lang w:val="pt-PT"/>
+        </w:rPr>
+        <w:t xml:space="preserve">Na área da saúde, </w:t>
+      </w:r>
+    </w:p>
+    <w:p>
+      <w:pPr>
+        <w:spacing w:line="360" w:lineRule="auto"/>
+        <w:ind w:firstLine="709"/>
+        <w:jc w:val="both"/>
+        <w:rPr>
+          <w:rFonts w:ascii="NewsGotT" w:hAnsi="NewsGotT"/>
+          <w:lang w:val="pt-BR"/>
+        </w:rPr>
+      </w:pPr>
+    </w:p>
+    <w:p>
+      <w:pPr>
+        <w:spacing w:line="360" w:lineRule="auto"/>
+        <w:ind w:firstLine="709"/>
+        <w:jc w:val="both"/>
+        <w:rPr>
+          <w:rFonts w:ascii="NewsGotT" w:hAnsi="NewsGotT"/>
+          <w:lang w:val="pt-PT"/>
+        </w:rPr>
+      </w:pPr>
+      <w:r>
+        <w:rPr>
+          <w:rFonts w:ascii="NewsGotT" w:hAnsi="NewsGotT"/>
+          <w:lang w:val="pt-PT"/>
+        </w:rPr>
+        <w:t xml:space="preserve">A área de ML inclui o desenvolvimento e aplicação de algoritmos informáticos que melhoram com a prática. Os métodos de </w:t>
+      </w:r>
+      <w:r>
+        <w:rPr>
+          <w:rFonts w:ascii="NewsGotT" w:hAnsi="NewsGotT"/>
+          <w:lang w:val="pt-PT"/>
+        </w:rPr>
+        <w:t>ML</w:t>
+      </w:r>
+      <w:r>
+        <w:rPr>
+          <w:rFonts w:ascii="NewsGotT" w:hAnsi="NewsGotT"/>
+          <w:lang w:val="pt-PT"/>
+        </w:rPr>
+        <w:t xml:space="preserve"> podem ser divididos em métodos supervisionados, </w:t>
+      </w:r>
+      <w:proofErr w:type="spellStart"/>
+      <w:r>
+        <w:rPr>
+          <w:rFonts w:ascii="NewsGotT" w:hAnsi="NewsGotT"/>
+          <w:lang w:val="pt-PT"/>
+        </w:rPr>
+        <w:t>semi-supervisionados</w:t>
+      </w:r>
+      <w:proofErr w:type="spellEnd"/>
+      <w:r>
+        <w:rPr>
+          <w:rFonts w:ascii="NewsGotT" w:hAnsi="NewsGotT"/>
+          <w:lang w:val="pt-PT"/>
+        </w:rPr>
+        <w:t xml:space="preserve"> e não supervisionados </w:t>
+      </w:r>
+      <w:r>
+        <w:rPr>
+          <w:rFonts w:ascii="NewsGotT" w:hAnsi="NewsGotT"/>
+          <w:lang w:val="pt-PT"/>
+        </w:rPr>
+        <w:fldChar w:fldCharType="begin" w:fldLock="1"/>
+      </w:r>
+      <w:r>
+        <w:rPr>
+          <w:rFonts w:ascii="NewsGotT" w:hAnsi="NewsGotT"/>
+          <w:lang w:val="pt-PT"/>
+        </w:rPr>
+        <w:instrText>ADDIN CSL_CITATION {"citationItems":[{"id":"ITEM-1","itemData":{"DOI":"10.1038/nrg3920","ISSN":"1471-0056","abstract":"The field of machine learning includes the development and application of computer algorithms that improve with experience. Machine learning methods can be divided into supervised, semi-supervised and unsupervised methods. Supervised methods are trained on examples with labels (for example, 'gene' or 'not gene') and are then used to predict these labels on other examples, whereas unsupervised methods find patterns in data sets without the use of labels. Semi-supervised methods combine these two approaches, leveraging patterns in unlabelled data to improve power in the prediction of labels. Different machine learning methods may be required for an application, depending on whether one is interested in interpreting the output model or is simply concerned with predictive power. Generative models, which posit a probabilistic distribution over input data, are generally best for interpretability, whereas discriminative models, which seek only to model labels, are generally best for predictive power. Prior information can be added to a model in order to train the model more effectively when it is provided with limited data, to limit the complexity of the model or to incorporate data that are not used by the model directly. Prior information can be incorporated explicitly in a probabilistic model or implicitly through the choice of features or similarity measures. The choice of an appropriate performance measure depends strongly on the application task. Machine learning methods are most effective when they optimize an appropriate performance measure. Network estimation methods are appropriate when the data contain complex dependencies among examples. These methods work best when they take into account the confounding effects of indirect relationships. Abstract The field of machine learning, which aims to develop computer algorithms that improve with experience, holds promise to enable computers to assist humans in the analysis of large, complex data sets. Here, we provide an overview of machine learning applications for the analysis of genome sequencing data sets, including the annotation of sequence elements and epigenetic, proteomic or metabolomic data. We present considerations and recurrent challenges in the application of supervised, semi-supervised and unsupervised machine learning methods, as well as of generative and discriminative modelling approaches. We provide general guidelines to assist in the selection of these machine learning methods and their …","author":[{"dropping-particle":"","family":"Libbrecht","given":"Maxwell W.","non-dropping-particle":"","parse-names":false,"suffix":""},{"dropping-particle":"","family":"Noble","given":"William Stafford","non-dropping-particle":"","parse-names":false,"suffix":""}],"container-title":"Nature Reviews Genetics","id":"ITEM-1","issue":"6","issued":{"date-parts":[["2015","6","7"]]},"page":"321-332","title":"Machine learning applications in genetics and genomics","type":"article-journal","volume":"16"},"uris":["http://www.mendeley.com/documents/?uuid=786b221f-fc2a-4ac4-8a45-d9c48de3f0aa"]}],"mendeley":{"formattedCitation":"(Libbrecht &amp; Noble, 2015)","plainTextFormattedCitation":"(Libbrecht &amp; Noble, 2015)","previouslyFormattedCitation":"(Libbrecht &amp; Noble, 2015)"},"properties":{"noteIndex":0},"schema":"https://github.com/citation-style-language/schema/raw/master/csl-citation.json"}</w:instrText>
+      </w:r>
+      <w:r>
+        <w:rPr>
+          <w:rFonts w:ascii="NewsGotT" w:hAnsi="NewsGotT"/>
+          <w:lang w:val="pt-PT"/>
+        </w:rPr>
+        <w:fldChar w:fldCharType="separate"/>
+      </w:r>
+      <w:r>
+        <w:rPr>
+          <w:rFonts w:ascii="NewsGotT" w:hAnsi="NewsGotT"/>
+          <w:noProof/>
+          <w:lang w:val="pt-PT"/>
+        </w:rPr>
+        <w:t>(Libbrecht &amp; Noble, 2015)</w:t>
+      </w:r>
+      <w:r>
+        <w:rPr>
+          <w:rFonts w:ascii="NewsGotT" w:hAnsi="NewsGotT"/>
+          <w:lang w:val="pt-PT"/>
+        </w:rPr>
+        <w:fldChar w:fldCharType="end"/>
+      </w:r>
+      <w:r>
+        <w:rPr>
+          <w:rFonts w:ascii="NewsGotT" w:hAnsi="NewsGotT"/>
+          <w:lang w:val="pt-PT"/>
+        </w:rPr>
+        <w:t>.</w:t>
+      </w:r>
+    </w:p>
+    <w:p>
+      <w:pPr>
+        <w:spacing w:line="360" w:lineRule="auto"/>
+        <w:ind w:firstLine="709"/>
+        <w:jc w:val="both"/>
+        <w:rPr>
+          <w:rFonts w:ascii="NewsGotT" w:hAnsi="NewsGotT"/>
+          <w:lang w:val="pt-PT"/>
+        </w:rPr>
+      </w:pPr>
+      <w:r>
+        <w:rPr>
+          <w:rFonts w:ascii="NewsGotT" w:hAnsi="NewsGotT"/>
+          <w:lang w:val="pt-PT"/>
+        </w:rPr>
+        <w:t xml:space="preserve">Na literatura podem ser encontrados vários estudos que relacionam o conceito de </w:t>
+      </w:r>
+      <w:proofErr w:type="spellStart"/>
+      <w:r>
+        <w:rPr>
+          <w:rFonts w:ascii="NewsGotT" w:hAnsi="NewsGotT"/>
+          <w:i/>
+          <w:iCs/>
+          <w:lang w:val="pt-PT"/>
+        </w:rPr>
+        <w:t>machine</w:t>
+      </w:r>
+      <w:proofErr w:type="spellEnd"/>
+      <w:r>
+        <w:rPr>
+          <w:rFonts w:ascii="NewsGotT" w:hAnsi="NewsGotT"/>
+          <w:i/>
+          <w:iCs/>
+          <w:lang w:val="pt-PT"/>
+        </w:rPr>
+        <w:t xml:space="preserve"> </w:t>
+      </w:r>
+      <w:proofErr w:type="spellStart"/>
+      <w:r>
+        <w:rPr>
+          <w:rFonts w:ascii="NewsGotT" w:hAnsi="NewsGotT"/>
+          <w:i/>
+          <w:iCs/>
+          <w:lang w:val="pt-PT"/>
+        </w:rPr>
+        <w:t>learning</w:t>
+      </w:r>
+      <w:proofErr w:type="spellEnd"/>
+      <w:r>
+        <w:rPr>
+          <w:rFonts w:ascii="NewsGotT" w:hAnsi="NewsGotT"/>
+          <w:lang w:val="pt-PT"/>
+        </w:rPr>
+        <w:t xml:space="preserve"> aplicado a diversas áreas, nomeadamente à da saúde. </w:t>
+      </w:r>
+    </w:p>
+    <w:p>
+      <w:pPr>
+        <w:spacing w:line="360" w:lineRule="auto"/>
+        <w:ind w:firstLine="709"/>
+        <w:jc w:val="both"/>
+        <w:rPr>
+          <w:rFonts w:ascii="NewsGotT" w:hAnsi="NewsGotT"/>
+          <w:lang w:val="pt-PT"/>
+        </w:rPr>
+      </w:pPr>
+    </w:p>
+    <w:p>
+      <w:pPr>
+        <w:spacing w:line="360" w:lineRule="auto"/>
+        <w:ind w:firstLine="709"/>
+        <w:jc w:val="both"/>
+        <w:rPr>
+          <w:rFonts w:ascii="NewsGotT" w:hAnsi="NewsGotT"/>
+          <w:lang w:val="pt-PT"/>
+        </w:rPr>
+      </w:pPr>
+      <w:r>
+        <w:rPr>
+          <w:rFonts w:ascii="NewsGotT" w:hAnsi="NewsGotT"/>
+          <w:lang w:val="pt-PT"/>
+        </w:rPr>
+        <w:t xml:space="preserve">Foram investigados tanto os algoritmos de aprendizagem supervisionada e como os de aprendizagem não supervisionada </w:t>
+      </w:r>
+      <w:r>
+        <w:rPr>
+          <w:rFonts w:ascii="NewsGotT" w:hAnsi="NewsGotT"/>
+          <w:lang w:val="pt-PT"/>
+        </w:rPr>
+        <w:fldChar w:fldCharType="begin" w:fldLock="1"/>
+      </w:r>
+      <w:r>
+        <w:rPr>
+          <w:rFonts w:ascii="NewsGotT" w:hAnsi="NewsGotT"/>
+          <w:lang w:val="pt-PT"/>
+        </w:rPr>
+        <w:instrText>ADDIN CSL_CITATION {"citationItems":[{"id":"ITEM-1","itemData":{"DOI":"10.18865/ed.30.S1.217","ISSN":"19450826","PMID":"32269464","abstract":"Precision medicine research designed to reduce health disparities often involves studying multi-level datasets to understand how diseases manifest disproportionately in one group over another, and how scarce health care resources can be directed precisely to those most at risk for disease. In this article, we provide a structured tutorial for medical and public health researchers on the application of machine learning methods to conduct precision medicine research designed to reduce health disparities. We review key terms and concepts for understanding machine learning papers, including supervised and unsupervised learning, regularization, cross-validation, bagging, and boosting. Metrics are reviewed for evaluating machine learners and major families of learning approaches, including tree-based learning, deep learning, and ensemble learning. We highlight the advantages and disadvantages of different learning approaches, describe strategies for interpreting \"black box\" models, and demonstrate the application of common methods in an example dataset with open-source statistical code in R.","author":[{"dropping-particle":"","family":"Basu","given":"Sanjay","non-dropping-particle":"","parse-names":false,"suffix":""},{"dropping-particle":"","family":"Faghmous","given":"James H.","non-dropping-particle":"","parse-names":false,"suffix":""},{"dropping-particle":"","family":"Doupe","given":"Patrick","non-dropping-particle":"","parse-names":false,"suffix":""}],"container-title":"Ethnicity and Disease","id":"ITEM-1","issued":{"date-parts":[["2020"]]},"page":"217-228","title":"Machine learning methods for precision medicine research designed to reduce health disparities: A structured tutorial","type":"article-journal","volume":"30"},"uris":["http://www.mendeley.com/documents/?uuid=e16d2ae0-56b6-4f81-96b4-f4eb8caea318"]}],"mendeley":{"formattedCitation":"(Basu, Faghmous, &amp; Doupe, 2020)","plainTextFormattedCitation":"(Basu, Faghmous, &amp; Doupe, 2020)","previouslyFormattedCitation":"(Basu, Faghmous, &amp; Doupe, 2020)"},"properties":{"noteIndex":0},"schema":"https://github.com/citation-style-language/schema/raw/master/csl-citation.json"}</w:instrText>
+      </w:r>
+      <w:r>
+        <w:rPr>
+          <w:rFonts w:ascii="NewsGotT" w:hAnsi="NewsGotT"/>
+          <w:lang w:val="pt-PT"/>
+        </w:rPr>
+        <w:fldChar w:fldCharType="separate"/>
+      </w:r>
+      <w:r>
+        <w:rPr>
+          <w:rFonts w:ascii="NewsGotT" w:hAnsi="NewsGotT"/>
+          <w:noProof/>
+          <w:lang w:val="pt-PT"/>
+        </w:rPr>
+        <w:t>(Basu, Faghmous, &amp; Doupe, 2020)</w:t>
+      </w:r>
+      <w:r>
+        <w:rPr>
+          <w:rFonts w:ascii="NewsGotT" w:hAnsi="NewsGotT"/>
+          <w:lang w:val="pt-PT"/>
+        </w:rPr>
+        <w:fldChar w:fldCharType="end"/>
+      </w:r>
+      <w:r>
+        <w:rPr>
+          <w:rFonts w:ascii="NewsGotT" w:hAnsi="NewsGotT"/>
+          <w:lang w:val="pt-PT"/>
+        </w:rPr>
+        <w:t xml:space="preserve">. No capitulo </w:t>
+      </w:r>
+      <w:proofErr w:type="spellStart"/>
+      <w:r>
+        <w:rPr>
+          <w:rFonts w:ascii="NewsGotT" w:hAnsi="NewsGotT"/>
+          <w:lang w:val="pt-PT"/>
+        </w:rPr>
+        <w:t>xxx</w:t>
+      </w:r>
+      <w:proofErr w:type="spellEnd"/>
+      <w:r>
+        <w:rPr>
+          <w:rFonts w:ascii="NewsGotT" w:hAnsi="NewsGotT"/>
+          <w:lang w:val="pt-PT"/>
+        </w:rPr>
+        <w:t xml:space="preserve"> será aprofundado a revisão bibliográfica acerca deste assunto. </w:t>
+      </w:r>
+    </w:p>
+    <w:p>
+      <w:pPr>
+        <w:spacing w:line="360" w:lineRule="auto"/>
+        <w:ind w:firstLine="709"/>
+        <w:jc w:val="both"/>
+        <w:rPr>
+          <w:rFonts w:ascii="NewsGotT" w:hAnsi="NewsGotT"/>
+          <w:lang w:val="pt-PT"/>
+        </w:rPr>
+      </w:pPr>
+    </w:p>
+    <w:p>
+      <w:pPr>
+        <w:spacing w:line="360" w:lineRule="auto"/>
+        <w:ind w:firstLine="709"/>
+        <w:jc w:val="both"/>
+        <w:rPr>
+          <w:rFonts w:ascii="NewsGotT" w:hAnsi="NewsGotT"/>
+          <w:lang w:val="pt-PT"/>
+        </w:rPr>
+      </w:pPr>
+      <w:r>
+        <w:rPr>
+          <w:rFonts w:ascii="NewsGotT" w:hAnsi="NewsGotT"/>
+          <w:lang w:val="pt-PT"/>
+        </w:rPr>
+        <w:t xml:space="preserve">Foram comparados diversos modelos de ML e comparados os resultados e como resultado concluíram que as </w:t>
+      </w:r>
+      <w:proofErr w:type="spellStart"/>
+      <w:r>
+        <w:rPr>
+          <w:rFonts w:ascii="NewsGotT" w:hAnsi="NewsGotT"/>
+          <w:lang w:val="pt-PT"/>
+        </w:rPr>
+        <w:t>Random</w:t>
+      </w:r>
+      <w:proofErr w:type="spellEnd"/>
+      <w:r>
+        <w:rPr>
+          <w:rFonts w:ascii="NewsGotT" w:hAnsi="NewsGotT"/>
+          <w:lang w:val="pt-PT"/>
+        </w:rPr>
+        <w:t xml:space="preserve"> </w:t>
+      </w:r>
+      <w:proofErr w:type="spellStart"/>
+      <w:r>
+        <w:rPr>
+          <w:rFonts w:ascii="NewsGotT" w:hAnsi="NewsGotT"/>
+          <w:lang w:val="pt-PT"/>
+        </w:rPr>
+        <w:t>forest</w:t>
+      </w:r>
+      <w:proofErr w:type="spellEnd"/>
+      <w:r>
+        <w:rPr>
+          <w:rFonts w:ascii="NewsGotT" w:hAnsi="NewsGotT"/>
+          <w:lang w:val="pt-PT"/>
+        </w:rPr>
+        <w:t xml:space="preserve"> seriam o melhor algoritmo. </w:t>
+      </w:r>
+    </w:p>
+    <w:p>
+      <w:pPr>
+        <w:spacing w:line="360" w:lineRule="auto"/>
+        <w:ind w:firstLine="709"/>
+        <w:jc w:val="both"/>
+        <w:rPr>
+          <w:rFonts w:ascii="NewsGotT" w:hAnsi="NewsGotT"/>
+          <w:lang w:val="pt-PT"/>
+        </w:rPr>
+      </w:pPr>
+      <w:r>
+        <w:rPr>
+          <w:rFonts w:ascii="NewsGotT" w:hAnsi="NewsGotT"/>
+          <w:lang w:val="pt-PT"/>
+        </w:rPr>
+        <w:t xml:space="preserve">Tem sido realizados estudo concluindo que estes modelos de previsão permitem auxiliar os profissionais de saúde na identificação de doentes com maior risco de complicações </w:t>
+      </w:r>
+      <w:r>
+        <w:rPr>
+          <w:rFonts w:ascii="NewsGotT" w:hAnsi="NewsGotT"/>
+          <w:lang w:val="pt-PT"/>
+        </w:rPr>
+        <w:fldChar w:fldCharType="begin" w:fldLock="1"/>
+      </w:r>
+      <w:r>
+        <w:rPr>
+          <w:rFonts w:ascii="NewsGotT" w:hAnsi="NewsGotT"/>
+          <w:lang w:val="pt-PT"/>
+        </w:rPr>
+        <w:instrText>ADDIN CSL_CITATION {"citationItems":[{"id":"ITEM-1","itemData":{"DOI":"10.1109/BIBE.2017.00014","ISBN":"9781538613245","PMID":"30393788","abstract":"Electronic Health Records are mainly designed to record relevant patient information during their stay in the hospital for administrative purposes. They additionally provide an efficient and inexpensive source of data for medical research, such as patient outcome prediction. In this study, we used preoperative Electronic Health Records to predict postoperative delirium. We compared the performance of seven machine learning models on delirium prediction: linear models, generalized additive models, random forests, support vector machine, neural networks, and extreme gradient boosting. Among the models evaluated in this study, random forests and generalized additive model outperformed the other models in terms of the overall performance metrics for prediction of delirium, particularly with respect to sensitivity. We found that age, alcohol or drug abuse, socioeconomic status, underlying medical issue, severity of medical problem, and attending surgeon can affect the risk of delirium.","author":[{"dropping-particle":"","family":"Davoudi","given":"Anis","non-dropping-particle":"","parse-names":false,"suffix":""},{"dropping-particle":"","family":"Ebadi","given":"Ashkan","non-dropping-particle":"","parse-names":false,"suffix":""},{"dropping-particle":"","family":"Rashidi","given":"Parisa","non-dropping-particle":"","parse-names":false,"suffix":""},{"dropping-particle":"","family":"Ozrazgat-Baslanti","given":"Tezcan","non-dropping-particle":"","parse-names":false,"suffix":""},{"dropping-particle":"","family":"Bihorac","given":"Azra","non-dropping-particle":"","parse-names":false,"suffix":""},{"dropping-particle":"","family":"Bursian","given":"Alberto C.","non-dropping-particle":"","parse-names":false,"suffix":""}],"container-title":"Proceedings - IEEE 17th International Symposium on Bioinformatics and Bioengineering, BIBE 2017","id":"ITEM-1","issued":{"date-parts":[["2017"]]},"page":"568-573","publisher":"IEEE","title":"Delirium Prediction using Machine Learning Models on Predictive Electronic Health Records Data","type":"article-journal"},"uris":["http://www.mendeley.com/documents/?uuid=b59ec05a-d2dd-41d2-98b3-93bde0492043"]}],"mendeley":{"formattedCitation":"(Davoudi et al., 2017)","plainTextFormattedCitation":"(Davoudi et al., 2017)","previouslyFormattedCitation":"(Davoudi et al., 2017)"},"properties":{"noteIndex":0},"schema":"https://github.com/citation-style-language/schema/raw/master/csl-citation.json"}</w:instrText>
+      </w:r>
+      <w:r>
+        <w:rPr>
+          <w:rFonts w:ascii="NewsGotT" w:hAnsi="NewsGotT"/>
+          <w:lang w:val="pt-PT"/>
+        </w:rPr>
+        <w:fldChar w:fldCharType="separate"/>
+      </w:r>
+      <w:r>
+        <w:rPr>
+          <w:rFonts w:ascii="NewsGotT" w:hAnsi="NewsGotT"/>
+          <w:noProof/>
+          <w:lang w:val="pt-PT"/>
+        </w:rPr>
+        <w:t>(Davoudi et al., 2017)</w:t>
+      </w:r>
+      <w:r>
+        <w:rPr>
+          <w:rFonts w:ascii="NewsGotT" w:hAnsi="NewsGotT"/>
+          <w:lang w:val="pt-PT"/>
+        </w:rPr>
+        <w:fldChar w:fldCharType="end"/>
+      </w:r>
+    </w:p>
+    <w:p>
+      <w:pPr>
+        <w:spacing w:line="360" w:lineRule="auto"/>
+        <w:ind w:firstLine="709"/>
+        <w:jc w:val="both"/>
+        <w:rPr>
+          <w:rFonts w:ascii="NewsGotT" w:hAnsi="NewsGotT"/>
+          <w:lang w:val="pt-PT"/>
+        </w:rPr>
+      </w:pPr>
     </w:p>
     <w:p>
       <w:pPr>

</xml_diff>